<commit_message>
Added picture versioning requirement
</commit_message>
<xml_diff>
--- a/ProjectDocuments/02_Executing/05_Project_Requirements.docx
+++ b/ProjectDocuments/02_Executing/05_Project_Requirements.docx
@@ -1,6 +1,6 @@
 
 <file path=word/document.xml><?xml version="1.0" encoding="utf-8"?>
-<w:document xmlns:ve="http://schemas.openxmlformats.org/markup-compatibility/2006" xmlns:o="urn:schemas-microsoft-com:office:office" xmlns:r="http://schemas.openxmlformats.org/officeDocument/2006/relationships" xmlns:m="http://schemas.openxmlformats.org/officeDocument/2006/math" xmlns:v="urn:schemas-microsoft-com:vml" xmlns:wp="http://schemas.openxmlformats.org/drawingml/2006/wordprocessingDrawing" xmlns:w10="urn:schemas-microsoft-com:office:word" xmlns:w="http://schemas.openxmlformats.org/wordprocessingml/2006/main" xmlns:wne="http://schemas.microsoft.com/office/word/2006/wordml">
+<w:document xmlns:wpc="http://schemas.microsoft.com/office/word/2010/wordprocessingCanvas" xmlns:cx="http://schemas.microsoft.com/office/drawing/2014/chartex" xmlns:cx1="http://schemas.microsoft.com/office/drawing/2015/9/8/chartex" xmlns:mc="http://schemas.openxmlformats.org/markup-compatibility/2006" xmlns:o="urn:schemas-microsoft-com:office:office" xmlns:r="http://schemas.openxmlformats.org/officeDocument/2006/relationships" xmlns:m="http://schemas.openxmlformats.org/officeDocument/2006/math" xmlns:v="urn:schemas-microsoft-com:vml" xmlns:wp14="http://schemas.microsoft.com/office/word/2010/wordprocessingDrawing" xmlns:wp="http://schemas.openxmlformats.org/drawingml/2006/wordprocessingDrawing" xmlns:w10="urn:schemas-microsoft-com:office:word" xmlns:w="http://schemas.openxmlformats.org/wordprocessingml/2006/main" xmlns:w14="http://schemas.microsoft.com/office/word/2010/wordml" xmlns:w15="http://schemas.microsoft.com/office/word/2012/wordml" xmlns:w16se="http://schemas.microsoft.com/office/word/2015/wordml/symex" xmlns:wpg="http://schemas.microsoft.com/office/word/2010/wordprocessingGroup" xmlns:wpi="http://schemas.microsoft.com/office/word/2010/wordprocessingInk" xmlns:wne="http://schemas.microsoft.com/office/word/2006/wordml" xmlns:wps="http://schemas.microsoft.com/office/word/2010/wordprocessingShape" mc:Ignorable="w14 w15 w16se wp14">
   <w:body>
     <w:p>
       <w:pPr>
@@ -474,8 +474,6 @@
       <w:r>
         <w:br w:type="page"/>
       </w:r>
-      <w:bookmarkStart w:id="0" w:name="_GoBack"/>
-      <w:bookmarkEnd w:id="0"/>
     </w:p>
     <w:p/>
     <w:p>
@@ -3100,16 +3098,16 @@
       <w:pPr>
         <w:pStyle w:val="Heading1"/>
       </w:pPr>
-      <w:bookmarkStart w:id="1" w:name="_Toc5980391"/>
-      <w:bookmarkStart w:id="2" w:name="_Toc6078363"/>
-      <w:bookmarkStart w:id="3" w:name="_Toc6078502"/>
+      <w:bookmarkStart w:id="0" w:name="_Toc5980391"/>
+      <w:bookmarkStart w:id="1" w:name="_Toc6078363"/>
+      <w:bookmarkStart w:id="2" w:name="_Toc6078502"/>
       <w:r>
         <w:lastRenderedPageBreak/>
         <w:t>Introduction</w:t>
       </w:r>
+      <w:bookmarkEnd w:id="0"/>
       <w:bookmarkEnd w:id="1"/>
       <w:bookmarkEnd w:id="2"/>
-      <w:bookmarkEnd w:id="3"/>
     </w:p>
     <w:p>
       <w:pPr>
@@ -3143,16 +3141,16 @@
       <w:pPr>
         <w:pStyle w:val="Heading1"/>
       </w:pPr>
-      <w:bookmarkStart w:id="4" w:name="_Toc5980394"/>
-      <w:bookmarkStart w:id="5" w:name="_Toc6078366"/>
-      <w:bookmarkStart w:id="6" w:name="_Toc6078503"/>
+      <w:bookmarkStart w:id="3" w:name="_Toc5980394"/>
+      <w:bookmarkStart w:id="4" w:name="_Toc6078366"/>
+      <w:bookmarkStart w:id="5" w:name="_Toc6078503"/>
       <w:r>
         <w:lastRenderedPageBreak/>
         <w:t>Requirements</w:t>
       </w:r>
+      <w:bookmarkEnd w:id="3"/>
       <w:bookmarkEnd w:id="4"/>
       <w:bookmarkEnd w:id="5"/>
-      <w:bookmarkEnd w:id="6"/>
     </w:p>
     <w:tbl>
       <w:tblPr>
@@ -3166,7 +3164,7 @@
           <w:insideH w:val="single" w:sz="6" w:space="0" w:color="auto"/>
           <w:insideV w:val="single" w:sz="6" w:space="0" w:color="auto"/>
         </w:tblBorders>
-        <w:tblLook w:val="00A0"/>
+        <w:tblLook w:val="00A0" w:firstRow="1" w:lastRow="0" w:firstColumn="1" w:lastColumn="0" w:noHBand="0" w:noVBand="0"/>
       </w:tblPr>
       <w:tblGrid>
         <w:gridCol w:w="1708"/>
@@ -4285,29 +4283,29 @@
       <w:pPr>
         <w:pStyle w:val="Heading2"/>
       </w:pPr>
-      <w:bookmarkStart w:id="7" w:name="_Toc5980395"/>
-      <w:bookmarkStart w:id="8" w:name="_Toc6078367"/>
-      <w:bookmarkStart w:id="9" w:name="_Toc6078504"/>
+      <w:bookmarkStart w:id="6" w:name="_Toc5980395"/>
+      <w:bookmarkStart w:id="7" w:name="_Toc6078367"/>
+      <w:bookmarkStart w:id="8" w:name="_Toc6078504"/>
       <w:r>
         <w:t>XML Requirements Object members</w:t>
       </w:r>
+      <w:bookmarkEnd w:id="6"/>
       <w:bookmarkEnd w:id="7"/>
       <w:bookmarkEnd w:id="8"/>
+    </w:p>
+    <w:p>
+      <w:pPr>
+        <w:pStyle w:val="Heading3"/>
+      </w:pPr>
+      <w:bookmarkStart w:id="9" w:name="_Toc5980396"/>
+      <w:bookmarkStart w:id="10" w:name="_Toc6078368"/>
+      <w:bookmarkStart w:id="11" w:name="_Toc6078505"/>
+      <w:r>
+        <w:t>NeedsCoverage and ProvidesCoverage members:</w:t>
+      </w:r>
       <w:bookmarkEnd w:id="9"/>
-    </w:p>
-    <w:p>
-      <w:pPr>
-        <w:pStyle w:val="Heading3"/>
-      </w:pPr>
-      <w:bookmarkStart w:id="10" w:name="_Toc5980396"/>
-      <w:bookmarkStart w:id="11" w:name="_Toc6078368"/>
-      <w:bookmarkStart w:id="12" w:name="_Toc6078505"/>
-      <w:r>
-        <w:t>NeedsCoverage and ProvidesCoverage members:</w:t>
-      </w:r>
       <w:bookmarkEnd w:id="10"/>
       <w:bookmarkEnd w:id="11"/>
-      <w:bookmarkEnd w:id="12"/>
     </w:p>
     <w:p>
       <w:r>
@@ -4327,7 +4325,7 @@
           <w:noProof/>
           <w:lang w:val="en-US" w:eastAsia="en-US"/>
         </w:rPr>
-        <w:pict>
+        <w:pict w14:anchorId="376E7DDB">
           <v:shapetype id="_x0000_t32" coordsize="21600,21600" o:spt="32" o:oned="t" path="m,l21600,21600e" filled="f">
             <v:path arrowok="t" fillok="f" o:connecttype="none"/>
             <o:lock v:ext="edit" shapetype="t"/>
@@ -4352,7 +4350,7 @@
           <w:noProof/>
           <w:lang w:val="en-US" w:eastAsia="en-US"/>
         </w:rPr>
-        <w:pict>
+        <w:pict w14:anchorId="24DEFD06">
           <v:shape id="Straight Arrow Connector 2" o:spid="_x0000_s1027" type="#_x0000_t32" style="position:absolute;margin-left:296.5pt;margin-top:4.7pt;width:135.15pt;height:270.55pt;flip:y;z-index:251658240;visibility:visible;mso-position-horizontal-relative:margin;mso-width-relative:margin;mso-height-relative:margin" o:gfxdata="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" strokecolor="#4579b8 [3044]">
             <v:stroke endarrow="block"/>
             <w10:wrap anchorx="margin"/>
@@ -4365,7 +4363,7 @@
           <w:noProof/>
           <w:lang w:val="en-US" w:eastAsia="en-US"/>
         </w:rPr>
-        <w:pict>
+        <w:pict w14:anchorId="199D8714">
           <v:line id="Straight Connector 7" o:spid="_x0000_s1031" style="position:absolute;flip:y;z-index:251653120;visibility:visible" from="26.65pt,3.95pt" to="26.65pt,108.95pt" o:gfxdata="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" strokecolor="#4579b8 [3044]"/>
         </w:pict>
       </w:r>
@@ -4375,7 +4373,7 @@
           <w:noProof/>
           <w:lang w:val="en-US" w:eastAsia="en-US"/>
         </w:rPr>
-        <w:pict>
+        <w:pict w14:anchorId="4B53D113">
           <v:shape id="Straight Arrow Connector 8" o:spid="_x0000_s1032" type="#_x0000_t32" style="position:absolute;margin-left:27.4pt;margin-top:4.7pt;width:9pt;height:0;z-index:251654144;visibility:visible" o:gfxdata="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" strokecolor="#4579b8 [3044]">
             <v:stroke endarrow="block"/>
           </v:shape>
@@ -4392,7 +4390,7 @@
           <w:noProof/>
           <w:lang w:val="en-US" w:eastAsia="en-US"/>
         </w:rPr>
-        <w:pict>
+        <w:pict w14:anchorId="69889254">
           <v:shapetype id="_x0000_t34" coordsize="21600,21600" o:spt="34" o:oned="t" adj="10800" path="m,l@0,0@0,21600,21600,21600e" filled="f">
             <v:stroke joinstyle="miter"/>
             <v:formulas>
@@ -4448,7 +4446,7 @@
           <w:noProof/>
           <w:lang w:val="en-US" w:eastAsia="en-US"/>
         </w:rPr>
-        <w:pict>
+        <w:pict w14:anchorId="376284D8">
           <v:line id="Straight Connector 10" o:spid="_x0000_s1034" style="position:absolute;flip:y;z-index:251661312;visibility:visible;mso-width-relative:margin;mso-height-relative:margin" from="93.35pt,6.2pt" to="93.75pt,97.95pt" o:gfxdata="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" strokecolor="#4579b8 [3044]"/>
         </w:pict>
       </w:r>
@@ -4457,7 +4455,7 @@
           <w:noProof/>
           <w:lang w:val="en-US" w:eastAsia="en-US"/>
         </w:rPr>
-        <w:pict>
+        <w:pict w14:anchorId="598F34A0">
           <v:shape id="Straight Arrow Connector 11" o:spid="_x0000_s1035" type="#_x0000_t32" style="position:absolute;margin-left:94.5pt;margin-top:6.45pt;width:9pt;height:0;z-index:251662336;visibility:visible" o:gfxdata="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" strokecolor="#4579b8 [3044]">
             <v:stroke endarrow="block"/>
           </v:shape>
@@ -4480,7 +4478,7 @@
           <w:noProof/>
           <w:lang w:val="en-US" w:eastAsia="en-US"/>
         </w:rPr>
-        <w:pict>
+        <w:pict w14:anchorId="65E2B604">
           <v:shape id="Elbow Connector 4" o:spid="_x0000_s1029" type="#_x0000_t34" style="position:absolute;margin-left:226.85pt;margin-top:4.4pt;width:3.6pt;height:60.75pt;flip:x;z-index:251655168;visibility:visible;mso-width-relative:margin;mso-height-relative:margin" o:gfxdata="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" adj="-98407" strokecolor="#4579b8 [3044]">
             <v:stroke endarrow="block"/>
           </v:shape>
@@ -4503,7 +4501,7 @@
           <w:noProof/>
           <w:lang w:val="en-US" w:eastAsia="en-US"/>
         </w:rPr>
-        <w:pict>
+        <w:pict w14:anchorId="456D93C4">
           <v:line id="Straight Connector 6" o:spid="_x0000_s1030" style="position:absolute;flip:x y;z-index:251656192;visibility:visible;mso-width-relative:margin" from="26.4pt,5.75pt" to="106.05pt,5.75pt" o:gfxdata="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" strokecolor="#4579b8 [3044]"/>
         </w:pict>
       </w:r>
@@ -4578,7 +4576,7 @@
           <w:noProof/>
           <w:lang w:val="en-US" w:eastAsia="en-US"/>
         </w:rPr>
-        <w:pict>
+        <w:pict w14:anchorId="17CA97A7">
           <v:line id="Straight Connector 9" o:spid="_x0000_s1033" style="position:absolute;flip:x;z-index:251660288;visibility:visible;mso-width-relative:margin;mso-height-relative:margin" from="93.65pt,5.4pt" to="139.4pt,6.2pt" o:gfxdata="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" strokecolor="#4579b8 [3044]"/>
         </w:pict>
       </w:r>
@@ -4632,7 +4630,7 @@
           <w:lang w:val="en-US" w:eastAsia="en-US"/>
         </w:rPr>
         <w:drawing>
-          <wp:inline distT="0" distB="0" distL="0" distR="0">
+          <wp:inline distT="0" distB="0" distL="0" distR="0" wp14:anchorId="5228A627" wp14:editId="7C7B00C1">
             <wp:extent cx="2199736" cy="1602962"/>
             <wp:effectExtent l="0" t="0" r="0" b="0"/>
             <wp:docPr id="12" name="Picture 12"/>
@@ -4723,14 +4721,14 @@
       <w:pPr>
         <w:pStyle w:val="Heading3"/>
       </w:pPr>
-      <w:bookmarkStart w:id="13" w:name="_Toc6078369"/>
-      <w:bookmarkStart w:id="14" w:name="_Toc6078506"/>
-      <w:bookmarkStart w:id="15" w:name="_Toc5980397"/>
+      <w:bookmarkStart w:id="12" w:name="_Toc6078369"/>
+      <w:bookmarkStart w:id="13" w:name="_Toc6078506"/>
+      <w:bookmarkStart w:id="14" w:name="_Toc5980397"/>
       <w:r>
         <w:t>Description Member</w:t>
       </w:r>
+      <w:bookmarkEnd w:id="12"/>
       <w:bookmarkEnd w:id="13"/>
-      <w:bookmarkEnd w:id="14"/>
     </w:p>
     <w:p>
       <w:r>
@@ -4876,6 +4874,8 @@
           <w:color w:val="FF0000"/>
         </w:rPr>
       </w:pPr>
+      <w:bookmarkStart w:id="15" w:name="_GoBack"/>
+      <w:bookmarkEnd w:id="15"/>
       <w:r>
         <w:rPr>
           <w:color w:val="FF0000"/>
@@ -4907,6 +4907,29 @@
       </w:r>
     </w:p>
     <w:p>
+      <w:r>
+        <w:t xml:space="preserve">       How to version the pictures?</w:t>
+      </w:r>
+    </w:p>
+    <w:p>
+      <w:pPr>
+        <w:pStyle w:val="ListParagraph"/>
+        <w:numPr>
+          <w:ilvl w:val="0"/>
+          <w:numId w:val="28"/>
+        </w:numPr>
+        <w:rPr>
+          <w:color w:val="FF0000"/>
+        </w:rPr>
+      </w:pPr>
+      <w:r>
+        <w:rPr>
+          <w:color w:val="FF0000"/>
+        </w:rPr>
+        <w:t>TBD</w:t>
+      </w:r>
+    </w:p>
+    <w:p>
       <w:pPr>
         <w:pStyle w:val="Heading3"/>
       </w:pPr>
@@ -4915,7 +4938,7 @@
       <w:r>
         <w:t>Status Member</w:t>
       </w:r>
-      <w:bookmarkEnd w:id="15"/>
+      <w:bookmarkEnd w:id="14"/>
       <w:bookmarkEnd w:id="16"/>
       <w:bookmarkEnd w:id="17"/>
     </w:p>
@@ -5294,7 +5317,6 @@
       <w:bookmarkStart w:id="24" w:name="_Toc6078373"/>
       <w:bookmarkStart w:id="25" w:name="_Toc6078510"/>
       <w:r>
-        <w:lastRenderedPageBreak/>
         <w:t>Functional safety relevant</w:t>
       </w:r>
       <w:bookmarkEnd w:id="24"/>
@@ -7015,7 +7037,7 @@
       </w:r>
     </w:p>
     <w:sectPr>
-      <w:headerReference w:type="default" r:id="rId10"/>
+      <w:headerReference w:type="default" r:id="rId11"/>
       <w:pgSz w:w="11907" w:h="16838" w:code="9"/>
       <w:pgMar w:top="1701" w:right="1417" w:bottom="1134" w:left="1417" w:header="850" w:footer="850" w:gutter="0"/>
       <w:cols w:space="708"/>
@@ -7026,7 +7048,7 @@
 </file>
 
 <file path=word/comments.xml><?xml version="1.0" encoding="utf-8"?>
-<w:comments xmlns:ve="http://schemas.openxmlformats.org/markup-compatibility/2006" xmlns:o="urn:schemas-microsoft-com:office:office" xmlns:r="http://schemas.openxmlformats.org/officeDocument/2006/relationships" xmlns:m="http://schemas.openxmlformats.org/officeDocument/2006/math" xmlns:v="urn:schemas-microsoft-com:vml" xmlns:wp="http://schemas.openxmlformats.org/drawingml/2006/wordprocessingDrawing" xmlns:w10="urn:schemas-microsoft-com:office:word" xmlns:w="http://schemas.openxmlformats.org/wordprocessingml/2006/main" xmlns:wne="http://schemas.microsoft.com/office/word/2006/wordml">
+<w:comments xmlns:wpc="http://schemas.microsoft.com/office/word/2010/wordprocessingCanvas" xmlns:cx="http://schemas.microsoft.com/office/drawing/2014/chartex" xmlns:cx1="http://schemas.microsoft.com/office/drawing/2015/9/8/chartex" xmlns:mc="http://schemas.openxmlformats.org/markup-compatibility/2006" xmlns:o="urn:schemas-microsoft-com:office:office" xmlns:r="http://schemas.openxmlformats.org/officeDocument/2006/relationships" xmlns:m="http://schemas.openxmlformats.org/officeDocument/2006/math" xmlns:v="urn:schemas-microsoft-com:vml" xmlns:wp14="http://schemas.microsoft.com/office/word/2010/wordprocessingDrawing" xmlns:wp="http://schemas.openxmlformats.org/drawingml/2006/wordprocessingDrawing" xmlns:w10="urn:schemas-microsoft-com:office:word" xmlns:w="http://schemas.openxmlformats.org/wordprocessingml/2006/main" xmlns:w14="http://schemas.microsoft.com/office/word/2010/wordml" xmlns:w15="http://schemas.microsoft.com/office/word/2012/wordml" xmlns:w16se="http://schemas.microsoft.com/office/word/2015/wordml/symex" xmlns:wpg="http://schemas.microsoft.com/office/word/2010/wordprocessingGroup" xmlns:wpi="http://schemas.microsoft.com/office/word/2010/wordprocessingInk" xmlns:wne="http://schemas.microsoft.com/office/word/2006/wordml" xmlns:wps="http://schemas.microsoft.com/office/word/2010/wordprocessingShape" mc:Ignorable="w14 w15 w16se wp14">
   <w:comment w:id="34" w:author="Bogdan Cunita" w:date="2019-04-13T20:05:00Z" w:initials="BC">
     <w:p>
       <w:pPr>
@@ -7046,8 +7068,14 @@
 </w:comments>
 </file>
 
+<file path=word/commentsExtended.xml><?xml version="1.0" encoding="utf-8"?>
+<w15:commentsEx xmlns:wpc="http://schemas.microsoft.com/office/word/2010/wordprocessingCanvas" xmlns:cx="http://schemas.microsoft.com/office/drawing/2014/chartex" xmlns:cx1="http://schemas.microsoft.com/office/drawing/2015/9/8/chartex" xmlns:mc="http://schemas.openxmlformats.org/markup-compatibility/2006" xmlns:o="urn:schemas-microsoft-com:office:office" xmlns:r="http://schemas.openxmlformats.org/officeDocument/2006/relationships" xmlns:m="http://schemas.openxmlformats.org/officeDocument/2006/math" xmlns:v="urn:schemas-microsoft-com:vml" xmlns:wp14="http://schemas.microsoft.com/office/word/2010/wordprocessingDrawing" xmlns:wp="http://schemas.openxmlformats.org/drawingml/2006/wordprocessingDrawing" xmlns:w10="urn:schemas-microsoft-com:office:word" xmlns:w="http://schemas.openxmlformats.org/wordprocessingml/2006/main" xmlns:w14="http://schemas.microsoft.com/office/word/2010/wordml" xmlns:w15="http://schemas.microsoft.com/office/word/2012/wordml" xmlns:w16se="http://schemas.microsoft.com/office/word/2015/wordml/symex" xmlns:wpg="http://schemas.microsoft.com/office/word/2010/wordprocessingGroup" xmlns:wpi="http://schemas.microsoft.com/office/word/2010/wordprocessingInk" xmlns:wne="http://schemas.microsoft.com/office/word/2006/wordml" xmlns:wps="http://schemas.microsoft.com/office/word/2010/wordprocessingShape" mc:Ignorable="w14 w15 w16se wp14">
+  <w15:commentEx w15:paraId="52AAC4C9" w15:done="0"/>
+</w15:commentsEx>
+</file>
+
 <file path=word/endnotes.xml><?xml version="1.0" encoding="utf-8"?>
-<w:endnotes xmlns:ve="http://schemas.openxmlformats.org/markup-compatibility/2006" xmlns:o="urn:schemas-microsoft-com:office:office" xmlns:r="http://schemas.openxmlformats.org/officeDocument/2006/relationships" xmlns:m="http://schemas.openxmlformats.org/officeDocument/2006/math" xmlns:v="urn:schemas-microsoft-com:vml" xmlns:wp="http://schemas.openxmlformats.org/drawingml/2006/wordprocessingDrawing" xmlns:w10="urn:schemas-microsoft-com:office:word" xmlns:w="http://schemas.openxmlformats.org/wordprocessingml/2006/main" xmlns:wne="http://schemas.microsoft.com/office/word/2006/wordml">
+<w:endnotes xmlns:wpc="http://schemas.microsoft.com/office/word/2010/wordprocessingCanvas" xmlns:cx="http://schemas.microsoft.com/office/drawing/2014/chartex" xmlns:cx1="http://schemas.microsoft.com/office/drawing/2015/9/8/chartex" xmlns:mc="http://schemas.openxmlformats.org/markup-compatibility/2006" xmlns:o="urn:schemas-microsoft-com:office:office" xmlns:r="http://schemas.openxmlformats.org/officeDocument/2006/relationships" xmlns:m="http://schemas.openxmlformats.org/officeDocument/2006/math" xmlns:v="urn:schemas-microsoft-com:vml" xmlns:wp14="http://schemas.microsoft.com/office/word/2010/wordprocessingDrawing" xmlns:wp="http://schemas.openxmlformats.org/drawingml/2006/wordprocessingDrawing" xmlns:w10="urn:schemas-microsoft-com:office:word" xmlns:w="http://schemas.openxmlformats.org/wordprocessingml/2006/main" xmlns:w14="http://schemas.microsoft.com/office/word/2010/wordml" xmlns:w15="http://schemas.microsoft.com/office/word/2012/wordml" xmlns:w16se="http://schemas.microsoft.com/office/word/2015/wordml/symex" xmlns:wpg="http://schemas.microsoft.com/office/word/2010/wordprocessingGroup" xmlns:wpi="http://schemas.microsoft.com/office/word/2010/wordprocessingInk" xmlns:wne="http://schemas.microsoft.com/office/word/2006/wordml" xmlns:wps="http://schemas.microsoft.com/office/word/2010/wordprocessingShape" mc:Ignorable="w14 w15 w16se wp14">
   <w:endnote w:type="separator" w:id="-1">
     <w:p>
       <w:r>
@@ -7066,7 +7094,7 @@
 </file>
 
 <file path=word/footnotes.xml><?xml version="1.0" encoding="utf-8"?>
-<w:footnotes xmlns:ve="http://schemas.openxmlformats.org/markup-compatibility/2006" xmlns:o="urn:schemas-microsoft-com:office:office" xmlns:r="http://schemas.openxmlformats.org/officeDocument/2006/relationships" xmlns:m="http://schemas.openxmlformats.org/officeDocument/2006/math" xmlns:v="urn:schemas-microsoft-com:vml" xmlns:wp="http://schemas.openxmlformats.org/drawingml/2006/wordprocessingDrawing" xmlns:w10="urn:schemas-microsoft-com:office:word" xmlns:w="http://schemas.openxmlformats.org/wordprocessingml/2006/main" xmlns:wne="http://schemas.microsoft.com/office/word/2006/wordml">
+<w:footnotes xmlns:wpc="http://schemas.microsoft.com/office/word/2010/wordprocessingCanvas" xmlns:cx="http://schemas.microsoft.com/office/drawing/2014/chartex" xmlns:cx1="http://schemas.microsoft.com/office/drawing/2015/9/8/chartex" xmlns:mc="http://schemas.openxmlformats.org/markup-compatibility/2006" xmlns:o="urn:schemas-microsoft-com:office:office" xmlns:r="http://schemas.openxmlformats.org/officeDocument/2006/relationships" xmlns:m="http://schemas.openxmlformats.org/officeDocument/2006/math" xmlns:v="urn:schemas-microsoft-com:vml" xmlns:wp14="http://schemas.microsoft.com/office/word/2010/wordprocessingDrawing" xmlns:wp="http://schemas.openxmlformats.org/drawingml/2006/wordprocessingDrawing" xmlns:w10="urn:schemas-microsoft-com:office:word" xmlns:w="http://schemas.openxmlformats.org/wordprocessingml/2006/main" xmlns:w14="http://schemas.microsoft.com/office/word/2010/wordml" xmlns:w15="http://schemas.microsoft.com/office/word/2012/wordml" xmlns:w16se="http://schemas.microsoft.com/office/word/2015/wordml/symex" xmlns:wpg="http://schemas.microsoft.com/office/word/2010/wordprocessingGroup" xmlns:wpi="http://schemas.microsoft.com/office/word/2010/wordprocessingInk" xmlns:wne="http://schemas.microsoft.com/office/word/2006/wordml" xmlns:wps="http://schemas.microsoft.com/office/word/2010/wordprocessingShape" mc:Ignorable="w14 w15 w16se wp14">
   <w:footnote w:type="separator" w:id="-1">
     <w:p>
       <w:r>
@@ -7085,7 +7113,7 @@
 </file>
 
 <file path=word/header1.xml><?xml version="1.0" encoding="utf-8"?>
-<w:hdr xmlns:ve="http://schemas.openxmlformats.org/markup-compatibility/2006" xmlns:o="urn:schemas-microsoft-com:office:office" xmlns:r="http://schemas.openxmlformats.org/officeDocument/2006/relationships" xmlns:m="http://schemas.openxmlformats.org/officeDocument/2006/math" xmlns:v="urn:schemas-microsoft-com:vml" xmlns:wp="http://schemas.openxmlformats.org/drawingml/2006/wordprocessingDrawing" xmlns:w10="urn:schemas-microsoft-com:office:word" xmlns:w="http://schemas.openxmlformats.org/wordprocessingml/2006/main" xmlns:wne="http://schemas.microsoft.com/office/word/2006/wordml">
+<w:hdr xmlns:wpc="http://schemas.microsoft.com/office/word/2010/wordprocessingCanvas" xmlns:cx="http://schemas.microsoft.com/office/drawing/2014/chartex" xmlns:cx1="http://schemas.microsoft.com/office/drawing/2015/9/8/chartex" xmlns:mc="http://schemas.openxmlformats.org/markup-compatibility/2006" xmlns:o="urn:schemas-microsoft-com:office:office" xmlns:r="http://schemas.openxmlformats.org/officeDocument/2006/relationships" xmlns:m="http://schemas.openxmlformats.org/officeDocument/2006/math" xmlns:v="urn:schemas-microsoft-com:vml" xmlns:wp14="http://schemas.microsoft.com/office/word/2010/wordprocessingDrawing" xmlns:wp="http://schemas.openxmlformats.org/drawingml/2006/wordprocessingDrawing" xmlns:w10="urn:schemas-microsoft-com:office:word" xmlns:w="http://schemas.openxmlformats.org/wordprocessingml/2006/main" xmlns:w14="http://schemas.microsoft.com/office/word/2010/wordml" xmlns:w15="http://schemas.microsoft.com/office/word/2012/wordml" xmlns:w16se="http://schemas.microsoft.com/office/word/2015/wordml/symex" xmlns:wpg="http://schemas.microsoft.com/office/word/2010/wordprocessingGroup" xmlns:wpi="http://schemas.microsoft.com/office/word/2010/wordprocessingInk" xmlns:wne="http://schemas.microsoft.com/office/word/2006/wordml" xmlns:wps="http://schemas.microsoft.com/office/word/2010/wordprocessingShape" mc:Ignorable="w14 w15 w16se wp14">
   <w:tbl>
     <w:tblPr>
       <w:tblW w:w="9070" w:type="dxa"/>
@@ -7099,7 +7127,7 @@
         <w:insideV w:val="single" w:sz="4" w:space="0" w:color="auto"/>
       </w:tblBorders>
       <w:tblLayout w:type="fixed"/>
-      <w:tblLook w:val="01E0"/>
+      <w:tblLook w:val="01E0" w:firstRow="1" w:lastRow="1" w:firstColumn="1" w:lastColumn="1" w:noHBand="0" w:noVBand="0"/>
     </w:tblPr>
     <w:tblGrid>
       <w:gridCol w:w="1984"/>
@@ -7128,7 +7156,7 @@
               <w:lang w:val="en-US" w:eastAsia="en-US"/>
             </w:rPr>
             <w:drawing>
-              <wp:inline distT="0" distB="0" distL="0" distR="0">
+              <wp:inline distT="0" distB="0" distL="0" distR="0" wp14:anchorId="789A7967" wp14:editId="59306B36">
                 <wp:extent cx="914400" cy="457200"/>
                 <wp:effectExtent l="0" t="0" r="0" b="0"/>
                 <wp:docPr id="299" name="Picture 299" descr="C:\Users\bogdan.herciu\Desktop\NTT_DATA_Logo.jpg"/>
@@ -7148,7 +7176,7 @@
                         <a:blip r:embed="rId1">
                           <a:extLst>
                             <a:ext uri="{28A0092B-C50C-407E-A947-70E740481C1C}">
-                              <a14:useLocalDpi xmlns="" xmlns:wpc="http://schemas.microsoft.com/office/word/2010/wordprocessingCanvas" xmlns:cx="http://schemas.microsoft.com/office/drawing/2014/chartex" xmlns:cx1="http://schemas.microsoft.com/office/drawing/2015/9/8/chartex" xmlns:mc="http://schemas.openxmlformats.org/markup-compatibility/2006" xmlns:o="urn:schemas-microsoft-com:office:office" xmlns:v="urn:schemas-microsoft-com:vml" xmlns:wp14="http://schemas.microsoft.com/office/word/2010/wordprocessingDrawing" xmlns:w10="urn:schemas-microsoft-com:office:word" xmlns:w="http://schemas.openxmlformats.org/wordprocessingml/2006/main" xmlns:w14="http://schemas.microsoft.com/office/word/2010/wordml" xmlns:w15="http://schemas.microsoft.com/office/word/2012/wordml" xmlns:w16se="http://schemas.microsoft.com/office/word/2015/wordml/symex" xmlns:wpg="http://schemas.microsoft.com/office/word/2010/wordprocessingGroup" xmlns:wpi="http://schemas.microsoft.com/office/word/2010/wordprocessingInk" xmlns:wps="http://schemas.microsoft.com/office/word/2010/wordprocessingShape" xmlns:a14="http://schemas.microsoft.com/office/drawing/2010/main" val="0"/>
+                              <a14:useLocalDpi xmlns:a14="http://schemas.microsoft.com/office/drawing/2010/main" val="0"/>
                             </a:ext>
                           </a:extLst>
                         </a:blip>
@@ -7253,7 +7281,7 @@
               <w:noProof/>
               <w:sz w:val="16"/>
             </w:rPr>
-            <w:t>14</w:t>
+            <w:t>5</w:t>
           </w:r>
           <w:r>
             <w:rPr>
@@ -7280,16 +7308,46 @@
             </w:rPr>
             <w:t xml:space="preserve"> </w:t>
           </w:r>
-          <w:fldSimple w:instr=" NUMPAGES   \* MERGEFORMAT ">
-            <w:r>
-              <w:rPr>
-                <w:b/>
-                <w:noProof/>
-                <w:sz w:val="16"/>
-              </w:rPr>
-              <w:t>14</w:t>
-            </w:r>
-          </w:fldSimple>
+          <w:r>
+            <w:rPr>
+              <w:b/>
+              <w:noProof/>
+              <w:sz w:val="16"/>
+            </w:rPr>
+            <w:fldChar w:fldCharType="begin"/>
+          </w:r>
+          <w:r>
+            <w:rPr>
+              <w:b/>
+              <w:noProof/>
+              <w:sz w:val="16"/>
+            </w:rPr>
+            <w:instrText xml:space="preserve"> NUMPAGES   \* MERGEFORMAT </w:instrText>
+          </w:r>
+          <w:r>
+            <w:rPr>
+              <w:b/>
+              <w:noProof/>
+              <w:sz w:val="16"/>
+            </w:rPr>
+            <w:fldChar w:fldCharType="separate"/>
+          </w:r>
+          <w:r>
+            <w:rPr>
+              <w:b/>
+              <w:noProof/>
+              <w:sz w:val="16"/>
+            </w:rPr>
+            <w:t>14</w:t>
+          </w:r>
+          <w:r>
+            <w:rPr>
+              <w:b/>
+              <w:noProof/>
+              <w:sz w:val="16"/>
+            </w:rPr>
+            <w:fldChar w:fldCharType="end"/>
+          </w:r>
         </w:p>
       </w:tc>
     </w:tr>
@@ -7354,38 +7412,60 @@
               <w:sz w:val="16"/>
             </w:rPr>
           </w:pPr>
-          <w:fldSimple w:instr=" DOCPROPERTY  &quot;CC Dat&quot;  \* MERGEFORMAT ">
-            <w:r>
-              <w:rPr>
-                <w:sz w:val="16"/>
-              </w:rPr>
-              <w:t>2019</w:t>
-            </w:r>
-            <w:r>
-              <w:rPr>
-                <w:sz w:val="16"/>
-              </w:rPr>
-              <w:t>-</w:t>
-            </w:r>
-            <w:r>
-              <w:rPr>
-                <w:sz w:val="16"/>
-              </w:rPr>
-              <w:t>04</w:t>
-            </w:r>
-            <w:r>
-              <w:rPr>
-                <w:sz w:val="16"/>
-              </w:rPr>
-              <w:t>-</w:t>
-            </w:r>
-            <w:r>
-              <w:rPr>
-                <w:sz w:val="16"/>
-              </w:rPr>
-              <w:t>13</w:t>
-            </w:r>
-          </w:fldSimple>
+          <w:r>
+            <w:rPr>
+              <w:sz w:val="16"/>
+            </w:rPr>
+            <w:fldChar w:fldCharType="begin"/>
+          </w:r>
+          <w:r>
+            <w:rPr>
+              <w:sz w:val="16"/>
+            </w:rPr>
+            <w:instrText xml:space="preserve"> DOCPROPERTY  "CC Dat"  \* MERGEFORMAT </w:instrText>
+          </w:r>
+          <w:r>
+            <w:rPr>
+              <w:sz w:val="16"/>
+            </w:rPr>
+            <w:fldChar w:fldCharType="separate"/>
+          </w:r>
+          <w:r>
+            <w:rPr>
+              <w:sz w:val="16"/>
+            </w:rPr>
+            <w:t>2019</w:t>
+          </w:r>
+          <w:r>
+            <w:rPr>
+              <w:sz w:val="16"/>
+            </w:rPr>
+            <w:t>-</w:t>
+          </w:r>
+          <w:r>
+            <w:rPr>
+              <w:sz w:val="16"/>
+            </w:rPr>
+            <w:t>04</w:t>
+          </w:r>
+          <w:r>
+            <w:rPr>
+              <w:sz w:val="16"/>
+            </w:rPr>
+            <w:t>-</w:t>
+          </w:r>
+          <w:r>
+            <w:rPr>
+              <w:sz w:val="16"/>
+            </w:rPr>
+            <w:t>13</w:t>
+          </w:r>
+          <w:r>
+            <w:rPr>
+              <w:sz w:val="16"/>
+            </w:rPr>
+            <w:fldChar w:fldCharType="end"/>
+          </w:r>
         </w:p>
       </w:tc>
     </w:tr>
@@ -7395,8 +7475,8 @@
 </file>
 
 <file path=word/numbering.xml><?xml version="1.0" encoding="utf-8"?>
-<w:numbering xmlns:ve="http://schemas.openxmlformats.org/markup-compatibility/2006" xmlns:o="urn:schemas-microsoft-com:office:office" xmlns:r="http://schemas.openxmlformats.org/officeDocument/2006/relationships" xmlns:m="http://schemas.openxmlformats.org/officeDocument/2006/math" xmlns:v="urn:schemas-microsoft-com:vml" xmlns:wp="http://schemas.openxmlformats.org/drawingml/2006/wordprocessingDrawing" xmlns:w10="urn:schemas-microsoft-com:office:word" xmlns:w="http://schemas.openxmlformats.org/wordprocessingml/2006/main" xmlns:wne="http://schemas.microsoft.com/office/word/2006/wordml">
-  <w:abstractNum w:abstractNumId="0">
+<w:numbering xmlns:wpc="http://schemas.microsoft.com/office/word/2010/wordprocessingCanvas" xmlns:cx="http://schemas.microsoft.com/office/drawing/2014/chartex" xmlns:cx1="http://schemas.microsoft.com/office/drawing/2015/9/8/chartex" xmlns:mc="http://schemas.openxmlformats.org/markup-compatibility/2006" xmlns:o="urn:schemas-microsoft-com:office:office" xmlns:r="http://schemas.openxmlformats.org/officeDocument/2006/relationships" xmlns:m="http://schemas.openxmlformats.org/officeDocument/2006/math" xmlns:v="urn:schemas-microsoft-com:vml" xmlns:wp14="http://schemas.microsoft.com/office/word/2010/wordprocessingDrawing" xmlns:wp="http://schemas.openxmlformats.org/drawingml/2006/wordprocessingDrawing" xmlns:w10="urn:schemas-microsoft-com:office:word" xmlns:w="http://schemas.openxmlformats.org/wordprocessingml/2006/main" xmlns:w14="http://schemas.microsoft.com/office/word/2010/wordml" xmlns:w15="http://schemas.microsoft.com/office/word/2012/wordml" xmlns:w16se="http://schemas.microsoft.com/office/word/2015/wordml/symex" xmlns:wpg="http://schemas.microsoft.com/office/word/2010/wordprocessingGroup" xmlns:wpi="http://schemas.microsoft.com/office/word/2010/wordprocessingInk" xmlns:wne="http://schemas.microsoft.com/office/word/2006/wordml" xmlns:wps="http://schemas.microsoft.com/office/word/2010/wordprocessingShape" mc:Ignorable="w14 w15 w16se wp14">
+  <w:abstractNum w:abstractNumId="0" w15:restartNumberingAfterBreak="0">
     <w:nsid w:val="FFFFFFFE"/>
     <w:multiLevelType w:val="singleLevel"/>
     <w:tmpl w:val="50ECD278"/>
@@ -7406,7 +7486,7 @@
       <w:lvlJc w:val="left"/>
     </w:lvl>
   </w:abstractNum>
-  <w:abstractNum w:abstractNumId="1">
+  <w:abstractNum w:abstractNumId="1" w15:restartNumberingAfterBreak="0">
     <w:nsid w:val="00CC412E"/>
     <w:multiLevelType w:val="multilevel"/>
     <w:tmpl w:val="904E8CF4"/>
@@ -7543,7 +7623,7 @@
       </w:rPr>
     </w:lvl>
   </w:abstractNum>
-  <w:abstractNum w:abstractNumId="2">
+  <w:abstractNum w:abstractNumId="2" w15:restartNumberingAfterBreak="0">
     <w:nsid w:val="03FA2BC4"/>
     <w:multiLevelType w:val="hybridMultilevel"/>
     <w:tmpl w:val="7764D77E"/>
@@ -7656,7 +7736,7 @@
       </w:rPr>
     </w:lvl>
   </w:abstractNum>
-  <w:abstractNum w:abstractNumId="3">
+  <w:abstractNum w:abstractNumId="3" w15:restartNumberingAfterBreak="0">
     <w:nsid w:val="0AFD4812"/>
     <w:multiLevelType w:val="hybridMultilevel"/>
     <w:tmpl w:val="50646D58"/>
@@ -7769,7 +7849,7 @@
       </w:rPr>
     </w:lvl>
   </w:abstractNum>
-  <w:abstractNum w:abstractNumId="4">
+  <w:abstractNum w:abstractNumId="4" w15:restartNumberingAfterBreak="0">
     <w:nsid w:val="100D02F6"/>
     <w:multiLevelType w:val="hybridMultilevel"/>
     <w:tmpl w:val="72441A7A"/>
@@ -7909,7 +7989,7 @@
       </w:rPr>
     </w:lvl>
   </w:abstractNum>
-  <w:abstractNum w:abstractNumId="5">
+  <w:abstractNum w:abstractNumId="5" w15:restartNumberingAfterBreak="0">
     <w:nsid w:val="16503B0D"/>
     <w:multiLevelType w:val="hybridMultilevel"/>
     <w:tmpl w:val="BC8CD520"/>
@@ -7998,7 +8078,7 @@
       </w:pPr>
     </w:lvl>
   </w:abstractNum>
-  <w:abstractNum w:abstractNumId="6">
+  <w:abstractNum w:abstractNumId="6" w15:restartNumberingAfterBreak="0">
     <w:nsid w:val="1C010595"/>
     <w:multiLevelType w:val="hybridMultilevel"/>
     <w:tmpl w:val="BB4E430C"/>
@@ -8138,7 +8218,7 @@
       </w:rPr>
     </w:lvl>
   </w:abstractNum>
-  <w:abstractNum w:abstractNumId="7">
+  <w:abstractNum w:abstractNumId="7" w15:restartNumberingAfterBreak="0">
     <w:nsid w:val="245C0978"/>
     <w:multiLevelType w:val="hybridMultilevel"/>
     <w:tmpl w:val="84C86FB6"/>
@@ -8227,7 +8307,7 @@
       </w:pPr>
     </w:lvl>
   </w:abstractNum>
-  <w:abstractNum w:abstractNumId="8">
+  <w:abstractNum w:abstractNumId="8" w15:restartNumberingAfterBreak="0">
     <w:nsid w:val="254A3998"/>
     <w:multiLevelType w:val="hybridMultilevel"/>
     <w:tmpl w:val="B3A8DEEE"/>
@@ -8341,7 +8421,7 @@
       </w:rPr>
     </w:lvl>
   </w:abstractNum>
-  <w:abstractNum w:abstractNumId="9">
+  <w:abstractNum w:abstractNumId="9" w15:restartNumberingAfterBreak="0">
     <w:nsid w:val="34A844C1"/>
     <w:multiLevelType w:val="hybridMultilevel"/>
     <w:tmpl w:val="A71C5AA0"/>
@@ -8453,7 +8533,7 @@
       </w:rPr>
     </w:lvl>
   </w:abstractNum>
-  <w:abstractNum w:abstractNumId="10">
+  <w:abstractNum w:abstractNumId="10" w15:restartNumberingAfterBreak="0">
     <w:nsid w:val="36593F38"/>
     <w:multiLevelType w:val="hybridMultilevel"/>
     <w:tmpl w:val="109229D6"/>
@@ -8539,7 +8619,7 @@
       </w:pPr>
     </w:lvl>
   </w:abstractNum>
-  <w:abstractNum w:abstractNumId="11">
+  <w:abstractNum w:abstractNumId="11" w15:restartNumberingAfterBreak="0">
     <w:nsid w:val="3BD47533"/>
     <w:multiLevelType w:val="multilevel"/>
     <w:tmpl w:val="82602DD8"/>
@@ -8689,7 +8769,7 @@
       </w:rPr>
     </w:lvl>
   </w:abstractNum>
-  <w:abstractNum w:abstractNumId="12">
+  <w:abstractNum w:abstractNumId="12" w15:restartNumberingAfterBreak="0">
     <w:nsid w:val="3CAE0E51"/>
     <w:multiLevelType w:val="hybridMultilevel"/>
     <w:tmpl w:val="9D24F4F6"/>
@@ -8802,7 +8882,7 @@
       </w:rPr>
     </w:lvl>
   </w:abstractNum>
-  <w:abstractNum w:abstractNumId="13">
+  <w:abstractNum w:abstractNumId="13" w15:restartNumberingAfterBreak="0">
     <w:nsid w:val="3D581639"/>
     <w:multiLevelType w:val="hybridMultilevel"/>
     <w:tmpl w:val="6880691E"/>
@@ -8891,7 +8971,7 @@
       </w:pPr>
     </w:lvl>
   </w:abstractNum>
-  <w:abstractNum w:abstractNumId="14">
+  <w:abstractNum w:abstractNumId="14" w15:restartNumberingAfterBreak="0">
     <w:nsid w:val="3E54707C"/>
     <w:multiLevelType w:val="hybridMultilevel"/>
     <w:tmpl w:val="E9DC4DB2"/>
@@ -9003,7 +9083,7 @@
       </w:rPr>
     </w:lvl>
   </w:abstractNum>
-  <w:abstractNum w:abstractNumId="15">
+  <w:abstractNum w:abstractNumId="15" w15:restartNumberingAfterBreak="0">
     <w:nsid w:val="3FF56203"/>
     <w:multiLevelType w:val="hybridMultilevel"/>
     <w:tmpl w:val="53A09D4A"/>
@@ -9092,7 +9172,7 @@
       </w:pPr>
     </w:lvl>
   </w:abstractNum>
-  <w:abstractNum w:abstractNumId="16">
+  <w:abstractNum w:abstractNumId="16" w15:restartNumberingAfterBreak="0">
     <w:nsid w:val="44164066"/>
     <w:multiLevelType w:val="multilevel"/>
     <w:tmpl w:val="5D9A44DA"/>
@@ -9229,7 +9309,7 @@
       </w:rPr>
     </w:lvl>
   </w:abstractNum>
-  <w:abstractNum w:abstractNumId="17">
+  <w:abstractNum w:abstractNumId="17" w15:restartNumberingAfterBreak="0">
     <w:nsid w:val="45D536CB"/>
     <w:multiLevelType w:val="hybridMultilevel"/>
     <w:tmpl w:val="D122BFE8"/>
@@ -9318,7 +9398,7 @@
       </w:pPr>
     </w:lvl>
   </w:abstractNum>
-  <w:abstractNum w:abstractNumId="18">
+  <w:abstractNum w:abstractNumId="18" w15:restartNumberingAfterBreak="0">
     <w:nsid w:val="57B750AC"/>
     <w:multiLevelType w:val="hybridMultilevel"/>
     <w:tmpl w:val="3B6CF1C0"/>
@@ -9458,7 +9538,7 @@
       </w:rPr>
     </w:lvl>
   </w:abstractNum>
-  <w:abstractNum w:abstractNumId="19">
+  <w:abstractNum w:abstractNumId="19" w15:restartNumberingAfterBreak="0">
     <w:nsid w:val="5B8951E1"/>
     <w:multiLevelType w:val="hybridMultilevel"/>
     <w:tmpl w:val="4622025A"/>
@@ -9547,7 +9627,7 @@
       </w:pPr>
     </w:lvl>
   </w:abstractNum>
-  <w:abstractNum w:abstractNumId="20">
+  <w:abstractNum w:abstractNumId="20" w15:restartNumberingAfterBreak="0">
     <w:nsid w:val="5BDB2E56"/>
     <w:multiLevelType w:val="hybridMultilevel"/>
     <w:tmpl w:val="D0643564"/>
@@ -9636,7 +9716,7 @@
       </w:pPr>
     </w:lvl>
   </w:abstractNum>
-  <w:abstractNum w:abstractNumId="21">
+  <w:abstractNum w:abstractNumId="21" w15:restartNumberingAfterBreak="0">
     <w:nsid w:val="5C2D78C0"/>
     <w:multiLevelType w:val="hybridMultilevel"/>
     <w:tmpl w:val="46628546"/>
@@ -9776,7 +9856,7 @@
       </w:rPr>
     </w:lvl>
   </w:abstractNum>
-  <w:abstractNum w:abstractNumId="22">
+  <w:abstractNum w:abstractNumId="22" w15:restartNumberingAfterBreak="0">
     <w:nsid w:val="5F3844BF"/>
     <w:multiLevelType w:val="hybridMultilevel"/>
     <w:tmpl w:val="0010DC3C"/>
@@ -9865,7 +9945,7 @@
       </w:pPr>
     </w:lvl>
   </w:abstractNum>
-  <w:abstractNum w:abstractNumId="23">
+  <w:abstractNum w:abstractNumId="23" w15:restartNumberingAfterBreak="0">
     <w:nsid w:val="64764F29"/>
     <w:multiLevelType w:val="hybridMultilevel"/>
     <w:tmpl w:val="2AD80C04"/>
@@ -9956,7 +10036,7 @@
       </w:pPr>
     </w:lvl>
   </w:abstractNum>
-  <w:abstractNum w:abstractNumId="24">
+  <w:abstractNum w:abstractNumId="24" w15:restartNumberingAfterBreak="0">
     <w:nsid w:val="69FC2DF6"/>
     <w:multiLevelType w:val="hybridMultilevel"/>
     <w:tmpl w:val="093EF29C"/>
@@ -10045,7 +10125,7 @@
       </w:pPr>
     </w:lvl>
   </w:abstractNum>
-  <w:abstractNum w:abstractNumId="25">
+  <w:abstractNum w:abstractNumId="25" w15:restartNumberingAfterBreak="0">
     <w:nsid w:val="6F8B67BB"/>
     <w:multiLevelType w:val="hybridMultilevel"/>
     <w:tmpl w:val="C93C9B16"/>
@@ -10185,7 +10265,7 @@
       </w:rPr>
     </w:lvl>
   </w:abstractNum>
-  <w:abstractNum w:abstractNumId="26">
+  <w:abstractNum w:abstractNumId="26" w15:restartNumberingAfterBreak="0">
     <w:nsid w:val="77D754A3"/>
     <w:multiLevelType w:val="hybridMultilevel"/>
     <w:tmpl w:val="47B0C074"/>
@@ -10274,7 +10354,7 @@
       </w:pPr>
     </w:lvl>
   </w:abstractNum>
-  <w:abstractNum w:abstractNumId="27">
+  <w:abstractNum w:abstractNumId="27" w15:restartNumberingAfterBreak="0">
     <w:nsid w:val="7E3D3E50"/>
     <w:multiLevelType w:val="hybridMultilevel"/>
     <w:tmpl w:val="C86A3736"/>
@@ -10468,7 +10548,7 @@
 </file>
 
 <file path=word/styles.xml><?xml version="1.0" encoding="utf-8"?>
-<w:styles xmlns:r="http://schemas.openxmlformats.org/officeDocument/2006/relationships" xmlns:w="http://schemas.openxmlformats.org/wordprocessingml/2006/main">
+<w:styles xmlns:mc="http://schemas.openxmlformats.org/markup-compatibility/2006" xmlns:r="http://schemas.openxmlformats.org/officeDocument/2006/relationships" xmlns:w="http://schemas.openxmlformats.org/wordprocessingml/2006/main" xmlns:w14="http://schemas.microsoft.com/office/word/2010/wordml" xmlns:w15="http://schemas.microsoft.com/office/word/2012/wordml" xmlns:w16se="http://schemas.microsoft.com/office/word/2015/wordml/symex" mc:Ignorable="w14 w15 w16se">
   <w:docDefaults>
     <w:rPrDefault>
       <w:rPr>
@@ -10478,150 +10558,371 @@
     </w:rPrDefault>
     <w:pPrDefault/>
   </w:docDefaults>
-  <w:latentStyles w:defLockedState="0" w:defUIPriority="0" w:defSemiHidden="1" w:defUnhideWhenUsed="1" w:defQFormat="0" w:count="267">
-    <w:lsdException w:name="Normal" w:semiHidden="0" w:unhideWhenUsed="0" w:qFormat="1"/>
-    <w:lsdException w:name="heading 1" w:semiHidden="0" w:unhideWhenUsed="0" w:qFormat="1"/>
-    <w:lsdException w:name="heading 2" w:semiHidden="0" w:unhideWhenUsed="0" w:qFormat="1"/>
-    <w:lsdException w:name="heading 3" w:semiHidden="0" w:unhideWhenUsed="0" w:qFormat="1"/>
-    <w:lsdException w:name="heading 4" w:semiHidden="0" w:unhideWhenUsed="0" w:qFormat="1"/>
-    <w:lsdException w:name="heading 5" w:semiHidden="0" w:unhideWhenUsed="0" w:qFormat="1"/>
-    <w:lsdException w:name="heading 6" w:semiHidden="0" w:unhideWhenUsed="0" w:qFormat="1"/>
-    <w:lsdException w:name="heading 7" w:qFormat="1"/>
-    <w:lsdException w:name="heading 8" w:qFormat="1"/>
-    <w:lsdException w:name="heading 9" w:qFormat="1"/>
-    <w:lsdException w:name="toc 1" w:uiPriority="39"/>
-    <w:lsdException w:name="toc 2" w:uiPriority="39"/>
-    <w:lsdException w:name="toc 3" w:uiPriority="39"/>
-    <w:lsdException w:name="footer" w:uiPriority="99"/>
-    <w:lsdException w:name="caption" w:qFormat="1"/>
-    <w:lsdException w:name="table of figures" w:uiPriority="99"/>
-    <w:lsdException w:name="List Number" w:semiHidden="0" w:unhideWhenUsed="0"/>
-    <w:lsdException w:name="List 4" w:semiHidden="0" w:unhideWhenUsed="0"/>
-    <w:lsdException w:name="List 5" w:semiHidden="0" w:unhideWhenUsed="0"/>
-    <w:lsdException w:name="Title" w:semiHidden="0" w:unhideWhenUsed="0" w:qFormat="1"/>
-    <w:lsdException w:name="Subtitle" w:semiHidden="0" w:uiPriority="11" w:unhideWhenUsed="0" w:qFormat="1"/>
-    <w:lsdException w:name="Salutation" w:semiHidden="0" w:unhideWhenUsed="0"/>
-    <w:lsdException w:name="Date" w:semiHidden="0" w:unhideWhenUsed="0"/>
-    <w:lsdException w:name="Body Text First Indent" w:semiHidden="0" w:unhideWhenUsed="0"/>
-    <w:lsdException w:name="Hyperlink" w:uiPriority="99"/>
-    <w:lsdException w:name="FollowedHyperlink" w:uiPriority="99"/>
-    <w:lsdException w:name="Strong" w:semiHidden="0" w:unhideWhenUsed="0" w:qFormat="1"/>
-    <w:lsdException w:name="Emphasis" w:semiHidden="0" w:uiPriority="20" w:unhideWhenUsed="0" w:qFormat="1"/>
-    <w:lsdException w:name="Normal (Web)" w:uiPriority="99"/>
-    <w:lsdException w:name="No List" w:uiPriority="99"/>
-    <w:lsdException w:name="Balloon Text" w:uiPriority="99"/>
-    <w:lsdException w:name="Table Grid" w:semiHidden="0" w:unhideWhenUsed="0"/>
-    <w:lsdException w:name="Placeholder Text" w:uiPriority="99" w:unhideWhenUsed="0"/>
-    <w:lsdException w:name="No Spacing" w:semiHidden="0" w:uiPriority="1" w:unhideWhenUsed="0" w:qFormat="1"/>
-    <w:lsdException w:name="Light Shading" w:semiHidden="0" w:uiPriority="60" w:unhideWhenUsed="0"/>
-    <w:lsdException w:name="Light List" w:semiHidden="0" w:uiPriority="61" w:unhideWhenUsed="0"/>
-    <w:lsdException w:name="Light Grid" w:semiHidden="0" w:uiPriority="62" w:unhideWhenUsed="0"/>
-    <w:lsdException w:name="Medium Shading 1" w:semiHidden="0" w:uiPriority="63" w:unhideWhenUsed="0"/>
-    <w:lsdException w:name="Medium Shading 2" w:semiHidden="0" w:uiPriority="64" w:unhideWhenUsed="0"/>
-    <w:lsdException w:name="Medium List 1" w:semiHidden="0" w:uiPriority="65" w:unhideWhenUsed="0"/>
-    <w:lsdException w:name="Medium List 2" w:semiHidden="0" w:uiPriority="66" w:unhideWhenUsed="0"/>
-    <w:lsdException w:name="Medium Grid 1" w:semiHidden="0" w:uiPriority="67" w:unhideWhenUsed="0"/>
-    <w:lsdException w:name="Medium Grid 2" w:semiHidden="0" w:uiPriority="68" w:unhideWhenUsed="0"/>
-    <w:lsdException w:name="Medium Grid 3" w:semiHidden="0" w:uiPriority="69" w:unhideWhenUsed="0"/>
-    <w:lsdException w:name="Dark List" w:semiHidden="0" w:uiPriority="70" w:unhideWhenUsed="0"/>
-    <w:lsdException w:name="Colorful Shading" w:semiHidden="0" w:uiPriority="71" w:unhideWhenUsed="0"/>
-    <w:lsdException w:name="Colorful List" w:semiHidden="0" w:uiPriority="72" w:unhideWhenUsed="0"/>
-    <w:lsdException w:name="Colorful Grid" w:semiHidden="0" w:uiPriority="73" w:unhideWhenUsed="0"/>
-    <w:lsdException w:name="Light Shading Accent 1" w:semiHidden="0" w:uiPriority="60" w:unhideWhenUsed="0"/>
-    <w:lsdException w:name="Light List Accent 1" w:semiHidden="0" w:uiPriority="61" w:unhideWhenUsed="0"/>
-    <w:lsdException w:name="Light Grid Accent 1" w:semiHidden="0" w:uiPriority="62" w:unhideWhenUsed="0"/>
-    <w:lsdException w:name="Medium Shading 1 Accent 1" w:semiHidden="0" w:uiPriority="63" w:unhideWhenUsed="0"/>
-    <w:lsdException w:name="Medium Shading 2 Accent 1" w:semiHidden="0" w:uiPriority="64" w:unhideWhenUsed="0"/>
-    <w:lsdException w:name="Medium List 1 Accent 1" w:semiHidden="0" w:uiPriority="65" w:unhideWhenUsed="0"/>
-    <w:lsdException w:name="Revision" w:uiPriority="99" w:unhideWhenUsed="0"/>
-    <w:lsdException w:name="List Paragraph" w:semiHidden="0" w:uiPriority="34" w:unhideWhenUsed="0" w:qFormat="1"/>
-    <w:lsdException w:name="Quote" w:semiHidden="0" w:uiPriority="29" w:unhideWhenUsed="0" w:qFormat="1"/>
-    <w:lsdException w:name="Intense Quote" w:semiHidden="0" w:uiPriority="30" w:unhideWhenUsed="0" w:qFormat="1"/>
-    <w:lsdException w:name="Medium List 2 Accent 1" w:semiHidden="0" w:uiPriority="66" w:unhideWhenUsed="0"/>
-    <w:lsdException w:name="Medium Grid 1 Accent 1" w:semiHidden="0" w:uiPriority="67" w:unhideWhenUsed="0"/>
-    <w:lsdException w:name="Medium Grid 2 Accent 1" w:semiHidden="0" w:uiPriority="68" w:unhideWhenUsed="0"/>
-    <w:lsdException w:name="Medium Grid 3 Accent 1" w:semiHidden="0" w:uiPriority="69" w:unhideWhenUsed="0"/>
-    <w:lsdException w:name="Dark List Accent 1" w:semiHidden="0" w:uiPriority="70" w:unhideWhenUsed="0"/>
-    <w:lsdException w:name="Colorful Shading Accent 1" w:semiHidden="0" w:uiPriority="71" w:unhideWhenUsed="0"/>
-    <w:lsdException w:name="Colorful List Accent 1" w:semiHidden="0" w:uiPriority="72" w:unhideWhenUsed="0"/>
-    <w:lsdException w:name="Colorful Grid Accent 1" w:semiHidden="0" w:uiPriority="73" w:unhideWhenUsed="0"/>
-    <w:lsdException w:name="Light Shading Accent 2" w:semiHidden="0" w:uiPriority="60" w:unhideWhenUsed="0"/>
-    <w:lsdException w:name="Light List Accent 2" w:semiHidden="0" w:uiPriority="61" w:unhideWhenUsed="0"/>
-    <w:lsdException w:name="Light Grid Accent 2" w:semiHidden="0" w:uiPriority="62" w:unhideWhenUsed="0"/>
-    <w:lsdException w:name="Medium Shading 1 Accent 2" w:semiHidden="0" w:uiPriority="63" w:unhideWhenUsed="0"/>
-    <w:lsdException w:name="Medium Shading 2 Accent 2" w:semiHidden="0" w:uiPriority="64" w:unhideWhenUsed="0"/>
-    <w:lsdException w:name="Medium List 1 Accent 2" w:semiHidden="0" w:uiPriority="65" w:unhideWhenUsed="0"/>
-    <w:lsdException w:name="Medium List 2 Accent 2" w:semiHidden="0" w:uiPriority="66" w:unhideWhenUsed="0"/>
-    <w:lsdException w:name="Medium Grid 1 Accent 2" w:semiHidden="0" w:uiPriority="67" w:unhideWhenUsed="0"/>
-    <w:lsdException w:name="Medium Grid 2 Accent 2" w:semiHidden="0" w:uiPriority="68" w:unhideWhenUsed="0"/>
-    <w:lsdException w:name="Medium Grid 3 Accent 2" w:semiHidden="0" w:uiPriority="69" w:unhideWhenUsed="0"/>
-    <w:lsdException w:name="Dark List Accent 2" w:semiHidden="0" w:uiPriority="70" w:unhideWhenUsed="0"/>
-    <w:lsdException w:name="Colorful Shading Accent 2" w:semiHidden="0" w:uiPriority="71" w:unhideWhenUsed="0"/>
-    <w:lsdException w:name="Colorful List Accent 2" w:semiHidden="0" w:uiPriority="72" w:unhideWhenUsed="0"/>
-    <w:lsdException w:name="Colorful Grid Accent 2" w:semiHidden="0" w:uiPriority="73" w:unhideWhenUsed="0"/>
-    <w:lsdException w:name="Light Shading Accent 3" w:semiHidden="0" w:uiPriority="60" w:unhideWhenUsed="0"/>
-    <w:lsdException w:name="Light List Accent 3" w:semiHidden="0" w:uiPriority="61" w:unhideWhenUsed="0"/>
-    <w:lsdException w:name="Light Grid Accent 3" w:semiHidden="0" w:uiPriority="62" w:unhideWhenUsed="0"/>
-    <w:lsdException w:name="Medium Shading 1 Accent 3" w:semiHidden="0" w:uiPriority="63" w:unhideWhenUsed="0"/>
-    <w:lsdException w:name="Medium Shading 2 Accent 3" w:semiHidden="0" w:uiPriority="64" w:unhideWhenUsed="0"/>
-    <w:lsdException w:name="Medium List 1 Accent 3" w:semiHidden="0" w:uiPriority="65" w:unhideWhenUsed="0"/>
-    <w:lsdException w:name="Medium List 2 Accent 3" w:semiHidden="0" w:uiPriority="66" w:unhideWhenUsed="0"/>
-    <w:lsdException w:name="Medium Grid 1 Accent 3" w:semiHidden="0" w:uiPriority="67" w:unhideWhenUsed="0"/>
-    <w:lsdException w:name="Medium Grid 2 Accent 3" w:semiHidden="0" w:uiPriority="68" w:unhideWhenUsed="0"/>
-    <w:lsdException w:name="Medium Grid 3 Accent 3" w:semiHidden="0" w:uiPriority="69" w:unhideWhenUsed="0"/>
-    <w:lsdException w:name="Dark List Accent 3" w:semiHidden="0" w:uiPriority="70" w:unhideWhenUsed="0"/>
-    <w:lsdException w:name="Colorful Shading Accent 3" w:semiHidden="0" w:uiPriority="71" w:unhideWhenUsed="0"/>
-    <w:lsdException w:name="Colorful List Accent 3" w:semiHidden="0" w:uiPriority="72" w:unhideWhenUsed="0"/>
-    <w:lsdException w:name="Colorful Grid Accent 3" w:semiHidden="0" w:uiPriority="73" w:unhideWhenUsed="0"/>
-    <w:lsdException w:name="Light Shading Accent 4" w:semiHidden="0" w:uiPriority="60" w:unhideWhenUsed="0"/>
-    <w:lsdException w:name="Light List Accent 4" w:semiHidden="0" w:uiPriority="61" w:unhideWhenUsed="0"/>
-    <w:lsdException w:name="Light Grid Accent 4" w:semiHidden="0" w:uiPriority="62" w:unhideWhenUsed="0"/>
-    <w:lsdException w:name="Medium Shading 1 Accent 4" w:semiHidden="0" w:uiPriority="63" w:unhideWhenUsed="0"/>
-    <w:lsdException w:name="Medium Shading 2 Accent 4" w:semiHidden="0" w:uiPriority="64" w:unhideWhenUsed="0"/>
-    <w:lsdException w:name="Medium List 1 Accent 4" w:semiHidden="0" w:uiPriority="65" w:unhideWhenUsed="0"/>
-    <w:lsdException w:name="Medium List 2 Accent 4" w:semiHidden="0" w:uiPriority="66" w:unhideWhenUsed="0"/>
-    <w:lsdException w:name="Medium Grid 1 Accent 4" w:semiHidden="0" w:uiPriority="67" w:unhideWhenUsed="0"/>
-    <w:lsdException w:name="Medium Grid 2 Accent 4" w:semiHidden="0" w:uiPriority="68" w:unhideWhenUsed="0"/>
-    <w:lsdException w:name="Medium Grid 3 Accent 4" w:semiHidden="0" w:uiPriority="69" w:unhideWhenUsed="0"/>
-    <w:lsdException w:name="Dark List Accent 4" w:semiHidden="0" w:uiPriority="70" w:unhideWhenUsed="0"/>
-    <w:lsdException w:name="Colorful Shading Accent 4" w:semiHidden="0" w:uiPriority="71" w:unhideWhenUsed="0"/>
-    <w:lsdException w:name="Colorful List Accent 4" w:semiHidden="0" w:uiPriority="72" w:unhideWhenUsed="0"/>
-    <w:lsdException w:name="Colorful Grid Accent 4" w:semiHidden="0" w:uiPriority="73" w:unhideWhenUsed="0"/>
-    <w:lsdException w:name="Light Shading Accent 5" w:semiHidden="0" w:uiPriority="60" w:unhideWhenUsed="0"/>
-    <w:lsdException w:name="Light List Accent 5" w:semiHidden="0" w:uiPriority="61" w:unhideWhenUsed="0"/>
-    <w:lsdException w:name="Light Grid Accent 5" w:semiHidden="0" w:uiPriority="62" w:unhideWhenUsed="0"/>
-    <w:lsdException w:name="Medium Shading 1 Accent 5" w:semiHidden="0" w:uiPriority="63" w:unhideWhenUsed="0"/>
-    <w:lsdException w:name="Medium Shading 2 Accent 5" w:semiHidden="0" w:uiPriority="64" w:unhideWhenUsed="0"/>
-    <w:lsdException w:name="Medium List 1 Accent 5" w:semiHidden="0" w:uiPriority="65" w:unhideWhenUsed="0"/>
-    <w:lsdException w:name="Medium List 2 Accent 5" w:semiHidden="0" w:uiPriority="66" w:unhideWhenUsed="0"/>
-    <w:lsdException w:name="Medium Grid 1 Accent 5" w:semiHidden="0" w:uiPriority="67" w:unhideWhenUsed="0"/>
-    <w:lsdException w:name="Medium Grid 2 Accent 5" w:semiHidden="0" w:uiPriority="68" w:unhideWhenUsed="0"/>
-    <w:lsdException w:name="Medium Grid 3 Accent 5" w:semiHidden="0" w:uiPriority="69" w:unhideWhenUsed="0"/>
-    <w:lsdException w:name="Dark List Accent 5" w:semiHidden="0" w:uiPriority="70" w:unhideWhenUsed="0"/>
-    <w:lsdException w:name="Colorful Shading Accent 5" w:semiHidden="0" w:uiPriority="71" w:unhideWhenUsed="0"/>
-    <w:lsdException w:name="Colorful List Accent 5" w:semiHidden="0" w:uiPriority="72" w:unhideWhenUsed="0"/>
-    <w:lsdException w:name="Colorful Grid Accent 5" w:semiHidden="0" w:uiPriority="73" w:unhideWhenUsed="0"/>
-    <w:lsdException w:name="Light Shading Accent 6" w:semiHidden="0" w:uiPriority="60" w:unhideWhenUsed="0"/>
-    <w:lsdException w:name="Light List Accent 6" w:semiHidden="0" w:uiPriority="61" w:unhideWhenUsed="0"/>
-    <w:lsdException w:name="Light Grid Accent 6" w:semiHidden="0" w:uiPriority="62" w:unhideWhenUsed="0"/>
-    <w:lsdException w:name="Medium Shading 1 Accent 6" w:semiHidden="0" w:uiPriority="63" w:unhideWhenUsed="0"/>
-    <w:lsdException w:name="Medium Shading 2 Accent 6" w:semiHidden="0" w:uiPriority="64" w:unhideWhenUsed="0"/>
-    <w:lsdException w:name="Medium List 1 Accent 6" w:semiHidden="0" w:uiPriority="65" w:unhideWhenUsed="0"/>
-    <w:lsdException w:name="Medium List 2 Accent 6" w:semiHidden="0" w:uiPriority="66" w:unhideWhenUsed="0"/>
-    <w:lsdException w:name="Medium Grid 1 Accent 6" w:semiHidden="0" w:uiPriority="67" w:unhideWhenUsed="0"/>
-    <w:lsdException w:name="Medium Grid 2 Accent 6" w:semiHidden="0" w:uiPriority="68" w:unhideWhenUsed="0"/>
-    <w:lsdException w:name="Medium Grid 3 Accent 6" w:semiHidden="0" w:uiPriority="69" w:unhideWhenUsed="0"/>
-    <w:lsdException w:name="Dark List Accent 6" w:semiHidden="0" w:uiPriority="70" w:unhideWhenUsed="0"/>
-    <w:lsdException w:name="Colorful Shading Accent 6" w:semiHidden="0" w:uiPriority="71" w:unhideWhenUsed="0"/>
-    <w:lsdException w:name="Colorful List Accent 6" w:semiHidden="0" w:uiPriority="72" w:unhideWhenUsed="0"/>
-    <w:lsdException w:name="Colorful Grid Accent 6" w:semiHidden="0" w:uiPriority="73" w:unhideWhenUsed="0"/>
-    <w:lsdException w:name="Subtle Emphasis" w:semiHidden="0" w:uiPriority="19" w:unhideWhenUsed="0" w:qFormat="1"/>
-    <w:lsdException w:name="Intense Emphasis" w:semiHidden="0" w:uiPriority="21" w:unhideWhenUsed="0" w:qFormat="1"/>
-    <w:lsdException w:name="Subtle Reference" w:semiHidden="0" w:uiPriority="31" w:unhideWhenUsed="0" w:qFormat="1"/>
-    <w:lsdException w:name="Intense Reference" w:semiHidden="0" w:uiPriority="32" w:unhideWhenUsed="0" w:qFormat="1"/>
-    <w:lsdException w:name="Book Title" w:semiHidden="0" w:uiPriority="33" w:unhideWhenUsed="0" w:qFormat="1"/>
-    <w:lsdException w:name="Bibliography" w:uiPriority="37"/>
-    <w:lsdException w:name="TOC Heading" w:uiPriority="39" w:qFormat="1"/>
+  <w:latentStyles w:defLockedState="0" w:defUIPriority="0" w:defSemiHidden="0" w:defUnhideWhenUsed="0" w:defQFormat="0" w:count="371">
+    <w:lsdException w:name="Normal" w:qFormat="1"/>
+    <w:lsdException w:name="heading 1" w:qFormat="1"/>
+    <w:lsdException w:name="heading 2" w:qFormat="1"/>
+    <w:lsdException w:name="heading 3" w:qFormat="1"/>
+    <w:lsdException w:name="heading 4" w:qFormat="1"/>
+    <w:lsdException w:name="heading 5" w:qFormat="1"/>
+    <w:lsdException w:name="heading 6" w:qFormat="1"/>
+    <w:lsdException w:name="heading 7" w:semiHidden="1" w:unhideWhenUsed="1" w:qFormat="1"/>
+    <w:lsdException w:name="heading 8" w:semiHidden="1" w:unhideWhenUsed="1" w:qFormat="1"/>
+    <w:lsdException w:name="heading 9" w:semiHidden="1" w:unhideWhenUsed="1" w:qFormat="1"/>
+    <w:lsdException w:name="index 1" w:semiHidden="1" w:unhideWhenUsed="1"/>
+    <w:lsdException w:name="index 2" w:semiHidden="1" w:unhideWhenUsed="1"/>
+    <w:lsdException w:name="index 3" w:semiHidden="1" w:unhideWhenUsed="1"/>
+    <w:lsdException w:name="index 4" w:semiHidden="1" w:unhideWhenUsed="1"/>
+    <w:lsdException w:name="index 5" w:semiHidden="1" w:unhideWhenUsed="1"/>
+    <w:lsdException w:name="index 6" w:semiHidden="1" w:unhideWhenUsed="1"/>
+    <w:lsdException w:name="index 7" w:semiHidden="1" w:unhideWhenUsed="1"/>
+    <w:lsdException w:name="index 8" w:semiHidden="1" w:unhideWhenUsed="1"/>
+    <w:lsdException w:name="index 9" w:semiHidden="1" w:unhideWhenUsed="1"/>
+    <w:lsdException w:name="toc 1" w:semiHidden="1" w:uiPriority="39" w:unhideWhenUsed="1"/>
+    <w:lsdException w:name="toc 2" w:semiHidden="1" w:uiPriority="39" w:unhideWhenUsed="1"/>
+    <w:lsdException w:name="toc 3" w:semiHidden="1" w:uiPriority="39" w:unhideWhenUsed="1"/>
+    <w:lsdException w:name="toc 4" w:semiHidden="1" w:unhideWhenUsed="1"/>
+    <w:lsdException w:name="toc 5" w:semiHidden="1" w:unhideWhenUsed="1"/>
+    <w:lsdException w:name="toc 6" w:semiHidden="1" w:unhideWhenUsed="1"/>
+    <w:lsdException w:name="toc 7" w:semiHidden="1" w:unhideWhenUsed="1"/>
+    <w:lsdException w:name="toc 8" w:semiHidden="1" w:unhideWhenUsed="1"/>
+    <w:lsdException w:name="toc 9" w:semiHidden="1" w:unhideWhenUsed="1"/>
+    <w:lsdException w:name="Normal Indent" w:semiHidden="1" w:unhideWhenUsed="1"/>
+    <w:lsdException w:name="footnote text" w:semiHidden="1" w:unhideWhenUsed="1"/>
+    <w:lsdException w:name="annotation text" w:semiHidden="1" w:unhideWhenUsed="1"/>
+    <w:lsdException w:name="header" w:semiHidden="1" w:unhideWhenUsed="1"/>
+    <w:lsdException w:name="footer" w:semiHidden="1" w:uiPriority="99" w:unhideWhenUsed="1"/>
+    <w:lsdException w:name="index heading" w:semiHidden="1" w:unhideWhenUsed="1"/>
+    <w:lsdException w:name="caption" w:semiHidden="1" w:unhideWhenUsed="1" w:qFormat="1"/>
+    <w:lsdException w:name="table of figures" w:semiHidden="1" w:uiPriority="99" w:unhideWhenUsed="1"/>
+    <w:lsdException w:name="envelope address" w:semiHidden="1" w:unhideWhenUsed="1"/>
+    <w:lsdException w:name="envelope return" w:semiHidden="1" w:unhideWhenUsed="1"/>
+    <w:lsdException w:name="footnote reference" w:semiHidden="1" w:unhideWhenUsed="1"/>
+    <w:lsdException w:name="annotation reference" w:semiHidden="1" w:unhideWhenUsed="1"/>
+    <w:lsdException w:name="line number" w:semiHidden="1" w:unhideWhenUsed="1"/>
+    <w:lsdException w:name="page number" w:semiHidden="1" w:unhideWhenUsed="1"/>
+    <w:lsdException w:name="endnote reference" w:semiHidden="1" w:unhideWhenUsed="1"/>
+    <w:lsdException w:name="endnote text" w:semiHidden="1" w:unhideWhenUsed="1"/>
+    <w:lsdException w:name="table of authorities" w:semiHidden="1" w:unhideWhenUsed="1"/>
+    <w:lsdException w:name="macro" w:semiHidden="1" w:unhideWhenUsed="1"/>
+    <w:lsdException w:name="toa heading" w:semiHidden="1" w:unhideWhenUsed="1"/>
+    <w:lsdException w:name="List" w:semiHidden="1" w:unhideWhenUsed="1"/>
+    <w:lsdException w:name="List Bullet" w:semiHidden="1" w:unhideWhenUsed="1"/>
+    <w:lsdException w:name="List 2" w:semiHidden="1" w:unhideWhenUsed="1"/>
+    <w:lsdException w:name="List 3" w:semiHidden="1" w:unhideWhenUsed="1"/>
+    <w:lsdException w:name="List Bullet 2" w:semiHidden="1" w:unhideWhenUsed="1"/>
+    <w:lsdException w:name="List Bullet 3" w:semiHidden="1" w:unhideWhenUsed="1"/>
+    <w:lsdException w:name="List Bullet 4" w:semiHidden="1" w:unhideWhenUsed="1"/>
+    <w:lsdException w:name="List Bullet 5" w:semiHidden="1" w:unhideWhenUsed="1"/>
+    <w:lsdException w:name="List Number 2" w:semiHidden="1" w:unhideWhenUsed="1"/>
+    <w:lsdException w:name="List Number 3" w:semiHidden="1" w:unhideWhenUsed="1"/>
+    <w:lsdException w:name="List Number 4" w:semiHidden="1" w:unhideWhenUsed="1"/>
+    <w:lsdException w:name="List Number 5" w:semiHidden="1" w:unhideWhenUsed="1"/>
+    <w:lsdException w:name="Title" w:qFormat="1"/>
+    <w:lsdException w:name="Closing" w:semiHidden="1" w:unhideWhenUsed="1"/>
+    <w:lsdException w:name="Signature" w:semiHidden="1" w:unhideWhenUsed="1"/>
+    <w:lsdException w:name="Default Paragraph Font" w:semiHidden="1" w:unhideWhenUsed="1"/>
+    <w:lsdException w:name="Body Text" w:semiHidden="1" w:unhideWhenUsed="1"/>
+    <w:lsdException w:name="Body Text Indent" w:semiHidden="1" w:unhideWhenUsed="1"/>
+    <w:lsdException w:name="List Continue" w:semiHidden="1" w:unhideWhenUsed="1"/>
+    <w:lsdException w:name="List Continue 2" w:semiHidden="1" w:unhideWhenUsed="1"/>
+    <w:lsdException w:name="List Continue 3" w:semiHidden="1" w:unhideWhenUsed="1"/>
+    <w:lsdException w:name="List Continue 4" w:semiHidden="1" w:unhideWhenUsed="1"/>
+    <w:lsdException w:name="List Continue 5" w:semiHidden="1" w:unhideWhenUsed="1"/>
+    <w:lsdException w:name="Message Header" w:semiHidden="1" w:unhideWhenUsed="1"/>
+    <w:lsdException w:name="Subtitle" w:uiPriority="11" w:qFormat="1"/>
+    <w:lsdException w:name="Body Text First Indent 2" w:semiHidden="1" w:unhideWhenUsed="1"/>
+    <w:lsdException w:name="Note Heading" w:semiHidden="1" w:unhideWhenUsed="1"/>
+    <w:lsdException w:name="Body Text 2" w:semiHidden="1" w:unhideWhenUsed="1"/>
+    <w:lsdException w:name="Body Text 3" w:semiHidden="1" w:unhideWhenUsed="1"/>
+    <w:lsdException w:name="Body Text Indent 2" w:semiHidden="1" w:unhideWhenUsed="1"/>
+    <w:lsdException w:name="Body Text Indent 3" w:semiHidden="1" w:unhideWhenUsed="1"/>
+    <w:lsdException w:name="Block Text" w:semiHidden="1" w:unhideWhenUsed="1"/>
+    <w:lsdException w:name="Hyperlink" w:semiHidden="1" w:uiPriority="99" w:unhideWhenUsed="1"/>
+    <w:lsdException w:name="FollowedHyperlink" w:semiHidden="1" w:uiPriority="99" w:unhideWhenUsed="1"/>
+    <w:lsdException w:name="Strong" w:qFormat="1"/>
+    <w:lsdException w:name="Emphasis" w:uiPriority="20" w:qFormat="1"/>
+    <w:lsdException w:name="Document Map" w:semiHidden="1" w:unhideWhenUsed="1"/>
+    <w:lsdException w:name="Plain Text" w:semiHidden="1" w:unhideWhenUsed="1"/>
+    <w:lsdException w:name="E-mail Signature" w:semiHidden="1" w:unhideWhenUsed="1"/>
+    <w:lsdException w:name="HTML Top of Form" w:semiHidden="1" w:unhideWhenUsed="1"/>
+    <w:lsdException w:name="HTML Bottom of Form" w:semiHidden="1" w:unhideWhenUsed="1"/>
+    <w:lsdException w:name="Normal (Web)" w:semiHidden="1" w:uiPriority="99" w:unhideWhenUsed="1"/>
+    <w:lsdException w:name="HTML Acronym" w:semiHidden="1" w:unhideWhenUsed="1"/>
+    <w:lsdException w:name="HTML Address" w:semiHidden="1" w:unhideWhenUsed="1"/>
+    <w:lsdException w:name="HTML Cite" w:semiHidden="1" w:unhideWhenUsed="1"/>
+    <w:lsdException w:name="HTML Code" w:semiHidden="1" w:unhideWhenUsed="1"/>
+    <w:lsdException w:name="HTML Definition" w:semiHidden="1" w:unhideWhenUsed="1"/>
+    <w:lsdException w:name="HTML Keyboard" w:semiHidden="1" w:unhideWhenUsed="1"/>
+    <w:lsdException w:name="HTML Preformatted" w:semiHidden="1" w:unhideWhenUsed="1"/>
+    <w:lsdException w:name="HTML Sample" w:semiHidden="1" w:unhideWhenUsed="1"/>
+    <w:lsdException w:name="HTML Typewriter" w:semiHidden="1" w:unhideWhenUsed="1"/>
+    <w:lsdException w:name="HTML Variable" w:semiHidden="1" w:unhideWhenUsed="1"/>
+    <w:lsdException w:name="Normal Table" w:semiHidden="1" w:unhideWhenUsed="1"/>
+    <w:lsdException w:name="annotation subject" w:semiHidden="1" w:unhideWhenUsed="1"/>
+    <w:lsdException w:name="No List" w:semiHidden="1" w:uiPriority="99" w:unhideWhenUsed="1"/>
+    <w:lsdException w:name="Outline List 1" w:semiHidden="1" w:unhideWhenUsed="1"/>
+    <w:lsdException w:name="Outline List 2" w:semiHidden="1" w:unhideWhenUsed="1"/>
+    <w:lsdException w:name="Outline List 3" w:semiHidden="1" w:unhideWhenUsed="1"/>
+    <w:lsdException w:name="Table Simple 1" w:semiHidden="1" w:unhideWhenUsed="1"/>
+    <w:lsdException w:name="Table Simple 2" w:semiHidden="1" w:unhideWhenUsed="1"/>
+    <w:lsdException w:name="Table Simple 3" w:semiHidden="1" w:unhideWhenUsed="1"/>
+    <w:lsdException w:name="Table Classic 1" w:semiHidden="1" w:unhideWhenUsed="1"/>
+    <w:lsdException w:name="Table Classic 2" w:semiHidden="1" w:unhideWhenUsed="1"/>
+    <w:lsdException w:name="Table Classic 3" w:semiHidden="1" w:unhideWhenUsed="1"/>
+    <w:lsdException w:name="Table Classic 4" w:semiHidden="1" w:unhideWhenUsed="1"/>
+    <w:lsdException w:name="Table Colorful 1" w:semiHidden="1" w:unhideWhenUsed="1"/>
+    <w:lsdException w:name="Table Colorful 2" w:semiHidden="1" w:unhideWhenUsed="1"/>
+    <w:lsdException w:name="Table Colorful 3" w:semiHidden="1" w:unhideWhenUsed="1"/>
+    <w:lsdException w:name="Table Columns 1" w:semiHidden="1" w:unhideWhenUsed="1"/>
+    <w:lsdException w:name="Table Columns 2" w:semiHidden="1" w:unhideWhenUsed="1"/>
+    <w:lsdException w:name="Table Columns 3" w:semiHidden="1" w:unhideWhenUsed="1"/>
+    <w:lsdException w:name="Table Columns 4" w:semiHidden="1" w:unhideWhenUsed="1"/>
+    <w:lsdException w:name="Table Columns 5" w:semiHidden="1" w:unhideWhenUsed="1"/>
+    <w:lsdException w:name="Table Grid 1" w:semiHidden="1" w:unhideWhenUsed="1"/>
+    <w:lsdException w:name="Table Grid 2" w:semiHidden="1" w:unhideWhenUsed="1"/>
+    <w:lsdException w:name="Table Grid 3" w:semiHidden="1" w:unhideWhenUsed="1"/>
+    <w:lsdException w:name="Table Grid 4" w:semiHidden="1" w:unhideWhenUsed="1"/>
+    <w:lsdException w:name="Table Grid 5" w:semiHidden="1" w:unhideWhenUsed="1"/>
+    <w:lsdException w:name="Table Grid 6" w:semiHidden="1" w:unhideWhenUsed="1"/>
+    <w:lsdException w:name="Table Grid 7" w:semiHidden="1" w:unhideWhenUsed="1"/>
+    <w:lsdException w:name="Table Grid 8" w:semiHidden="1" w:unhideWhenUsed="1"/>
+    <w:lsdException w:name="Table List 1" w:semiHidden="1" w:unhideWhenUsed="1"/>
+    <w:lsdException w:name="Table List 2" w:semiHidden="1" w:unhideWhenUsed="1"/>
+    <w:lsdException w:name="Table List 3" w:semiHidden="1" w:unhideWhenUsed="1"/>
+    <w:lsdException w:name="Table List 4" w:semiHidden="1" w:unhideWhenUsed="1"/>
+    <w:lsdException w:name="Table List 5" w:semiHidden="1" w:unhideWhenUsed="1"/>
+    <w:lsdException w:name="Table List 6" w:semiHidden="1" w:unhideWhenUsed="1"/>
+    <w:lsdException w:name="Table List 7" w:semiHidden="1" w:unhideWhenUsed="1"/>
+    <w:lsdException w:name="Table List 8" w:semiHidden="1" w:unhideWhenUsed="1"/>
+    <w:lsdException w:name="Table 3D effects 1" w:semiHidden="1" w:unhideWhenUsed="1"/>
+    <w:lsdException w:name="Table 3D effects 2" w:semiHidden="1" w:unhideWhenUsed="1"/>
+    <w:lsdException w:name="Table 3D effects 3" w:semiHidden="1" w:unhideWhenUsed="1"/>
+    <w:lsdException w:name="Table Contemporary" w:semiHidden="1" w:unhideWhenUsed="1"/>
+    <w:lsdException w:name="Table Elegant" w:semiHidden="1" w:unhideWhenUsed="1"/>
+    <w:lsdException w:name="Table Professional" w:semiHidden="1" w:unhideWhenUsed="1"/>
+    <w:lsdException w:name="Table Subtle 1" w:semiHidden="1" w:unhideWhenUsed="1"/>
+    <w:lsdException w:name="Table Subtle 2" w:semiHidden="1" w:unhideWhenUsed="1"/>
+    <w:lsdException w:name="Table Web 1" w:semiHidden="1" w:unhideWhenUsed="1"/>
+    <w:lsdException w:name="Table Web 2" w:semiHidden="1" w:unhideWhenUsed="1"/>
+    <w:lsdException w:name="Table Web 3" w:semiHidden="1" w:unhideWhenUsed="1"/>
+    <w:lsdException w:name="Balloon Text" w:semiHidden="1" w:uiPriority="99" w:unhideWhenUsed="1"/>
+    <w:lsdException w:name="Table Theme" w:semiHidden="1" w:unhideWhenUsed="1"/>
+    <w:lsdException w:name="Placeholder Text" w:semiHidden="1" w:uiPriority="99"/>
+    <w:lsdException w:name="No Spacing" w:uiPriority="1" w:qFormat="1"/>
+    <w:lsdException w:name="Light Shading" w:uiPriority="60"/>
+    <w:lsdException w:name="Light List" w:uiPriority="61"/>
+    <w:lsdException w:name="Light Grid" w:uiPriority="62"/>
+    <w:lsdException w:name="Medium Shading 1" w:uiPriority="63"/>
+    <w:lsdException w:name="Medium Shading 2" w:uiPriority="64"/>
+    <w:lsdException w:name="Medium List 1" w:uiPriority="65"/>
+    <w:lsdException w:name="Medium List 2" w:uiPriority="66"/>
+    <w:lsdException w:name="Medium Grid 1" w:uiPriority="67"/>
+    <w:lsdException w:name="Medium Grid 2" w:uiPriority="68"/>
+    <w:lsdException w:name="Medium Grid 3" w:uiPriority="69"/>
+    <w:lsdException w:name="Dark List" w:uiPriority="70"/>
+    <w:lsdException w:name="Colorful Shading" w:uiPriority="71"/>
+    <w:lsdException w:name="Colorful List" w:uiPriority="72"/>
+    <w:lsdException w:name="Colorful Grid" w:uiPriority="73"/>
+    <w:lsdException w:name="Light Shading Accent 1" w:uiPriority="60"/>
+    <w:lsdException w:name="Light List Accent 1" w:uiPriority="61"/>
+    <w:lsdException w:name="Light Grid Accent 1" w:uiPriority="62"/>
+    <w:lsdException w:name="Medium Shading 1 Accent 1" w:uiPriority="63"/>
+    <w:lsdException w:name="Medium Shading 2 Accent 1" w:uiPriority="64"/>
+    <w:lsdException w:name="Medium List 1 Accent 1" w:uiPriority="65"/>
+    <w:lsdException w:name="Revision" w:semiHidden="1" w:uiPriority="99"/>
+    <w:lsdException w:name="List Paragraph" w:uiPriority="34" w:qFormat="1"/>
+    <w:lsdException w:name="Quote" w:uiPriority="29" w:qFormat="1"/>
+    <w:lsdException w:name="Intense Quote" w:uiPriority="30" w:qFormat="1"/>
+    <w:lsdException w:name="Medium List 2 Accent 1" w:uiPriority="66"/>
+    <w:lsdException w:name="Medium Grid 1 Accent 1" w:uiPriority="67"/>
+    <w:lsdException w:name="Medium Grid 2 Accent 1" w:uiPriority="68"/>
+    <w:lsdException w:name="Medium Grid 3 Accent 1" w:uiPriority="69"/>
+    <w:lsdException w:name="Dark List Accent 1" w:uiPriority="70"/>
+    <w:lsdException w:name="Colorful Shading Accent 1" w:uiPriority="71"/>
+    <w:lsdException w:name="Colorful List Accent 1" w:uiPriority="72"/>
+    <w:lsdException w:name="Colorful Grid Accent 1" w:uiPriority="73"/>
+    <w:lsdException w:name="Light Shading Accent 2" w:uiPriority="60"/>
+    <w:lsdException w:name="Light List Accent 2" w:uiPriority="61"/>
+    <w:lsdException w:name="Light Grid Accent 2" w:uiPriority="62"/>
+    <w:lsdException w:name="Medium Shading 1 Accent 2" w:uiPriority="63"/>
+    <w:lsdException w:name="Medium Shading 2 Accent 2" w:uiPriority="64"/>
+    <w:lsdException w:name="Medium List 1 Accent 2" w:uiPriority="65"/>
+    <w:lsdException w:name="Medium List 2 Accent 2" w:uiPriority="66"/>
+    <w:lsdException w:name="Medium Grid 1 Accent 2" w:uiPriority="67"/>
+    <w:lsdException w:name="Medium Grid 2 Accent 2" w:uiPriority="68"/>
+    <w:lsdException w:name="Medium Grid 3 Accent 2" w:uiPriority="69"/>
+    <w:lsdException w:name="Dark List Accent 2" w:uiPriority="70"/>
+    <w:lsdException w:name="Colorful Shading Accent 2" w:uiPriority="71"/>
+    <w:lsdException w:name="Colorful List Accent 2" w:uiPriority="72"/>
+    <w:lsdException w:name="Colorful Grid Accent 2" w:uiPriority="73"/>
+    <w:lsdException w:name="Light Shading Accent 3" w:uiPriority="60"/>
+    <w:lsdException w:name="Light List Accent 3" w:uiPriority="61"/>
+    <w:lsdException w:name="Light Grid Accent 3" w:uiPriority="62"/>
+    <w:lsdException w:name="Medium Shading 1 Accent 3" w:uiPriority="63"/>
+    <w:lsdException w:name="Medium Shading 2 Accent 3" w:uiPriority="64"/>
+    <w:lsdException w:name="Medium List 1 Accent 3" w:uiPriority="65"/>
+    <w:lsdException w:name="Medium List 2 Accent 3" w:uiPriority="66"/>
+    <w:lsdException w:name="Medium Grid 1 Accent 3" w:uiPriority="67"/>
+    <w:lsdException w:name="Medium Grid 2 Accent 3" w:uiPriority="68"/>
+    <w:lsdException w:name="Medium Grid 3 Accent 3" w:uiPriority="69"/>
+    <w:lsdException w:name="Dark List Accent 3" w:uiPriority="70"/>
+    <w:lsdException w:name="Colorful Shading Accent 3" w:uiPriority="71"/>
+    <w:lsdException w:name="Colorful List Accent 3" w:uiPriority="72"/>
+    <w:lsdException w:name="Colorful Grid Accent 3" w:uiPriority="73"/>
+    <w:lsdException w:name="Light Shading Accent 4" w:uiPriority="60"/>
+    <w:lsdException w:name="Light List Accent 4" w:uiPriority="61"/>
+    <w:lsdException w:name="Light Grid Accent 4" w:uiPriority="62"/>
+    <w:lsdException w:name="Medium Shading 1 Accent 4" w:uiPriority="63"/>
+    <w:lsdException w:name="Medium Shading 2 Accent 4" w:uiPriority="64"/>
+    <w:lsdException w:name="Medium List 1 Accent 4" w:uiPriority="65"/>
+    <w:lsdException w:name="Medium List 2 Accent 4" w:uiPriority="66"/>
+    <w:lsdException w:name="Medium Grid 1 Accent 4" w:uiPriority="67"/>
+    <w:lsdException w:name="Medium Grid 2 Accent 4" w:uiPriority="68"/>
+    <w:lsdException w:name="Medium Grid 3 Accent 4" w:uiPriority="69"/>
+    <w:lsdException w:name="Dark List Accent 4" w:uiPriority="70"/>
+    <w:lsdException w:name="Colorful Shading Accent 4" w:uiPriority="71"/>
+    <w:lsdException w:name="Colorful List Accent 4" w:uiPriority="72"/>
+    <w:lsdException w:name="Colorful Grid Accent 4" w:uiPriority="73"/>
+    <w:lsdException w:name="Light Shading Accent 5" w:uiPriority="60"/>
+    <w:lsdException w:name="Light List Accent 5" w:uiPriority="61"/>
+    <w:lsdException w:name="Light Grid Accent 5" w:uiPriority="62"/>
+    <w:lsdException w:name="Medium Shading 1 Accent 5" w:uiPriority="63"/>
+    <w:lsdException w:name="Medium Shading 2 Accent 5" w:uiPriority="64"/>
+    <w:lsdException w:name="Medium List 1 Accent 5" w:uiPriority="65"/>
+    <w:lsdException w:name="Medium List 2 Accent 5" w:uiPriority="66"/>
+    <w:lsdException w:name="Medium Grid 1 Accent 5" w:uiPriority="67"/>
+    <w:lsdException w:name="Medium Grid 2 Accent 5" w:uiPriority="68"/>
+    <w:lsdException w:name="Medium Grid 3 Accent 5" w:uiPriority="69"/>
+    <w:lsdException w:name="Dark List Accent 5" w:uiPriority="70"/>
+    <w:lsdException w:name="Colorful Shading Accent 5" w:uiPriority="71"/>
+    <w:lsdException w:name="Colorful List Accent 5" w:uiPriority="72"/>
+    <w:lsdException w:name="Colorful Grid Accent 5" w:uiPriority="73"/>
+    <w:lsdException w:name="Light Shading Accent 6" w:uiPriority="60"/>
+    <w:lsdException w:name="Light List Accent 6" w:uiPriority="61"/>
+    <w:lsdException w:name="Light Grid Accent 6" w:uiPriority="62"/>
+    <w:lsdException w:name="Medium Shading 1 Accent 6" w:uiPriority="63"/>
+    <w:lsdException w:name="Medium Shading 2 Accent 6" w:uiPriority="64"/>
+    <w:lsdException w:name="Medium List 1 Accent 6" w:uiPriority="65"/>
+    <w:lsdException w:name="Medium List 2 Accent 6" w:uiPriority="66"/>
+    <w:lsdException w:name="Medium Grid 1 Accent 6" w:uiPriority="67"/>
+    <w:lsdException w:name="Medium Grid 2 Accent 6" w:uiPriority="68"/>
+    <w:lsdException w:name="Medium Grid 3 Accent 6" w:uiPriority="69"/>
+    <w:lsdException w:name="Dark List Accent 6" w:uiPriority="70"/>
+    <w:lsdException w:name="Colorful Shading Accent 6" w:uiPriority="71"/>
+    <w:lsdException w:name="Colorful List Accent 6" w:uiPriority="72"/>
+    <w:lsdException w:name="Colorful Grid Accent 6" w:uiPriority="73"/>
+    <w:lsdException w:name="Subtle Emphasis" w:uiPriority="19" w:qFormat="1"/>
+    <w:lsdException w:name="Intense Emphasis" w:uiPriority="21" w:qFormat="1"/>
+    <w:lsdException w:name="Subtle Reference" w:uiPriority="31" w:qFormat="1"/>
+    <w:lsdException w:name="Intense Reference" w:uiPriority="32" w:qFormat="1"/>
+    <w:lsdException w:name="Book Title" w:uiPriority="33" w:qFormat="1"/>
+    <w:lsdException w:name="Bibliography" w:semiHidden="1" w:uiPriority="37" w:unhideWhenUsed="1"/>
+    <w:lsdException w:name="TOC Heading" w:semiHidden="1" w:uiPriority="39" w:unhideWhenUsed="1" w:qFormat="1"/>
+    <w:lsdException w:name="Plain Table 1" w:uiPriority="41"/>
+    <w:lsdException w:name="Plain Table 2" w:uiPriority="42"/>
+    <w:lsdException w:name="Plain Table 3" w:uiPriority="43"/>
+    <w:lsdException w:name="Plain Table 4" w:uiPriority="44"/>
+    <w:lsdException w:name="Plain Table 5" w:uiPriority="45"/>
+    <w:lsdException w:name="Grid Table Light" w:uiPriority="40"/>
+    <w:lsdException w:name="Grid Table 1 Light" w:uiPriority="46"/>
+    <w:lsdException w:name="Grid Table 2" w:uiPriority="47"/>
+    <w:lsdException w:name="Grid Table 3" w:uiPriority="48"/>
+    <w:lsdException w:name="Grid Table 4" w:uiPriority="49"/>
+    <w:lsdException w:name="Grid Table 5 Dark" w:uiPriority="50"/>
+    <w:lsdException w:name="Grid Table 6 Colorful" w:uiPriority="51"/>
+    <w:lsdException w:name="Grid Table 7 Colorful" w:uiPriority="52"/>
+    <w:lsdException w:name="Grid Table 1 Light Accent 1" w:uiPriority="46"/>
+    <w:lsdException w:name="Grid Table 2 Accent 1" w:uiPriority="47"/>
+    <w:lsdException w:name="Grid Table 3 Accent 1" w:uiPriority="48"/>
+    <w:lsdException w:name="Grid Table 4 Accent 1" w:uiPriority="49"/>
+    <w:lsdException w:name="Grid Table 5 Dark Accent 1" w:uiPriority="50"/>
+    <w:lsdException w:name="Grid Table 6 Colorful Accent 1" w:uiPriority="51"/>
+    <w:lsdException w:name="Grid Table 7 Colorful Accent 1" w:uiPriority="52"/>
+    <w:lsdException w:name="Grid Table 1 Light Accent 2" w:uiPriority="46"/>
+    <w:lsdException w:name="Grid Table 2 Accent 2" w:uiPriority="47"/>
+    <w:lsdException w:name="Grid Table 3 Accent 2" w:uiPriority="48"/>
+    <w:lsdException w:name="Grid Table 4 Accent 2" w:uiPriority="49"/>
+    <w:lsdException w:name="Grid Table 5 Dark Accent 2" w:uiPriority="50"/>
+    <w:lsdException w:name="Grid Table 6 Colorful Accent 2" w:uiPriority="51"/>
+    <w:lsdException w:name="Grid Table 7 Colorful Accent 2" w:uiPriority="52"/>
+    <w:lsdException w:name="Grid Table 1 Light Accent 3" w:uiPriority="46"/>
+    <w:lsdException w:name="Grid Table 2 Accent 3" w:uiPriority="47"/>
+    <w:lsdException w:name="Grid Table 3 Accent 3" w:uiPriority="48"/>
+    <w:lsdException w:name="Grid Table 4 Accent 3" w:uiPriority="49"/>
+    <w:lsdException w:name="Grid Table 5 Dark Accent 3" w:uiPriority="50"/>
+    <w:lsdException w:name="Grid Table 6 Colorful Accent 3" w:uiPriority="51"/>
+    <w:lsdException w:name="Grid Table 7 Colorful Accent 3" w:uiPriority="52"/>
+    <w:lsdException w:name="Grid Table 1 Light Accent 4" w:uiPriority="46"/>
+    <w:lsdException w:name="Grid Table 2 Accent 4" w:uiPriority="47"/>
+    <w:lsdException w:name="Grid Table 3 Accent 4" w:uiPriority="48"/>
+    <w:lsdException w:name="Grid Table 4 Accent 4" w:uiPriority="49"/>
+    <w:lsdException w:name="Grid Table 5 Dark Accent 4" w:uiPriority="50"/>
+    <w:lsdException w:name="Grid Table 6 Colorful Accent 4" w:uiPriority="51"/>
+    <w:lsdException w:name="Grid Table 7 Colorful Accent 4" w:uiPriority="52"/>
+    <w:lsdException w:name="Grid Table 1 Light Accent 5" w:uiPriority="46"/>
+    <w:lsdException w:name="Grid Table 2 Accent 5" w:uiPriority="47"/>
+    <w:lsdException w:name="Grid Table 3 Accent 5" w:uiPriority="48"/>
+    <w:lsdException w:name="Grid Table 4 Accent 5" w:uiPriority="49"/>
+    <w:lsdException w:name="Grid Table 5 Dark Accent 5" w:uiPriority="50"/>
+    <w:lsdException w:name="Grid Table 6 Colorful Accent 5" w:uiPriority="51"/>
+    <w:lsdException w:name="Grid Table 7 Colorful Accent 5" w:uiPriority="52"/>
+    <w:lsdException w:name="Grid Table 1 Light Accent 6" w:uiPriority="46"/>
+    <w:lsdException w:name="Grid Table 2 Accent 6" w:uiPriority="47"/>
+    <w:lsdException w:name="Grid Table 3 Accent 6" w:uiPriority="48"/>
+    <w:lsdException w:name="Grid Table 4 Accent 6" w:uiPriority="49"/>
+    <w:lsdException w:name="Grid Table 5 Dark Accent 6" w:uiPriority="50"/>
+    <w:lsdException w:name="Grid Table 6 Colorful Accent 6" w:uiPriority="51"/>
+    <w:lsdException w:name="Grid Table 7 Colorful Accent 6" w:uiPriority="52"/>
+    <w:lsdException w:name="List Table 1 Light" w:uiPriority="46"/>
+    <w:lsdException w:name="List Table 2" w:uiPriority="47"/>
+    <w:lsdException w:name="List Table 3" w:uiPriority="48"/>
+    <w:lsdException w:name="List Table 4" w:uiPriority="49"/>
+    <w:lsdException w:name="List Table 5 Dark" w:uiPriority="50"/>
+    <w:lsdException w:name="List Table 6 Colorful" w:uiPriority="51"/>
+    <w:lsdException w:name="List Table 7 Colorful" w:uiPriority="52"/>
+    <w:lsdException w:name="List Table 1 Light Accent 1" w:uiPriority="46"/>
+    <w:lsdException w:name="List Table 2 Accent 1" w:uiPriority="47"/>
+    <w:lsdException w:name="List Table 3 Accent 1" w:uiPriority="48"/>
+    <w:lsdException w:name="List Table 4 Accent 1" w:uiPriority="49"/>
+    <w:lsdException w:name="List Table 5 Dark Accent 1" w:uiPriority="50"/>
+    <w:lsdException w:name="List Table 6 Colorful Accent 1" w:uiPriority="51"/>
+    <w:lsdException w:name="List Table 7 Colorful Accent 1" w:uiPriority="52"/>
+    <w:lsdException w:name="List Table 1 Light Accent 2" w:uiPriority="46"/>
+    <w:lsdException w:name="List Table 2 Accent 2" w:uiPriority="47"/>
+    <w:lsdException w:name="List Table 3 Accent 2" w:uiPriority="48"/>
+    <w:lsdException w:name="List Table 4 Accent 2" w:uiPriority="49"/>
+    <w:lsdException w:name="List Table 5 Dark Accent 2" w:uiPriority="50"/>
+    <w:lsdException w:name="List Table 6 Colorful Accent 2" w:uiPriority="51"/>
+    <w:lsdException w:name="List Table 7 Colorful Accent 2" w:uiPriority="52"/>
+    <w:lsdException w:name="List Table 1 Light Accent 3" w:uiPriority="46"/>
+    <w:lsdException w:name="List Table 2 Accent 3" w:uiPriority="47"/>
+    <w:lsdException w:name="List Table 3 Accent 3" w:uiPriority="48"/>
+    <w:lsdException w:name="List Table 4 Accent 3" w:uiPriority="49"/>
+    <w:lsdException w:name="List Table 5 Dark Accent 3" w:uiPriority="50"/>
+    <w:lsdException w:name="List Table 6 Colorful Accent 3" w:uiPriority="51"/>
+    <w:lsdException w:name="List Table 7 Colorful Accent 3" w:uiPriority="52"/>
+    <w:lsdException w:name="List Table 1 Light Accent 4" w:uiPriority="46"/>
+    <w:lsdException w:name="List Table 2 Accent 4" w:uiPriority="47"/>
+    <w:lsdException w:name="List Table 3 Accent 4" w:uiPriority="48"/>
+    <w:lsdException w:name="List Table 4 Accent 4" w:uiPriority="49"/>
+    <w:lsdException w:name="List Table 5 Dark Accent 4" w:uiPriority="50"/>
+    <w:lsdException w:name="List Table 6 Colorful Accent 4" w:uiPriority="51"/>
+    <w:lsdException w:name="List Table 7 Colorful Accent 4" w:uiPriority="52"/>
+    <w:lsdException w:name="List Table 1 Light Accent 5" w:uiPriority="46"/>
+    <w:lsdException w:name="List Table 2 Accent 5" w:uiPriority="47"/>
+    <w:lsdException w:name="List Table 3 Accent 5" w:uiPriority="48"/>
+    <w:lsdException w:name="List Table 4 Accent 5" w:uiPriority="49"/>
+    <w:lsdException w:name="List Table 5 Dark Accent 5" w:uiPriority="50"/>
+    <w:lsdException w:name="List Table 6 Colorful Accent 5" w:uiPriority="51"/>
+    <w:lsdException w:name="List Table 7 Colorful Accent 5" w:uiPriority="52"/>
+    <w:lsdException w:name="List Table 1 Light Accent 6" w:uiPriority="46"/>
+    <w:lsdException w:name="List Table 2 Accent 6" w:uiPriority="47"/>
+    <w:lsdException w:name="List Table 3 Accent 6" w:uiPriority="48"/>
+    <w:lsdException w:name="List Table 4 Accent 6" w:uiPriority="49"/>
+    <w:lsdException w:name="List Table 5 Dark Accent 6" w:uiPriority="50"/>
+    <w:lsdException w:name="List Table 6 Colorful Accent 6" w:uiPriority="51"/>
+    <w:lsdException w:name="List Table 7 Colorful Accent 6" w:uiPriority="52"/>
   </w:latentStyles>
   <w:style w:type="paragraph" w:default="1" w:styleId="Normal">
     <w:name w:val="Normal"/>
@@ -10837,7 +11138,6 @@
     <w:uiPriority w:val="99"/>
     <w:semiHidden/>
     <w:unhideWhenUsed/>
-    <w:qFormat/>
     <w:tblPr>
       <w:tblInd w:w="0" w:type="dxa"/>
       <w:tblCellMar>
@@ -11141,7 +11441,6 @@
     <w:basedOn w:val="TableNormal"/>
     <w:rsid w:val="00556739"/>
     <w:tblPr>
-      <w:tblInd w:w="0" w:type="dxa"/>
       <w:tblBorders>
         <w:top w:val="single" w:sz="4" w:space="0" w:color="auto"/>
         <w:left w:val="single" w:sz="4" w:space="0" w:color="auto"/>
@@ -11150,12 +11449,6 @@
         <w:insideH w:val="single" w:sz="4" w:space="0" w:color="auto"/>
         <w:insideV w:val="single" w:sz="4" w:space="0" w:color="auto"/>
       </w:tblBorders>
-      <w:tblCellMar>
-        <w:top w:w="0" w:type="dxa"/>
-        <w:left w:w="108" w:type="dxa"/>
-        <w:bottom w:w="0" w:type="dxa"/>
-        <w:right w:w="108" w:type="dxa"/>
-      </w:tblCellMar>
     </w:tblPr>
   </w:style>
   <w:style w:type="paragraph" w:customStyle="1" w:styleId="ALErgnzungen">
@@ -11808,7 +12101,6 @@
     <w:basedOn w:val="TableNormal"/>
     <w:rsid w:val="00064217"/>
     <w:tblPr>
-      <w:tblInd w:w="0" w:type="dxa"/>
       <w:tblBorders>
         <w:top w:val="single" w:sz="4" w:space="0" w:color="auto"/>
         <w:left w:val="single" w:sz="4" w:space="0" w:color="auto"/>
@@ -11817,12 +12109,6 @@
         <w:insideH w:val="single" w:sz="4" w:space="0" w:color="auto"/>
         <w:insideV w:val="single" w:sz="4" w:space="0" w:color="auto"/>
       </w:tblBorders>
-      <w:tblCellMar>
-        <w:top w:w="0" w:type="dxa"/>
-        <w:left w:w="108" w:type="dxa"/>
-        <w:bottom w:w="0" w:type="dxa"/>
-        <w:right w:w="108" w:type="dxa"/>
-      </w:tblCellMar>
     </w:tblPr>
   </w:style>
   <w:style w:type="paragraph" w:customStyle="1" w:styleId="RBNormal">
@@ -12387,7 +12673,7 @@
 </file>
 
 <file path=customXml/itemProps1.xml><?xml version="1.0" encoding="utf-8"?>
-<ds:datastoreItem xmlns:ds="http://schemas.openxmlformats.org/officeDocument/2006/customXml" ds:itemID="{CBB5159A-D390-4118-A1BD-7A57356F3F88}">
+<ds:datastoreItem xmlns:ds="http://schemas.openxmlformats.org/officeDocument/2006/customXml" ds:itemID="{AA7FCEB6-8200-4283-ACA3-BF77A41FBC7C}">
   <ds:schemaRefs>
     <ds:schemaRef ds:uri="http://schemas.openxmlformats.org/officeDocument/2006/bibliography"/>
   </ds:schemaRefs>

</xml_diff>

<commit_message>
Added a new requirement
</commit_message>
<xml_diff>
--- a/ProjectDocuments/02_Executing/05_Project_Requirements.docx
+++ b/ProjectDocuments/02_Executing/05_Project_Requirements.docx
@@ -392,8 +392,6 @@
           <w:szCs w:val="28"/>
         </w:rPr>
       </w:pPr>
-      <w:bookmarkStart w:id="0" w:name="_GoBack"/>
-      <w:bookmarkEnd w:id="0"/>
     </w:p>
     <w:p>
       <w:pPr>
@@ -3098,16 +3096,16 @@
       <w:pPr>
         <w:pStyle w:val="Heading1"/>
       </w:pPr>
-      <w:bookmarkStart w:id="1" w:name="_Toc5980391"/>
-      <w:bookmarkStart w:id="2" w:name="_Toc6078363"/>
-      <w:bookmarkStart w:id="3" w:name="_Toc6078502"/>
+      <w:bookmarkStart w:id="0" w:name="_Toc5980391"/>
+      <w:bookmarkStart w:id="1" w:name="_Toc6078363"/>
+      <w:bookmarkStart w:id="2" w:name="_Toc6078502"/>
       <w:r>
         <w:lastRenderedPageBreak/>
         <w:t>Introduction</w:t>
       </w:r>
+      <w:bookmarkEnd w:id="0"/>
       <w:bookmarkEnd w:id="1"/>
       <w:bookmarkEnd w:id="2"/>
-      <w:bookmarkEnd w:id="3"/>
     </w:p>
     <w:p>
       <w:pPr>
@@ -3141,16 +3139,16 @@
       <w:pPr>
         <w:pStyle w:val="Heading1"/>
       </w:pPr>
-      <w:bookmarkStart w:id="4" w:name="_Toc5980394"/>
-      <w:bookmarkStart w:id="5" w:name="_Toc6078366"/>
-      <w:bookmarkStart w:id="6" w:name="_Toc6078503"/>
+      <w:bookmarkStart w:id="3" w:name="_Toc5980394"/>
+      <w:bookmarkStart w:id="4" w:name="_Toc6078366"/>
+      <w:bookmarkStart w:id="5" w:name="_Toc6078503"/>
       <w:r>
         <w:lastRenderedPageBreak/>
         <w:t>Requirements</w:t>
       </w:r>
+      <w:bookmarkEnd w:id="3"/>
       <w:bookmarkEnd w:id="4"/>
       <w:bookmarkEnd w:id="5"/>
-      <w:bookmarkEnd w:id="6"/>
     </w:p>
     <w:tbl>
       <w:tblPr>
@@ -4283,29 +4281,29 @@
       <w:pPr>
         <w:pStyle w:val="Heading2"/>
       </w:pPr>
-      <w:bookmarkStart w:id="7" w:name="_Toc5980395"/>
-      <w:bookmarkStart w:id="8" w:name="_Toc6078367"/>
-      <w:bookmarkStart w:id="9" w:name="_Toc6078504"/>
+      <w:bookmarkStart w:id="6" w:name="_Toc5980395"/>
+      <w:bookmarkStart w:id="7" w:name="_Toc6078367"/>
+      <w:bookmarkStart w:id="8" w:name="_Toc6078504"/>
       <w:r>
         <w:t>XML Requirements Object members</w:t>
       </w:r>
+      <w:bookmarkEnd w:id="6"/>
       <w:bookmarkEnd w:id="7"/>
       <w:bookmarkEnd w:id="8"/>
+    </w:p>
+    <w:p>
+      <w:pPr>
+        <w:pStyle w:val="Heading3"/>
+      </w:pPr>
+      <w:bookmarkStart w:id="9" w:name="_Toc5980396"/>
+      <w:bookmarkStart w:id="10" w:name="_Toc6078368"/>
+      <w:bookmarkStart w:id="11" w:name="_Toc6078505"/>
+      <w:r>
+        <w:t>NeedsCoverage and ProvidesCoverage members:</w:t>
+      </w:r>
       <w:bookmarkEnd w:id="9"/>
-    </w:p>
-    <w:p>
-      <w:pPr>
-        <w:pStyle w:val="Heading3"/>
-      </w:pPr>
-      <w:bookmarkStart w:id="10" w:name="_Toc5980396"/>
-      <w:bookmarkStart w:id="11" w:name="_Toc6078368"/>
-      <w:bookmarkStart w:id="12" w:name="_Toc6078505"/>
-      <w:r>
-        <w:t>NeedsCoverage and ProvidesCoverage members:</w:t>
-      </w:r>
       <w:bookmarkEnd w:id="10"/>
       <w:bookmarkEnd w:id="11"/>
-      <w:bookmarkEnd w:id="12"/>
     </w:p>
     <w:p>
       <w:r>
@@ -4808,14 +4806,14 @@
       <w:pPr>
         <w:pStyle w:val="Heading3"/>
       </w:pPr>
-      <w:bookmarkStart w:id="13" w:name="_Toc6078369"/>
-      <w:bookmarkStart w:id="14" w:name="_Toc6078506"/>
-      <w:bookmarkStart w:id="15" w:name="_Toc5980397"/>
+      <w:bookmarkStart w:id="12" w:name="_Toc6078369"/>
+      <w:bookmarkStart w:id="13" w:name="_Toc6078506"/>
+      <w:bookmarkStart w:id="14" w:name="_Toc5980397"/>
       <w:r>
         <w:t>Description Member</w:t>
       </w:r>
+      <w:bookmarkEnd w:id="12"/>
       <w:bookmarkEnd w:id="13"/>
-      <w:bookmarkEnd w:id="14"/>
     </w:p>
     <w:p>
       <w:r>
@@ -5086,14 +5084,14 @@
       <w:pPr>
         <w:pStyle w:val="Heading3"/>
       </w:pPr>
-      <w:bookmarkStart w:id="16" w:name="_Toc6078370"/>
-      <w:bookmarkStart w:id="17" w:name="_Toc6078507"/>
+      <w:bookmarkStart w:id="15" w:name="_Toc6078370"/>
+      <w:bookmarkStart w:id="16" w:name="_Toc6078507"/>
       <w:r>
         <w:t>Status Member</w:t>
       </w:r>
+      <w:bookmarkEnd w:id="14"/>
       <w:bookmarkEnd w:id="15"/>
       <w:bookmarkEnd w:id="16"/>
-      <w:bookmarkEnd w:id="17"/>
     </w:p>
     <w:p>
       <w:r>
@@ -5358,9 +5356,9 @@
           <w:numId w:val="19"/>
         </w:numPr>
       </w:pPr>
-      <w:bookmarkStart w:id="18" w:name="_Toc5980398"/>
-      <w:bookmarkStart w:id="19" w:name="_Toc6078371"/>
-      <w:bookmarkStart w:id="20" w:name="_Toc6078508"/>
+      <w:bookmarkStart w:id="17" w:name="_Toc5980398"/>
+      <w:bookmarkStart w:id="18" w:name="_Toc6078371"/>
+      <w:bookmarkStart w:id="19" w:name="_Toc6078508"/>
       <w:r>
         <w:t>Draft</w:t>
       </w:r>
@@ -5435,9 +5433,9 @@
       <w:r>
         <w:t>CreatedBy Member</w:t>
       </w:r>
+      <w:bookmarkEnd w:id="17"/>
       <w:bookmarkEnd w:id="18"/>
       <w:bookmarkEnd w:id="19"/>
-      <w:bookmarkEnd w:id="20"/>
     </w:p>
     <w:p>
       <w:r>
@@ -5677,13 +5675,13 @@
       <w:pPr>
         <w:pStyle w:val="Heading3"/>
       </w:pPr>
-      <w:bookmarkStart w:id="21" w:name="_Toc6078373"/>
-      <w:bookmarkStart w:id="22" w:name="_Toc6078510"/>
+      <w:bookmarkStart w:id="20" w:name="_Toc6078373"/>
+      <w:bookmarkStart w:id="21" w:name="_Toc6078510"/>
       <w:r>
         <w:t>Functional safety relevant</w:t>
       </w:r>
+      <w:bookmarkEnd w:id="20"/>
       <w:bookmarkEnd w:id="21"/>
-      <w:bookmarkEnd w:id="22"/>
     </w:p>
     <w:p>
       <w:r>
@@ -6034,13 +6032,13 @@
       <w:pPr>
         <w:pStyle w:val="Heading3"/>
       </w:pPr>
-      <w:bookmarkStart w:id="23" w:name="_Toc6078374"/>
-      <w:bookmarkStart w:id="24" w:name="_Toc6078511"/>
+      <w:bookmarkStart w:id="22" w:name="_Toc6078374"/>
+      <w:bookmarkStart w:id="23" w:name="_Toc6078511"/>
       <w:r>
         <w:t>Change Request Reference</w:t>
       </w:r>
+      <w:bookmarkEnd w:id="22"/>
       <w:bookmarkEnd w:id="23"/>
-      <w:bookmarkEnd w:id="24"/>
     </w:p>
     <w:p>
       <w:r>
@@ -6299,13 +6297,13 @@
       <w:pPr>
         <w:pStyle w:val="Heading3"/>
       </w:pPr>
-      <w:bookmarkStart w:id="25" w:name="_Toc6078375"/>
-      <w:bookmarkStart w:id="26" w:name="_Toc6078512"/>
+      <w:bookmarkStart w:id="24" w:name="_Toc6078375"/>
+      <w:bookmarkStart w:id="25" w:name="_Toc6078512"/>
       <w:r>
         <w:t>Review ID</w:t>
       </w:r>
+      <w:bookmarkEnd w:id="24"/>
       <w:bookmarkEnd w:id="25"/>
-      <w:bookmarkEnd w:id="26"/>
     </w:p>
     <w:p>
       <w:r>
@@ -6514,13 +6512,13 @@
       <w:pPr>
         <w:pStyle w:val="Heading3"/>
       </w:pPr>
-      <w:bookmarkStart w:id="27" w:name="_Toc6078376"/>
-      <w:bookmarkStart w:id="28" w:name="_Toc6078513"/>
+      <w:bookmarkStart w:id="26" w:name="_Toc6078376"/>
+      <w:bookmarkStart w:id="27" w:name="_Toc6078513"/>
       <w:r>
         <w:t>Type</w:t>
       </w:r>
+      <w:bookmarkEnd w:id="26"/>
       <w:bookmarkEnd w:id="27"/>
-      <w:bookmarkEnd w:id="28"/>
     </w:p>
     <w:p>
       <w:r>
@@ -6849,13 +6847,13 @@
       <w:pPr>
         <w:pStyle w:val="Heading3"/>
       </w:pPr>
-      <w:bookmarkStart w:id="29" w:name="_Toc6078377"/>
-      <w:bookmarkStart w:id="30" w:name="_Toc6078514"/>
+      <w:bookmarkStart w:id="28" w:name="_Toc6078377"/>
+      <w:bookmarkStart w:id="29" w:name="_Toc6078514"/>
       <w:r>
         <w:t>Chapter</w:t>
       </w:r>
+      <w:bookmarkEnd w:id="28"/>
       <w:bookmarkEnd w:id="29"/>
-      <w:bookmarkEnd w:id="30"/>
     </w:p>
     <w:p>
       <w:r>
@@ -8226,9 +8224,9 @@
       <w:pPr>
         <w:pStyle w:val="Heading2"/>
       </w:pPr>
-      <w:bookmarkStart w:id="31" w:name="_Toc5980401"/>
-      <w:bookmarkStart w:id="32" w:name="_Toc6078379"/>
-      <w:bookmarkStart w:id="33" w:name="_Toc6078516"/>
+      <w:bookmarkStart w:id="30" w:name="_Toc5980401"/>
+      <w:bookmarkStart w:id="31" w:name="_Toc6078379"/>
+      <w:bookmarkStart w:id="32" w:name="_Toc6078516"/>
       <w:r>
         <w:lastRenderedPageBreak/>
         <w:t>XML Document settings area</w:t>
@@ -8236,23 +8234,23 @@
       <w:r>
         <w:t>.</w:t>
       </w:r>
+      <w:bookmarkEnd w:id="30"/>
       <w:bookmarkEnd w:id="31"/>
       <w:bookmarkEnd w:id="32"/>
+    </w:p>
+    <w:p>
+      <w:pPr>
+        <w:pStyle w:val="Heading3"/>
+      </w:pPr>
+      <w:bookmarkStart w:id="33" w:name="_Toc5980402"/>
+      <w:bookmarkStart w:id="34" w:name="_Toc6078380"/>
+      <w:bookmarkStart w:id="35" w:name="_Toc6078517"/>
+      <w:r>
+        <w:t>Document area members</w:t>
+      </w:r>
       <w:bookmarkEnd w:id="33"/>
-    </w:p>
-    <w:p>
-      <w:pPr>
-        <w:pStyle w:val="Heading3"/>
-      </w:pPr>
-      <w:bookmarkStart w:id="34" w:name="_Toc5980402"/>
-      <w:bookmarkStart w:id="35" w:name="_Toc6078380"/>
-      <w:bookmarkStart w:id="36" w:name="_Toc6078517"/>
-      <w:r>
-        <w:t>Document area members</w:t>
-      </w:r>
       <w:bookmarkEnd w:id="34"/>
       <w:bookmarkEnd w:id="35"/>
-      <w:bookmarkEnd w:id="36"/>
     </w:p>
     <w:p>
       <w:r>
@@ -8339,15 +8337,15 @@
       <w:pPr>
         <w:pStyle w:val="Heading2"/>
       </w:pPr>
-      <w:bookmarkStart w:id="37" w:name="_Toc5980403"/>
-      <w:bookmarkStart w:id="38" w:name="_Toc6078381"/>
-      <w:bookmarkStart w:id="39" w:name="_Toc6078518"/>
+      <w:bookmarkStart w:id="36" w:name="_Toc5980403"/>
+      <w:bookmarkStart w:id="37" w:name="_Toc6078381"/>
+      <w:bookmarkStart w:id="38" w:name="_Toc6078518"/>
       <w:r>
         <w:t>Start Tab</w:t>
       </w:r>
+      <w:bookmarkEnd w:id="36"/>
       <w:bookmarkEnd w:id="37"/>
       <w:bookmarkEnd w:id="38"/>
-      <w:bookmarkEnd w:id="39"/>
     </w:p>
     <w:p>
       <w:pPr>
@@ -8568,29 +8566,29 @@
       <w:pPr>
         <w:pStyle w:val="Heading2"/>
       </w:pPr>
-      <w:bookmarkStart w:id="40" w:name="_Toc5980404"/>
-      <w:bookmarkStart w:id="41" w:name="_Toc6078382"/>
-      <w:bookmarkStart w:id="42" w:name="_Toc6078519"/>
+      <w:bookmarkStart w:id="39" w:name="_Toc5980404"/>
+      <w:bookmarkStart w:id="40" w:name="_Toc6078382"/>
+      <w:bookmarkStart w:id="41" w:name="_Toc6078519"/>
       <w:r>
         <w:t>Database Tab</w:t>
       </w:r>
+      <w:bookmarkEnd w:id="39"/>
       <w:bookmarkEnd w:id="40"/>
       <w:bookmarkEnd w:id="41"/>
+    </w:p>
+    <w:p>
+      <w:pPr>
+        <w:pStyle w:val="Heading3"/>
+      </w:pPr>
+      <w:bookmarkStart w:id="42" w:name="_Toc5980405"/>
+      <w:bookmarkStart w:id="43" w:name="_Toc6078383"/>
+      <w:bookmarkStart w:id="44" w:name="_Toc6078520"/>
+      <w:r>
+        <w:t>Default columns to display</w:t>
+      </w:r>
       <w:bookmarkEnd w:id="42"/>
-    </w:p>
-    <w:p>
-      <w:pPr>
-        <w:pStyle w:val="Heading3"/>
-      </w:pPr>
-      <w:bookmarkStart w:id="43" w:name="_Toc5980405"/>
-      <w:bookmarkStart w:id="44" w:name="_Toc6078383"/>
-      <w:bookmarkStart w:id="45" w:name="_Toc6078520"/>
-      <w:r>
-        <w:t>Default columns to display</w:t>
-      </w:r>
       <w:bookmarkEnd w:id="43"/>
       <w:bookmarkEnd w:id="44"/>
-      <w:bookmarkEnd w:id="45"/>
     </w:p>
     <w:p>
       <w:r>
@@ -8713,213 +8711,213 @@
       <w:pPr>
         <w:pStyle w:val="Heading3"/>
       </w:pPr>
-      <w:bookmarkStart w:id="46" w:name="_Toc5980406"/>
-      <w:bookmarkStart w:id="47" w:name="_Toc6078384"/>
-      <w:bookmarkStart w:id="48" w:name="_Toc6078521"/>
+      <w:bookmarkStart w:id="45" w:name="_Toc5980406"/>
+      <w:bookmarkStart w:id="46" w:name="_Toc6078384"/>
+      <w:bookmarkStart w:id="47" w:name="_Toc6078521"/>
       <w:r>
         <w:t>Filter functionality</w:t>
       </w:r>
+      <w:bookmarkEnd w:id="45"/>
       <w:bookmarkEnd w:id="46"/>
       <w:bookmarkEnd w:id="47"/>
+    </w:p>
+    <w:p>
+      <w:r>
+        <w:t>Under</w:t>
+      </w:r>
+      <w:r>
+        <w:t xml:space="preserve"> the Edit Bar Menu, the application shall have a button called “Filter”.</w:t>
+      </w:r>
+    </w:p>
+    <w:p>
+      <w:pPr>
+        <w:rPr>
+          <w:b/>
+          <w:color w:val="00B050"/>
+        </w:rPr>
+      </w:pPr>
+      <w:r>
+        <w:t>From here the user can select the Columns to be displayed on the screen.</w:t>
+      </w:r>
+      <w:r>
+        <w:rPr>
+          <w:b/>
+        </w:rPr>
+        <w:t xml:space="preserve"> </w:t>
+      </w:r>
+      <w:r>
+        <w:rPr>
+          <w:b/>
+        </w:rPr>
+        <w:t>[Req0</w:t>
+      </w:r>
+      <w:r>
+        <w:rPr>
+          <w:b/>
+        </w:rPr>
+        <w:t>48</w:t>
+      </w:r>
+      <w:r>
+        <w:rPr>
+          <w:b/>
+        </w:rPr>
+        <w:t>]</w:t>
+      </w:r>
+    </w:p>
+    <w:p/>
+    <w:p>
+      <w:pPr>
+        <w:pStyle w:val="Heading3"/>
+      </w:pPr>
+      <w:bookmarkStart w:id="48" w:name="_Toc5980407"/>
+      <w:bookmarkStart w:id="49" w:name="_Toc6078385"/>
+      <w:bookmarkStart w:id="50" w:name="_Toc6078522"/>
+      <w:r>
+        <w:t>Save Settings for “filter option”</w:t>
+      </w:r>
       <w:bookmarkEnd w:id="48"/>
-    </w:p>
-    <w:p>
-      <w:r>
-        <w:t>Under</w:t>
-      </w:r>
-      <w:r>
-        <w:t xml:space="preserve"> the Edit Bar Menu, the application shall have a button called “Filter”.</w:t>
-      </w:r>
-    </w:p>
-    <w:p>
-      <w:pPr>
-        <w:rPr>
-          <w:b/>
-          <w:color w:val="00B050"/>
-        </w:rPr>
-      </w:pPr>
-      <w:r>
-        <w:t>From here the user can select the Columns to be displayed on the screen.</w:t>
-      </w:r>
-      <w:r>
-        <w:rPr>
-          <w:b/>
-        </w:rPr>
-        <w:t xml:space="preserve"> </w:t>
-      </w:r>
-      <w:r>
-        <w:rPr>
-          <w:b/>
-        </w:rPr>
-        <w:t>[Req0</w:t>
-      </w:r>
-      <w:r>
-        <w:rPr>
-          <w:b/>
-        </w:rPr>
-        <w:t>48</w:t>
-      </w:r>
-      <w:r>
-        <w:rPr>
-          <w:b/>
-        </w:rPr>
-        <w:t>]</w:t>
-      </w:r>
-    </w:p>
-    <w:p/>
-    <w:p>
-      <w:pPr>
-        <w:pStyle w:val="Heading3"/>
-      </w:pPr>
-      <w:bookmarkStart w:id="49" w:name="_Toc5980407"/>
-      <w:bookmarkStart w:id="50" w:name="_Toc6078385"/>
-      <w:bookmarkStart w:id="51" w:name="_Toc6078522"/>
-      <w:r>
-        <w:t>Save Settings for “filter option”</w:t>
-      </w:r>
       <w:bookmarkEnd w:id="49"/>
       <w:bookmarkEnd w:id="50"/>
+    </w:p>
+    <w:p>
+      <w:r>
+        <w:rPr>
+          <w:color w:val="FF0000"/>
+        </w:rPr>
+        <w:t>TBD</w:t>
+      </w:r>
+      <w:r>
+        <w:t>: Af</w:t>
+      </w:r>
+      <w:r>
+        <w:t>ter the user saves the columns to be showed, the settings shall be saved into XML document.</w:t>
+      </w:r>
+    </w:p>
+    <w:p>
+      <w:r>
+        <w:t>The informations shall be saved in the xml file under the following format:</w:t>
+      </w:r>
+    </w:p>
+    <w:p>
+      <w:r>
+        <w:t xml:space="preserve">  &lt;document_settings&gt;</w:t>
+      </w:r>
+    </w:p>
+    <w:p>
+      <w:r>
+        <w:t xml:space="preserve">    &lt;doc_settings&gt;</w:t>
+      </w:r>
+    </w:p>
+    <w:p>
+      <w:r>
+        <w:t xml:space="preserve">      &lt;Baseline&gt;1&lt;/Baseline&gt;</w:t>
+      </w:r>
+    </w:p>
+    <w:p>
+      <w:r>
+        <w:t xml:space="preserve">      &lt;Columns&gt; ‘columns names’      &lt;/Columns&gt;</w:t>
+      </w:r>
+    </w:p>
+    <w:p>
+      <w:r>
+        <w:t xml:space="preserve">    &lt;/doc_settings&gt;</w:t>
+      </w:r>
+    </w:p>
+    <w:p>
+      <w:r>
+        <w:t xml:space="preserve">  &lt;/document_settings&gt;</w:t>
+      </w:r>
+    </w:p>
+    <w:p>
+      <w:r>
+        <w:rPr>
+          <w:b/>
+        </w:rPr>
+        <w:t>[Req0</w:t>
+      </w:r>
+      <w:r>
+        <w:rPr>
+          <w:b/>
+        </w:rPr>
+        <w:t>49</w:t>
+      </w:r>
+      <w:r>
+        <w:rPr>
+          <w:b/>
+        </w:rPr>
+        <w:t>]</w:t>
+      </w:r>
+    </w:p>
+    <w:p>
+      <w:pPr>
+        <w:pStyle w:val="Heading3"/>
+      </w:pPr>
+      <w:bookmarkStart w:id="51" w:name="_Toc5980408"/>
+      <w:bookmarkStart w:id="52" w:name="_Toc6078386"/>
+      <w:bookmarkStart w:id="53" w:name="_Toc6078523"/>
+      <w:r>
+        <w:t>Search functionality</w:t>
+      </w:r>
       <w:bookmarkEnd w:id="51"/>
-    </w:p>
-    <w:p>
-      <w:r>
-        <w:rPr>
-          <w:color w:val="FF0000"/>
-        </w:rPr>
-        <w:t>TBD</w:t>
-      </w:r>
-      <w:r>
-        <w:t>: Af</w:t>
-      </w:r>
-      <w:r>
-        <w:t>ter the user saves the columns to be showed, the settings shall be saved into XML document.</w:t>
-      </w:r>
-    </w:p>
-    <w:p>
-      <w:r>
-        <w:t>The informations shall be saved in the xml file under the following format:</w:t>
-      </w:r>
-    </w:p>
-    <w:p>
-      <w:r>
-        <w:t xml:space="preserve">  &lt;document_settings&gt;</w:t>
-      </w:r>
-    </w:p>
-    <w:p>
-      <w:r>
-        <w:t xml:space="preserve">    &lt;doc_settings&gt;</w:t>
-      </w:r>
-    </w:p>
-    <w:p>
-      <w:r>
-        <w:t xml:space="preserve">      &lt;Baseline&gt;1&lt;/Baseline&gt;</w:t>
-      </w:r>
-    </w:p>
-    <w:p>
-      <w:r>
-        <w:t xml:space="preserve">      &lt;Columns&gt; ‘columns names’      &lt;/Columns&gt;</w:t>
-      </w:r>
-    </w:p>
-    <w:p>
-      <w:r>
-        <w:t xml:space="preserve">    &lt;/doc_settings&gt;</w:t>
-      </w:r>
-    </w:p>
-    <w:p>
-      <w:r>
-        <w:t xml:space="preserve">  &lt;/document_settings&gt;</w:t>
-      </w:r>
-    </w:p>
-    <w:p>
-      <w:r>
-        <w:rPr>
-          <w:b/>
-        </w:rPr>
-        <w:t>[Req0</w:t>
-      </w:r>
-      <w:r>
-        <w:rPr>
-          <w:b/>
-        </w:rPr>
-        <w:t>49</w:t>
-      </w:r>
-      <w:r>
-        <w:rPr>
-          <w:b/>
-        </w:rPr>
-        <w:t>]</w:t>
-      </w:r>
-    </w:p>
-    <w:p>
-      <w:pPr>
-        <w:pStyle w:val="Heading3"/>
-      </w:pPr>
-      <w:bookmarkStart w:id="52" w:name="_Toc5980408"/>
-      <w:bookmarkStart w:id="53" w:name="_Toc6078386"/>
-      <w:bookmarkStart w:id="54" w:name="_Toc6078523"/>
-      <w:r>
-        <w:t>Search functionality</w:t>
-      </w:r>
       <w:bookmarkEnd w:id="52"/>
       <w:bookmarkEnd w:id="53"/>
+    </w:p>
+    <w:p>
+      <w:r>
+        <w:t>Under the Edit Bar Menu, the application shall have a button called “Search”.</w:t>
+      </w:r>
+    </w:p>
+    <w:p>
+      <w:r>
+        <w:t xml:space="preserve">From where the user can input </w:t>
+      </w:r>
+      <w:r>
+        <w:t xml:space="preserve">a </w:t>
+      </w:r>
+      <w:r>
+        <w:t>text, and the application shall display the rows containing that text.</w:t>
+      </w:r>
+    </w:p>
+    <w:p>
+      <w:pPr>
+        <w:rPr>
+          <w:b/>
+          <w:color w:val="00B050"/>
+        </w:rPr>
+      </w:pPr>
+      <w:r>
+        <w:rPr>
+          <w:b/>
+        </w:rPr>
+        <w:t>[Req0</w:t>
+      </w:r>
+      <w:r>
+        <w:rPr>
+          <w:b/>
+        </w:rPr>
+        <w:t>50</w:t>
+      </w:r>
+      <w:r>
+        <w:rPr>
+          <w:b/>
+        </w:rPr>
+        <w:t>]</w:t>
+      </w:r>
+    </w:p>
+    <w:p/>
+    <w:p>
+      <w:pPr>
+        <w:pStyle w:val="Heading3"/>
+      </w:pPr>
+      <w:bookmarkStart w:id="54" w:name="_Toc5980409"/>
+      <w:bookmarkStart w:id="55" w:name="_Toc6078387"/>
+      <w:bookmarkStart w:id="56" w:name="_Toc6078524"/>
+      <w:r>
+        <w:t>MenuStrip</w:t>
+      </w:r>
       <w:bookmarkEnd w:id="54"/>
-    </w:p>
-    <w:p>
-      <w:r>
-        <w:t>Under the Edit Bar Menu, the application shall have a button called “Search”.</w:t>
-      </w:r>
-    </w:p>
-    <w:p>
-      <w:r>
-        <w:t xml:space="preserve">From where the user can input </w:t>
-      </w:r>
-      <w:r>
-        <w:t xml:space="preserve">a </w:t>
-      </w:r>
-      <w:r>
-        <w:t>text, and the application shall display the rows containing that text.</w:t>
-      </w:r>
-    </w:p>
-    <w:p>
-      <w:pPr>
-        <w:rPr>
-          <w:b/>
-          <w:color w:val="00B050"/>
-        </w:rPr>
-      </w:pPr>
-      <w:r>
-        <w:rPr>
-          <w:b/>
-        </w:rPr>
-        <w:t>[Req0</w:t>
-      </w:r>
-      <w:r>
-        <w:rPr>
-          <w:b/>
-        </w:rPr>
-        <w:t>50</w:t>
-      </w:r>
-      <w:r>
-        <w:rPr>
-          <w:b/>
-        </w:rPr>
-        <w:t>]</w:t>
-      </w:r>
-    </w:p>
-    <w:p/>
-    <w:p>
-      <w:pPr>
-        <w:pStyle w:val="Heading3"/>
-      </w:pPr>
-      <w:bookmarkStart w:id="55" w:name="_Toc5980409"/>
-      <w:bookmarkStart w:id="56" w:name="_Toc6078387"/>
-      <w:bookmarkStart w:id="57" w:name="_Toc6078524"/>
-      <w:r>
-        <w:t>MenuStrip</w:t>
-      </w:r>
       <w:bookmarkEnd w:id="55"/>
       <w:bookmarkEnd w:id="56"/>
-      <w:bookmarkEnd w:id="57"/>
     </w:p>
     <w:p>
       <w:r>
@@ -9744,29 +9742,29 @@
       <w:pPr>
         <w:pStyle w:val="Heading2"/>
       </w:pPr>
-      <w:bookmarkStart w:id="58" w:name="_Toc5980410"/>
-      <w:bookmarkStart w:id="59" w:name="_Toc6078388"/>
-      <w:bookmarkStart w:id="60" w:name="_Toc6078525"/>
+      <w:bookmarkStart w:id="57" w:name="_Toc5980410"/>
+      <w:bookmarkStart w:id="58" w:name="_Toc6078388"/>
+      <w:bookmarkStart w:id="59" w:name="_Toc6078525"/>
       <w:r>
         <w:t>Coverage Tab</w:t>
       </w:r>
+      <w:bookmarkEnd w:id="57"/>
       <w:bookmarkEnd w:id="58"/>
       <w:bookmarkEnd w:id="59"/>
+    </w:p>
+    <w:p>
+      <w:pPr>
+        <w:pStyle w:val="Heading3"/>
+      </w:pPr>
+      <w:bookmarkStart w:id="60" w:name="_Toc5980411"/>
+      <w:bookmarkStart w:id="61" w:name="_Toc6078389"/>
+      <w:bookmarkStart w:id="62" w:name="_Toc6078526"/>
+      <w:r>
+        <w:t>Columns for the dataGrid</w:t>
+      </w:r>
       <w:bookmarkEnd w:id="60"/>
-    </w:p>
-    <w:p>
-      <w:pPr>
-        <w:pStyle w:val="Heading3"/>
-      </w:pPr>
-      <w:bookmarkStart w:id="61" w:name="_Toc5980411"/>
-      <w:bookmarkStart w:id="62" w:name="_Toc6078389"/>
-      <w:bookmarkStart w:id="63" w:name="_Toc6078526"/>
-      <w:r>
-        <w:t>Columns for the dataGrid</w:t>
-      </w:r>
       <w:bookmarkEnd w:id="61"/>
       <w:bookmarkEnd w:id="62"/>
-      <w:bookmarkEnd w:id="63"/>
     </w:p>
     <w:p>
       <w:r>
@@ -9900,15 +9898,15 @@
       <w:pPr>
         <w:pStyle w:val="Heading3"/>
       </w:pPr>
-      <w:bookmarkStart w:id="64" w:name="_Toc5980412"/>
-      <w:bookmarkStart w:id="65" w:name="_Toc6078390"/>
-      <w:bookmarkStart w:id="66" w:name="_Toc6078527"/>
+      <w:bookmarkStart w:id="63" w:name="_Toc5980412"/>
+      <w:bookmarkStart w:id="64" w:name="_Toc6078390"/>
+      <w:bookmarkStart w:id="65" w:name="_Toc6078527"/>
       <w:r>
         <w:t>Functionality</w:t>
       </w:r>
+      <w:bookmarkEnd w:id="63"/>
       <w:bookmarkEnd w:id="64"/>
       <w:bookmarkEnd w:id="65"/>
-      <w:bookmarkEnd w:id="66"/>
     </w:p>
     <w:p>
       <w:r>
@@ -10204,15 +10202,15 @@
       <w:pPr>
         <w:pStyle w:val="Heading2"/>
       </w:pPr>
-      <w:bookmarkStart w:id="67" w:name="_Toc5980413"/>
-      <w:bookmarkStart w:id="68" w:name="_Toc6078391"/>
-      <w:bookmarkStart w:id="69" w:name="_Toc6078528"/>
+      <w:bookmarkStart w:id="66" w:name="_Toc5980413"/>
+      <w:bookmarkStart w:id="67" w:name="_Toc6078391"/>
+      <w:bookmarkStart w:id="68" w:name="_Toc6078528"/>
       <w:r>
         <w:t>Statistics Tab</w:t>
       </w:r>
+      <w:bookmarkEnd w:id="66"/>
       <w:bookmarkEnd w:id="67"/>
       <w:bookmarkEnd w:id="68"/>
-      <w:bookmarkEnd w:id="69"/>
       <w:r>
         <w:t xml:space="preserve"> </w:t>
       </w:r>
@@ -10399,26 +10397,26 @@
       <w:pPr>
         <w:pStyle w:val="Heading1"/>
       </w:pPr>
-      <w:bookmarkStart w:id="70" w:name="_Toc6078392"/>
-      <w:bookmarkStart w:id="71" w:name="_Toc6078529"/>
+      <w:bookmarkStart w:id="69" w:name="_Toc6078392"/>
+      <w:bookmarkStart w:id="70" w:name="_Toc6078529"/>
       <w:r>
         <w:lastRenderedPageBreak/>
         <w:t>Functionality Requirements</w:t>
       </w:r>
+      <w:bookmarkEnd w:id="69"/>
       <w:bookmarkEnd w:id="70"/>
+    </w:p>
+    <w:p>
+      <w:pPr>
+        <w:pStyle w:val="Heading2"/>
+      </w:pPr>
+      <w:bookmarkStart w:id="71" w:name="_Toc6078393"/>
+      <w:bookmarkStart w:id="72" w:name="_Toc6078530"/>
+      <w:r>
+        <w:t>Requirements Version</w:t>
+      </w:r>
       <w:bookmarkEnd w:id="71"/>
-    </w:p>
-    <w:p>
-      <w:pPr>
-        <w:pStyle w:val="Heading2"/>
-      </w:pPr>
-      <w:bookmarkStart w:id="72" w:name="_Toc6078393"/>
-      <w:bookmarkStart w:id="73" w:name="_Toc6078530"/>
-      <w:r>
-        <w:t>Requirements Version</w:t>
-      </w:r>
       <w:bookmarkEnd w:id="72"/>
-      <w:bookmarkEnd w:id="73"/>
     </w:p>
     <w:p>
       <w:r>
@@ -10758,6 +10756,50 @@
         </w:rPr>
         <w:t>]</w:t>
       </w:r>
+    </w:p>
+    <w:p>
+      <w:pPr>
+        <w:pStyle w:val="ListParagraph"/>
+        <w:ind w:left="0"/>
+        <w:rPr>
+          <w:color w:val="FF0000"/>
+        </w:rPr>
+      </w:pPr>
+    </w:p>
+    <w:p>
+      <w:pPr>
+        <w:pStyle w:val="ListParagraph"/>
+        <w:ind w:left="0"/>
+        <w:rPr>
+          <w:color w:val="FF0000"/>
+        </w:rPr>
+      </w:pPr>
+    </w:p>
+    <w:p>
+      <w:pPr>
+        <w:pStyle w:val="Heading2"/>
+      </w:pPr>
+      <w:r>
+        <w:t>Unsaved requirements</w:t>
+      </w:r>
+    </w:p>
+    <w:p>
+      <w:r>
+        <w:t xml:space="preserve">When a requirement is modified, the application shall color the box with yellow. </w:t>
+      </w:r>
+    </w:p>
+    <w:p>
+      <w:r>
+        <w:t>This information shall be present after Close and Reopen the document.</w:t>
+      </w:r>
+    </w:p>
+    <w:p/>
+    <w:p>
+      <w:r>
+        <w:t>When the Baseline is changed. All the Unsaved (Yellow) requirements shall become Saved (Gray).</w:t>
+      </w:r>
+      <w:bookmarkStart w:id="73" w:name="_GoBack"/>
+      <w:bookmarkEnd w:id="73"/>
     </w:p>
     <w:p>
       <w:pPr>
@@ -10916,7 +10958,7 @@
               <v:shape id="_x0000_i1025" type="#_x0000_t75" style="width:453.75pt;height:646.5pt">
                 <v:imagedata r:id="rId1" o:title=""/>
               </v:shape>
-              <o:OLEObject Type="Embed" ProgID="Word.Document.12" ShapeID="_x0000_i1025" DrawAspect="Content" ObjectID="_1624858950" r:id="rId2">
+              <o:OLEObject Type="Embed" ProgID="Word.Document.12" ShapeID="_x0000_i1025" DrawAspect="Content" ObjectID="_1625034170" r:id="rId2">
                 <o:FieldCodes>\s</o:FieldCodes>
               </o:OLEObject>
             </w:object>
@@ -11052,7 +11094,7 @@
               <w:noProof/>
               <w:sz w:val="16"/>
             </w:rPr>
-            <w:t>2</w:t>
+            <w:t>19</w:t>
           </w:r>
           <w:r>
             <w:rPr>
@@ -11067,31 +11109,16 @@
             </w:rPr>
             <w:t xml:space="preserve"> of </w:t>
           </w:r>
-          <w:r>
-            <w:fldChar w:fldCharType="begin"/>
-          </w:r>
-          <w:r>
-            <w:instrText xml:space="preserve"> NUMPAGES   \* MERGEFORMAT </w:instrText>
-          </w:r>
-          <w:r>
-            <w:fldChar w:fldCharType="separate"/>
-          </w:r>
-          <w:r>
-            <w:rPr>
-              <w:b/>
-              <w:noProof/>
-              <w:sz w:val="16"/>
-            </w:rPr>
-            <w:t>19</w:t>
-          </w:r>
-          <w:r>
-            <w:rPr>
-              <w:b/>
-              <w:noProof/>
-              <w:sz w:val="16"/>
-            </w:rPr>
-            <w:fldChar w:fldCharType="end"/>
-          </w:r>
+          <w:fldSimple w:instr=" NUMPAGES   \* MERGEFORMAT ">
+            <w:r>
+              <w:rPr>
+                <w:b/>
+                <w:noProof/>
+                <w:sz w:val="16"/>
+              </w:rPr>
+              <w:t>19</w:t>
+            </w:r>
+          </w:fldSimple>
         </w:p>
       </w:tc>
     </w:tr>
@@ -11156,51 +11183,38 @@
               <w:sz w:val="16"/>
             </w:rPr>
           </w:pPr>
-          <w:r>
-            <w:fldChar w:fldCharType="begin"/>
-          </w:r>
-          <w:r>
-            <w:instrText xml:space="preserve"> DOCPROPERTY  "CC Dat"  \* MERGEFORMAT </w:instrText>
-          </w:r>
-          <w:r>
-            <w:fldChar w:fldCharType="separate"/>
-          </w:r>
-          <w:r>
-            <w:rPr>
-              <w:sz w:val="16"/>
-            </w:rPr>
-            <w:t>2019</w:t>
-          </w:r>
-          <w:r>
-            <w:rPr>
-              <w:sz w:val="16"/>
-            </w:rPr>
-            <w:t>-</w:t>
-          </w:r>
-          <w:r>
-            <w:rPr>
-              <w:sz w:val="16"/>
-            </w:rPr>
-            <w:t>04</w:t>
-          </w:r>
-          <w:r>
-            <w:rPr>
-              <w:sz w:val="16"/>
-            </w:rPr>
-            <w:t>-</w:t>
-          </w:r>
-          <w:r>
-            <w:rPr>
-              <w:sz w:val="16"/>
-            </w:rPr>
-            <w:t>13</w:t>
-          </w:r>
-          <w:r>
-            <w:rPr>
-              <w:sz w:val="16"/>
-            </w:rPr>
-            <w:fldChar w:fldCharType="end"/>
-          </w:r>
+          <w:fldSimple w:instr=" DOCPROPERTY  &quot;CC Dat&quot;  \* MERGEFORMAT ">
+            <w:r>
+              <w:rPr>
+                <w:sz w:val="16"/>
+              </w:rPr>
+              <w:t>2019</w:t>
+            </w:r>
+            <w:r>
+              <w:rPr>
+                <w:sz w:val="16"/>
+              </w:rPr>
+              <w:t>-</w:t>
+            </w:r>
+            <w:r>
+              <w:rPr>
+                <w:sz w:val="16"/>
+              </w:rPr>
+              <w:t>04</w:t>
+            </w:r>
+            <w:r>
+              <w:rPr>
+                <w:sz w:val="16"/>
+              </w:rPr>
+              <w:t>-</w:t>
+            </w:r>
+            <w:r>
+              <w:rPr>
+                <w:sz w:val="16"/>
+              </w:rPr>
+              <w:t>13</w:t>
+            </w:r>
+          </w:fldSimple>
         </w:p>
       </w:tc>
     </w:tr>
@@ -16980,7 +16994,7 @@
 </file>
 
 <file path=customXml/itemProps1.xml><?xml version="1.0" encoding="utf-8"?>
-<ds:datastoreItem xmlns:ds="http://schemas.openxmlformats.org/officeDocument/2006/customXml" ds:itemID="{16E3DCC8-A082-41C8-BA81-33C45EAB5840}">
+<ds:datastoreItem xmlns:ds="http://schemas.openxmlformats.org/officeDocument/2006/customXml" ds:itemID="{D235E9E7-4395-4B43-AAC2-7F2BAF4D4475}">
   <ds:schemaRefs>
     <ds:schemaRef ds:uri="http://schemas.openxmlformats.org/officeDocument/2006/bibliography"/>
   </ds:schemaRefs>

</xml_diff>

<commit_message>
Updated requirements according to "Pictures"
</commit_message>
<xml_diff>
--- a/ProjectDocuments/02_Executing/05_Project_Requirements.docx
+++ b/ProjectDocuments/02_Executing/05_Project_Requirements.docx
@@ -1,6 +1,6 @@
 
 <file path=word/document.xml><?xml version="1.0" encoding="utf-8"?>
-<w:document xmlns:ve="http://schemas.openxmlformats.org/markup-compatibility/2006" xmlns:o="urn:schemas-microsoft-com:office:office" xmlns:r="http://schemas.openxmlformats.org/officeDocument/2006/relationships" xmlns:m="http://schemas.openxmlformats.org/officeDocument/2006/math" xmlns:v="urn:schemas-microsoft-com:vml" xmlns:wp="http://schemas.openxmlformats.org/drawingml/2006/wordprocessingDrawing" xmlns:w10="urn:schemas-microsoft-com:office:word" xmlns:w="http://schemas.openxmlformats.org/wordprocessingml/2006/main" xmlns:wne="http://schemas.microsoft.com/office/word/2006/wordml">
+<w:document xmlns:wpc="http://schemas.microsoft.com/office/word/2010/wordprocessingCanvas" xmlns:cx="http://schemas.microsoft.com/office/drawing/2014/chartex" xmlns:cx1="http://schemas.microsoft.com/office/drawing/2015/9/8/chartex" xmlns:mc="http://schemas.openxmlformats.org/markup-compatibility/2006" xmlns:o="urn:schemas-microsoft-com:office:office" xmlns:r="http://schemas.openxmlformats.org/officeDocument/2006/relationships" xmlns:m="http://schemas.openxmlformats.org/officeDocument/2006/math" xmlns:v="urn:schemas-microsoft-com:vml" xmlns:wp14="http://schemas.microsoft.com/office/word/2010/wordprocessingDrawing" xmlns:wp="http://schemas.openxmlformats.org/drawingml/2006/wordprocessingDrawing" xmlns:w10="urn:schemas-microsoft-com:office:word" xmlns:w="http://schemas.openxmlformats.org/wordprocessingml/2006/main" xmlns:w14="http://schemas.microsoft.com/office/word/2010/wordml" xmlns:w15="http://schemas.microsoft.com/office/word/2012/wordml" xmlns:w16se="http://schemas.microsoft.com/office/word/2015/wordml/symex" xmlns:wpg="http://schemas.microsoft.com/office/word/2010/wordprocessingGroup" xmlns:wpi="http://schemas.microsoft.com/office/word/2010/wordprocessingInk" xmlns:wne="http://schemas.microsoft.com/office/word/2006/wordml" xmlns:wps="http://schemas.microsoft.com/office/word/2010/wordprocessingShape" mc:Ignorable="w14 w15 w16se wp14">
   <w:body>
     <w:p>
       <w:pPr>
@@ -505,13 +505,6 @@
     </w:p>
     <w:sdt>
       <w:sdtPr>
-        <w:id w:val="645963344"/>
-        <w:docPartObj>
-          <w:docPartGallery w:val="Table of Contents"/>
-          <w:docPartUnique/>
-        </w:docPartObj>
-      </w:sdtPr>
-      <w:sdtEndPr>
         <w:rPr>
           <w:rFonts w:ascii="Arial" w:eastAsia="MS Mincho" w:hAnsi="Arial" w:cs="Arial"/>
           <w:b w:val="0"/>
@@ -521,7 +514,13 @@
           <w:szCs w:val="20"/>
           <w:lang w:val="en-GB" w:eastAsia="en-GB"/>
         </w:rPr>
-      </w:sdtEndPr>
+        <w:id w:val="645963344"/>
+        <w:docPartObj>
+          <w:docPartGallery w:val="Table of Contents"/>
+          <w:docPartUnique/>
+        </w:docPartObj>
+      </w:sdtPr>
+      <w:sdtEndPr/>
       <w:sdtContent>
         <w:p>
           <w:pPr>
@@ -4491,15 +4490,15 @@
       <w:bookmarkStart w:id="20" w:name="_Toc6078369"/>
       <w:bookmarkStart w:id="21" w:name="_Toc6078506"/>
       <w:bookmarkStart w:id="22" w:name="_Toc14535278"/>
-      <w:bookmarkStart w:id="23" w:name="_Toc5980397"/>
-      <w:bookmarkStart w:id="24" w:name="_Toc14601212"/>
+      <w:bookmarkStart w:id="23" w:name="_Toc14601212"/>
+      <w:bookmarkStart w:id="24" w:name="_Toc5980397"/>
       <w:r>
         <w:t>Description Member</w:t>
       </w:r>
       <w:bookmarkEnd w:id="20"/>
       <w:bookmarkEnd w:id="21"/>
       <w:bookmarkEnd w:id="22"/>
-      <w:bookmarkEnd w:id="24"/>
+      <w:bookmarkEnd w:id="23"/>
     </w:p>
     <w:p>
       <w:r>
@@ -4700,20 +4699,16 @@
       </w:r>
     </w:p>
     <w:p>
-      <w:r>
-        <w:t xml:space="preserve">       </w:t>
-      </w:r>
-      <w:r>
-        <w:t xml:space="preserve">Location of the pictures in the project folder tree: </w:t>
-      </w:r>
-    </w:p>
-    <w:p>
       <w:pPr>
         <w:pStyle w:val="ListParagraph"/>
         <w:numPr>
           <w:ilvl w:val="0"/>
           <w:numId w:val="28"/>
         </w:numPr>
+        <w:rPr>
+          <w:b/>
+          <w:color w:val="00B050"/>
+        </w:rPr>
       </w:pPr>
       <w:r>
         <w:rPr>
@@ -4725,27 +4720,105 @@
         <w:rPr>
           <w:b/>
         </w:rPr>
-        <w:t>Req008</w:t>
-      </w:r>
-      <w:r>
-        <w:rPr>
-          <w:b/>
-        </w:rPr>
-        <w:t>]</w:t>
-      </w:r>
-      <w:r>
-        <w:rPr>
-          <w:b/>
-        </w:rPr>
-        <w:t xml:space="preserve">: </w:t>
-      </w:r>
-      <w:r>
-        <w:t>“requirements\Images”</w:t>
-      </w:r>
-    </w:p>
-    <w:p>
-      <w:r>
-        <w:t xml:space="preserve">       How to version the pictures?</w:t>
+        <w:t>Req100</w:t>
+      </w:r>
+      <w:r>
+        <w:rPr>
+          <w:b/>
+        </w:rPr>
+        <w:t>]: The application shall be able to insert pictures in the “Description” Column.</w:t>
+      </w:r>
+    </w:p>
+    <w:p>
+      <w:pPr>
+        <w:pStyle w:val="ListParagraph"/>
+        <w:ind w:left="1440"/>
+        <w:rPr>
+          <w:b/>
+          <w:color w:val="00B050"/>
+        </w:rPr>
+      </w:pPr>
+      <w:r>
+        <w:rPr>
+          <w:b/>
+        </w:rPr>
+        <w:t>Insert the picture under the following format.</w:t>
+      </w:r>
+    </w:p>
+    <w:p>
+      <w:pPr>
+        <w:rPr>
+          <w:b/>
+          <w:color w:val="00B050"/>
+        </w:rPr>
+      </w:pPr>
+    </w:p>
+    <w:p>
+      <w:pPr>
+        <w:ind w:left="1440"/>
+      </w:pPr>
+      <w:r>
+        <w:t>“</w:t>
+      </w:r>
+      <w:r>
+        <w:t>&lt;Description&gt;</w:t>
+      </w:r>
+    </w:p>
+    <w:p>
+      <w:pPr>
+        <w:ind w:left="1440"/>
+      </w:pPr>
+      <w:r>
+        <w:t xml:space="preserve">     Requirement Description Text.</w:t>
+      </w:r>
+    </w:p>
+    <w:p>
+      <w:pPr>
+        <w:ind w:left="1440"/>
+        <w:rPr>
+          <w:b/>
+        </w:rPr>
+      </w:pPr>
+      <w:r>
+        <w:t xml:space="preserve">     </w:t>
+      </w:r>
+      <w:r>
+        <w:rPr>
+          <w:b/>
+        </w:rPr>
+        <w:t>Picture1.png</w:t>
+      </w:r>
+    </w:p>
+    <w:p>
+      <w:pPr>
+        <w:ind w:left="1440"/>
+      </w:pPr>
+      <w:r>
+        <w:t xml:space="preserve">     Requirement Description Text.</w:t>
+      </w:r>
+    </w:p>
+    <w:p>
+      <w:pPr>
+        <w:ind w:left="1440"/>
+      </w:pPr>
+      <w:r>
+        <w:t>&lt;/Description&gt;</w:t>
+      </w:r>
+      <w:r>
+        <w:t>”</w:t>
+      </w:r>
+    </w:p>
+    <w:p>
+      <w:pPr>
+        <w:ind w:left="1440"/>
+      </w:pPr>
+    </w:p>
+    <w:p>
+      <w:pPr>
+        <w:ind w:left="1440"/>
+      </w:pPr>
+      <w:r>
+        <w:t>The characters that are describing the picture shall be bolded.</w:t>
       </w:r>
     </w:p>
     <w:p>
@@ -4755,98 +4828,45 @@
           <w:ilvl w:val="0"/>
           <w:numId w:val="28"/>
         </w:numPr>
-      </w:pPr>
-      <w:r>
-        <w:t>The pictures will be stored in a folder named “</w:t>
-      </w:r>
-      <w:r>
-        <w:t>Images</w:t>
-      </w:r>
-      <w:r>
-        <w:t>” located in the same place as the “.xml” files. The versioning of the pictures is performed via the versioning tool used.</w:t>
-      </w:r>
-    </w:p>
-    <w:p>
-      <w:pPr>
-        <w:pStyle w:val="Heading3"/>
-      </w:pPr>
-      <w:bookmarkStart w:id="25" w:name="_Toc6078370"/>
-      <w:bookmarkStart w:id="26" w:name="_Toc6078507"/>
-      <w:bookmarkStart w:id="27" w:name="_Toc14535279"/>
-      <w:bookmarkStart w:id="28" w:name="_Toc14601213"/>
-      <w:r>
-        <w:t>Status Member</w:t>
-      </w:r>
-      <w:bookmarkEnd w:id="23"/>
-      <w:bookmarkEnd w:id="25"/>
-      <w:bookmarkEnd w:id="26"/>
-      <w:bookmarkEnd w:id="27"/>
-      <w:bookmarkEnd w:id="28"/>
-    </w:p>
-    <w:p>
-      <w:r>
-        <w:t>Description:</w:t>
-      </w:r>
-    </w:p>
-    <w:p>
-      <w:r>
-        <w:t xml:space="preserve">When you start working on some already existing requirements, you should mark them as </w:t>
-      </w:r>
-      <w:r>
-        <w:t>“</w:t>
-      </w:r>
-      <w:r>
-        <w:t xml:space="preserve">In work </w:t>
-      </w:r>
-      <w:r>
-        <w:t xml:space="preserve">“ </w:t>
-      </w:r>
-      <w:r>
-        <w:t>and check in the xml into version manager in order for the team to be aware that those requirements will be changed.</w:t>
-      </w:r>
-    </w:p>
-    <w:p>
-      <w:r>
-        <w:t xml:space="preserve">If you write new requirement, the state should be “Draft” until are </w:t>
-      </w:r>
-      <w:r>
-        <w:t>finalized</w:t>
-      </w:r>
-      <w:r>
-        <w:t>.</w:t>
-      </w:r>
-    </w:p>
-    <w:p>
-      <w:r>
-        <w:t>When you finalize</w:t>
-      </w:r>
-      <w:r>
-        <w:t xml:space="preserve"> update on requirements, all changed requirements should be set in </w:t>
-      </w:r>
-      <w:r>
-        <w:t>“</w:t>
-      </w:r>
-      <w:r>
-        <w:t>Ready for review</w:t>
-      </w:r>
-      <w:r>
-        <w:t>”</w:t>
-      </w:r>
-      <w:r>
-        <w:t xml:space="preserve"> state.</w:t>
-      </w:r>
-    </w:p>
-    <w:p>
-      <w:r>
-        <w:t>After review is done with no findings, all requirements will be swi</w:t>
-      </w:r>
-      <w:r>
-        <w:t>tched to “Accepted State”</w:t>
-      </w:r>
-    </w:p>
-    <w:p>
-      <w:r>
-        <w:t>Description:</w:t>
+        <w:rPr>
+          <w:b/>
+        </w:rPr>
+      </w:pPr>
+      <w:r>
+        <w:rPr>
+          <w:b/>
+        </w:rPr>
+        <w:t>[</w:t>
+      </w:r>
+      <w:r>
+        <w:rPr>
+          <w:b/>
+        </w:rPr>
+        <w:t>Req101</w:t>
+      </w:r>
+      <w:r>
+        <w:rPr>
+          <w:b/>
+        </w:rPr>
+        <w:t>]:</w:t>
+      </w:r>
+    </w:p>
+    <w:p>
+      <w:pPr>
+        <w:pStyle w:val="ListParagraph"/>
+        <w:ind w:left="1080"/>
+      </w:pPr>
+      <w:r>
+        <w:t xml:space="preserve"> The application shall be able to display the picture when the user clicks over the “Description” cell.</w:t>
+      </w:r>
+    </w:p>
+    <w:p>
+      <w:pPr>
+        <w:pStyle w:val="ListParagraph"/>
+        <w:ind w:left="1080"/>
+      </w:pPr>
+      <w:r>
+        <w:t>The picture shall be displayed in a new pop up together with the description text.</w:t>
       </w:r>
     </w:p>
     <w:p>
@@ -4856,9 +4876,60 @@
           <w:ilvl w:val="0"/>
           <w:numId w:val="28"/>
         </w:numPr>
-      </w:pPr>
-      <w:r>
-        <w:t>This member is describing the status of the current requirement.</w:t>
+        <w:rPr>
+          <w:b/>
+        </w:rPr>
+      </w:pPr>
+      <w:r>
+        <w:rPr>
+          <w:b/>
+        </w:rPr>
+        <w:t>[</w:t>
+      </w:r>
+      <w:r>
+        <w:rPr>
+          <w:b/>
+        </w:rPr>
+        <w:t>Req102</w:t>
+      </w:r>
+      <w:bookmarkStart w:id="25" w:name="_GoBack"/>
+      <w:bookmarkEnd w:id="25"/>
+      <w:r>
+        <w:rPr>
+          <w:b/>
+        </w:rPr>
+        <w:t>]:</w:t>
+      </w:r>
+    </w:p>
+    <w:p>
+      <w:pPr>
+        <w:pStyle w:val="ListParagraph"/>
+        <w:ind w:left="1080"/>
+      </w:pPr>
+      <w:r>
+        <w:t>If the description contains multiple pictures, the application shall be able to display them all.</w:t>
+      </w:r>
+    </w:p>
+    <w:p>
+      <w:pPr>
+        <w:pStyle w:val="ListParagraph"/>
+        <w:ind w:left="1440"/>
+      </w:pPr>
+    </w:p>
+    <w:p>
+      <w:pPr>
+        <w:ind w:left="1440"/>
+        <w:rPr>
+          <w:color w:val="00B050"/>
+        </w:rPr>
+      </w:pPr>
+    </w:p>
+    <w:p>
+      <w:r>
+        <w:t xml:space="preserve">       </w:t>
+      </w:r>
+      <w:r>
+        <w:t xml:space="preserve">Location of the pictures in the project folder tree: </w:t>
       </w:r>
     </w:p>
     <w:p>
@@ -4870,7 +4941,36 @@
         </w:numPr>
       </w:pPr>
       <w:r>
-        <w:t xml:space="preserve">During the project, a requirement is passing through a chain of events. In the first state, the requirement is defined as a draft. In this state the requirement engineer is adding information about the requirement and at the end when the requirement is fully defined, the “Status” will become “Ready for Review”. </w:t>
+        <w:rPr>
+          <w:b/>
+        </w:rPr>
+        <w:t>[</w:t>
+      </w:r>
+      <w:r>
+        <w:rPr>
+          <w:b/>
+        </w:rPr>
+        <w:t>Req008</w:t>
+      </w:r>
+      <w:r>
+        <w:rPr>
+          <w:b/>
+        </w:rPr>
+        <w:t>]</w:t>
+      </w:r>
+      <w:r>
+        <w:rPr>
+          <w:b/>
+        </w:rPr>
+        <w:t xml:space="preserve">: </w:t>
+      </w:r>
+      <w:r>
+        <w:t>“requirements\Images”</w:t>
+      </w:r>
+    </w:p>
+    <w:p>
+      <w:r>
+        <w:t xml:space="preserve">       How to version the pictures?</w:t>
       </w:r>
     </w:p>
     <w:p>
@@ -4882,7 +4982,96 @@
         </w:numPr>
       </w:pPr>
       <w:r>
-        <w:t xml:space="preserve">In this moment the requirement can be reviewed by other person. </w:t>
+        <w:t>The pictures will be stored in a folder named “</w:t>
+      </w:r>
+      <w:r>
+        <w:t>Images</w:t>
+      </w:r>
+      <w:r>
+        <w:t>” located in the same place as the “.xml” files. The versioning of the pictures is performed via the versioning tool used.</w:t>
+      </w:r>
+    </w:p>
+    <w:p>
+      <w:pPr>
+        <w:pStyle w:val="Heading3"/>
+      </w:pPr>
+      <w:bookmarkStart w:id="26" w:name="_Toc6078370"/>
+      <w:bookmarkStart w:id="27" w:name="_Toc6078507"/>
+      <w:bookmarkStart w:id="28" w:name="_Toc14535279"/>
+      <w:bookmarkStart w:id="29" w:name="_Toc14601213"/>
+      <w:r>
+        <w:t>Status Member</w:t>
+      </w:r>
+      <w:bookmarkEnd w:id="24"/>
+      <w:bookmarkEnd w:id="26"/>
+      <w:bookmarkEnd w:id="27"/>
+      <w:bookmarkEnd w:id="28"/>
+      <w:bookmarkEnd w:id="29"/>
+    </w:p>
+    <w:p>
+      <w:r>
+        <w:t>Description:</w:t>
+      </w:r>
+    </w:p>
+    <w:p>
+      <w:r>
+        <w:t xml:space="preserve">When you start working on some already existing requirements, you should mark them as </w:t>
+      </w:r>
+      <w:r>
+        <w:t>“</w:t>
+      </w:r>
+      <w:r>
+        <w:t xml:space="preserve">In work </w:t>
+      </w:r>
+      <w:r>
+        <w:t xml:space="preserve">“ </w:t>
+      </w:r>
+      <w:r>
+        <w:t>and check in the xml into version manager in order for the team to be aware that those requirements will be changed.</w:t>
+      </w:r>
+    </w:p>
+    <w:p>
+      <w:r>
+        <w:t xml:space="preserve">If you write new requirement, the state should be “Draft” until are </w:t>
+      </w:r>
+      <w:r>
+        <w:t>finalized</w:t>
+      </w:r>
+      <w:r>
+        <w:t>.</w:t>
+      </w:r>
+    </w:p>
+    <w:p>
+      <w:r>
+        <w:t>When you finalize</w:t>
+      </w:r>
+      <w:r>
+        <w:t xml:space="preserve"> update on requirements, all changed requirements should be set in </w:t>
+      </w:r>
+      <w:r>
+        <w:t>“</w:t>
+      </w:r>
+      <w:r>
+        <w:t>Ready for review</w:t>
+      </w:r>
+      <w:r>
+        <w:t>”</w:t>
+      </w:r>
+      <w:r>
+        <w:t xml:space="preserve"> state.</w:t>
+      </w:r>
+    </w:p>
+    <w:p>
+      <w:r>
+        <w:t>After review is done with no findings, all requirements will be swi</w:t>
+      </w:r>
+      <w:r>
+        <w:t>tched to “Accepted State”</w:t>
+      </w:r>
+    </w:p>
+    <w:p>
+      <w:r>
+        <w:t>Description:</w:t>
       </w:r>
     </w:p>
     <w:p>
@@ -4894,6 +5083,43 @@
         </w:numPr>
       </w:pPr>
       <w:r>
+        <w:lastRenderedPageBreak/>
+        <w:t>This member is describing the status of the current requirement.</w:t>
+      </w:r>
+    </w:p>
+    <w:p>
+      <w:pPr>
+        <w:pStyle w:val="ListParagraph"/>
+        <w:numPr>
+          <w:ilvl w:val="0"/>
+          <w:numId w:val="28"/>
+        </w:numPr>
+      </w:pPr>
+      <w:r>
+        <w:t xml:space="preserve">During the project, a requirement is passing through a chain of events. In the first state, the requirement is defined as a draft. In this state the requirement engineer is adding information about the requirement and at the end when the requirement is fully defined, the “Status” will become “Ready for Review”. </w:t>
+      </w:r>
+    </w:p>
+    <w:p>
+      <w:pPr>
+        <w:pStyle w:val="ListParagraph"/>
+        <w:numPr>
+          <w:ilvl w:val="0"/>
+          <w:numId w:val="28"/>
+        </w:numPr>
+      </w:pPr>
+      <w:r>
+        <w:t xml:space="preserve">In this moment the requirement can be reviewed by other person. </w:t>
+      </w:r>
+    </w:p>
+    <w:p>
+      <w:pPr>
+        <w:pStyle w:val="ListParagraph"/>
+        <w:numPr>
+          <w:ilvl w:val="0"/>
+          <w:numId w:val="28"/>
+        </w:numPr>
+      </w:pPr>
+      <w:r>
         <w:t>After the review, if the requirement can be implemented in the project, the “Status” will become “Accepted by the project”.</w:t>
       </w:r>
     </w:p>
@@ -5046,11 +5272,10 @@
           <w:numId w:val="19"/>
         </w:numPr>
       </w:pPr>
-      <w:bookmarkStart w:id="29" w:name="_Toc5980398"/>
-      <w:bookmarkStart w:id="30" w:name="_Toc6078371"/>
-      <w:bookmarkStart w:id="31" w:name="_Toc6078508"/>
-      <w:r>
-        <w:lastRenderedPageBreak/>
+      <w:bookmarkStart w:id="30" w:name="_Toc5980398"/>
+      <w:bookmarkStart w:id="31" w:name="_Toc6078371"/>
+      <w:bookmarkStart w:id="32" w:name="_Toc6078508"/>
+      <w:r>
         <w:t>Draft</w:t>
       </w:r>
     </w:p>
@@ -5121,16 +5346,16 @@
       <w:pPr>
         <w:pStyle w:val="Heading3"/>
       </w:pPr>
-      <w:bookmarkStart w:id="32" w:name="_Toc14535280"/>
-      <w:bookmarkStart w:id="33" w:name="_Toc14601214"/>
+      <w:bookmarkStart w:id="33" w:name="_Toc14535280"/>
+      <w:bookmarkStart w:id="34" w:name="_Toc14601214"/>
       <w:r>
         <w:t>CreatedBy Member</w:t>
       </w:r>
-      <w:bookmarkEnd w:id="29"/>
       <w:bookmarkEnd w:id="30"/>
       <w:bookmarkEnd w:id="31"/>
       <w:bookmarkEnd w:id="32"/>
       <w:bookmarkEnd w:id="33"/>
+      <w:bookmarkEnd w:id="34"/>
     </w:p>
     <w:p>
       <w:r>
@@ -5370,17 +5595,17 @@
       <w:pPr>
         <w:pStyle w:val="Heading3"/>
       </w:pPr>
-      <w:bookmarkStart w:id="34" w:name="_Toc6078373"/>
-      <w:bookmarkStart w:id="35" w:name="_Toc6078510"/>
-      <w:bookmarkStart w:id="36" w:name="_Toc14535281"/>
-      <w:bookmarkStart w:id="37" w:name="_Toc14601215"/>
+      <w:bookmarkStart w:id="35" w:name="_Toc6078373"/>
+      <w:bookmarkStart w:id="36" w:name="_Toc6078510"/>
+      <w:bookmarkStart w:id="37" w:name="_Toc14535281"/>
+      <w:bookmarkStart w:id="38" w:name="_Toc14601215"/>
       <w:r>
         <w:t>Functional safety relevant</w:t>
       </w:r>
-      <w:bookmarkEnd w:id="34"/>
       <w:bookmarkEnd w:id="35"/>
       <w:bookmarkEnd w:id="36"/>
       <w:bookmarkEnd w:id="37"/>
+      <w:bookmarkEnd w:id="38"/>
     </w:p>
     <w:p>
       <w:r>
@@ -5578,6 +5803,7 @@
         <w:rPr>
           <w:color w:val="000000" w:themeColor="text1"/>
         </w:rPr>
+        <w:lastRenderedPageBreak/>
         <w:t>ASIL B</w:t>
       </w:r>
     </w:p>
@@ -5731,17 +5957,17 @@
       <w:pPr>
         <w:pStyle w:val="Heading3"/>
       </w:pPr>
-      <w:bookmarkStart w:id="38" w:name="_Toc6078374"/>
-      <w:bookmarkStart w:id="39" w:name="_Toc6078511"/>
-      <w:bookmarkStart w:id="40" w:name="_Toc14535282"/>
-      <w:bookmarkStart w:id="41" w:name="_Toc14601216"/>
+      <w:bookmarkStart w:id="39" w:name="_Toc6078374"/>
+      <w:bookmarkStart w:id="40" w:name="_Toc6078511"/>
+      <w:bookmarkStart w:id="41" w:name="_Toc14535282"/>
+      <w:bookmarkStart w:id="42" w:name="_Toc14601216"/>
       <w:r>
         <w:t>Change Request Reference</w:t>
       </w:r>
-      <w:bookmarkEnd w:id="38"/>
       <w:bookmarkEnd w:id="39"/>
       <w:bookmarkEnd w:id="40"/>
       <w:bookmarkEnd w:id="41"/>
+      <w:bookmarkEnd w:id="42"/>
     </w:p>
     <w:p>
       <w:r>
@@ -5872,7 +6098,6 @@
         <w:rPr>
           <w:b/>
         </w:rPr>
-        <w:lastRenderedPageBreak/>
         <w:t>[</w:t>
       </w:r>
       <w:r>
@@ -6001,17 +6226,17 @@
       <w:pPr>
         <w:pStyle w:val="Heading3"/>
       </w:pPr>
-      <w:bookmarkStart w:id="42" w:name="_Toc6078375"/>
-      <w:bookmarkStart w:id="43" w:name="_Toc6078512"/>
-      <w:bookmarkStart w:id="44" w:name="_Toc14535283"/>
-      <w:bookmarkStart w:id="45" w:name="_Toc14601217"/>
+      <w:bookmarkStart w:id="43" w:name="_Toc6078375"/>
+      <w:bookmarkStart w:id="44" w:name="_Toc6078512"/>
+      <w:bookmarkStart w:id="45" w:name="_Toc14535283"/>
+      <w:bookmarkStart w:id="46" w:name="_Toc14601217"/>
       <w:r>
         <w:t>Review ID</w:t>
       </w:r>
-      <w:bookmarkEnd w:id="42"/>
       <w:bookmarkEnd w:id="43"/>
       <w:bookmarkEnd w:id="44"/>
       <w:bookmarkEnd w:id="45"/>
+      <w:bookmarkEnd w:id="46"/>
     </w:p>
     <w:p>
       <w:r>
@@ -6220,17 +6445,17 @@
       <w:pPr>
         <w:pStyle w:val="Heading3"/>
       </w:pPr>
-      <w:bookmarkStart w:id="46" w:name="_Toc6078376"/>
-      <w:bookmarkStart w:id="47" w:name="_Toc6078513"/>
-      <w:bookmarkStart w:id="48" w:name="_Toc14535284"/>
-      <w:bookmarkStart w:id="49" w:name="_Toc14601218"/>
+      <w:bookmarkStart w:id="47" w:name="_Toc6078376"/>
+      <w:bookmarkStart w:id="48" w:name="_Toc6078513"/>
+      <w:bookmarkStart w:id="49" w:name="_Toc14535284"/>
+      <w:bookmarkStart w:id="50" w:name="_Toc14601218"/>
       <w:r>
         <w:t>Type</w:t>
       </w:r>
-      <w:bookmarkEnd w:id="46"/>
       <w:bookmarkEnd w:id="47"/>
       <w:bookmarkEnd w:id="48"/>
       <w:bookmarkEnd w:id="49"/>
+      <w:bookmarkEnd w:id="50"/>
     </w:p>
     <w:p>
       <w:r>
@@ -6322,6 +6547,7 @@
         </w:numPr>
       </w:pPr>
       <w:r>
+        <w:lastRenderedPageBreak/>
         <w:t>&lt;RequirementType&gt;</w:t>
       </w:r>
     </w:p>
@@ -6559,17 +6785,17 @@
       <w:pPr>
         <w:pStyle w:val="Heading3"/>
       </w:pPr>
-      <w:bookmarkStart w:id="50" w:name="_Toc6078377"/>
-      <w:bookmarkStart w:id="51" w:name="_Toc6078514"/>
-      <w:bookmarkStart w:id="52" w:name="_Toc14535285"/>
-      <w:bookmarkStart w:id="53" w:name="_Toc14601219"/>
+      <w:bookmarkStart w:id="51" w:name="_Toc6078377"/>
+      <w:bookmarkStart w:id="52" w:name="_Toc6078514"/>
+      <w:bookmarkStart w:id="53" w:name="_Toc14535285"/>
+      <w:bookmarkStart w:id="54" w:name="_Toc14601219"/>
       <w:r>
         <w:t>Chapter</w:t>
       </w:r>
-      <w:bookmarkEnd w:id="50"/>
       <w:bookmarkEnd w:id="51"/>
       <w:bookmarkEnd w:id="52"/>
       <w:bookmarkEnd w:id="53"/>
+      <w:bookmarkEnd w:id="54"/>
     </w:p>
     <w:p>
       <w:r>
@@ -6834,13 +7060,13 @@
       <w:pPr>
         <w:pStyle w:val="Heading3"/>
       </w:pPr>
-      <w:bookmarkStart w:id="54" w:name="_Toc14535286"/>
-      <w:bookmarkStart w:id="55" w:name="_Toc14601220"/>
+      <w:bookmarkStart w:id="55" w:name="_Toc14535286"/>
+      <w:bookmarkStart w:id="56" w:name="_Toc14601220"/>
       <w:r>
         <w:t>Hw/Platform</w:t>
       </w:r>
-      <w:bookmarkEnd w:id="54"/>
       <w:bookmarkEnd w:id="55"/>
+      <w:bookmarkEnd w:id="56"/>
     </w:p>
     <w:p>
       <w:r>
@@ -7229,13 +7455,13 @@
       <w:pPr>
         <w:pStyle w:val="Heading3"/>
       </w:pPr>
-      <w:bookmarkStart w:id="56" w:name="_Toc14535287"/>
-      <w:bookmarkStart w:id="57" w:name="_Toc14601221"/>
+      <w:bookmarkStart w:id="57" w:name="_Toc14535287"/>
+      <w:bookmarkStart w:id="58" w:name="_Toc14601221"/>
       <w:r>
         <w:t>Function domain</w:t>
       </w:r>
-      <w:bookmarkEnd w:id="56"/>
       <w:bookmarkEnd w:id="57"/>
+      <w:bookmarkEnd w:id="58"/>
     </w:p>
     <w:p>
       <w:r>
@@ -7420,13 +7646,13 @@
       <w:pPr>
         <w:pStyle w:val="Heading3"/>
       </w:pPr>
-      <w:bookmarkStart w:id="58" w:name="_Toc14535288"/>
-      <w:bookmarkStart w:id="59" w:name="_Toc14601222"/>
+      <w:bookmarkStart w:id="59" w:name="_Toc14535288"/>
+      <w:bookmarkStart w:id="60" w:name="_Toc14601222"/>
       <w:r>
         <w:t>Tested at</w:t>
       </w:r>
-      <w:bookmarkEnd w:id="58"/>
       <w:bookmarkEnd w:id="59"/>
+      <w:bookmarkEnd w:id="60"/>
     </w:p>
     <w:p>
       <w:r>
@@ -7767,13 +7993,13 @@
       <w:pPr>
         <w:pStyle w:val="Heading3"/>
       </w:pPr>
-      <w:bookmarkStart w:id="60" w:name="_Toc14535289"/>
-      <w:bookmarkStart w:id="61" w:name="_Toc14601223"/>
+      <w:bookmarkStart w:id="61" w:name="_Toc14535289"/>
+      <w:bookmarkStart w:id="62" w:name="_Toc14601223"/>
       <w:r>
         <w:t>Version</w:t>
       </w:r>
-      <w:bookmarkEnd w:id="60"/>
       <w:bookmarkEnd w:id="61"/>
+      <w:bookmarkEnd w:id="62"/>
     </w:p>
     <w:p>
       <w:r>
@@ -7956,11 +8182,11 @@
       <w:pPr>
         <w:pStyle w:val="Heading2"/>
       </w:pPr>
-      <w:bookmarkStart w:id="62" w:name="_Toc5980401"/>
-      <w:bookmarkStart w:id="63" w:name="_Toc6078379"/>
-      <w:bookmarkStart w:id="64" w:name="_Toc6078516"/>
-      <w:bookmarkStart w:id="65" w:name="_Toc14535290"/>
-      <w:bookmarkStart w:id="66" w:name="_Toc14601224"/>
+      <w:bookmarkStart w:id="63" w:name="_Toc5980401"/>
+      <w:bookmarkStart w:id="64" w:name="_Toc6078379"/>
+      <w:bookmarkStart w:id="65" w:name="_Toc6078516"/>
+      <w:bookmarkStart w:id="66" w:name="_Toc14535290"/>
+      <w:bookmarkStart w:id="67" w:name="_Toc14601224"/>
       <w:r>
         <w:lastRenderedPageBreak/>
         <w:t>XML Document settings area</w:t>
@@ -7968,29 +8194,29 @@
       <w:r>
         <w:t>.</w:t>
       </w:r>
-      <w:bookmarkEnd w:id="62"/>
       <w:bookmarkEnd w:id="63"/>
       <w:bookmarkEnd w:id="64"/>
       <w:bookmarkEnd w:id="65"/>
       <w:bookmarkEnd w:id="66"/>
+      <w:bookmarkEnd w:id="67"/>
     </w:p>
     <w:p>
       <w:pPr>
         <w:pStyle w:val="Heading3"/>
       </w:pPr>
-      <w:bookmarkStart w:id="67" w:name="_Toc5980402"/>
-      <w:bookmarkStart w:id="68" w:name="_Toc6078380"/>
-      <w:bookmarkStart w:id="69" w:name="_Toc6078517"/>
-      <w:bookmarkStart w:id="70" w:name="_Toc14535291"/>
-      <w:bookmarkStart w:id="71" w:name="_Toc14601225"/>
+      <w:bookmarkStart w:id="68" w:name="_Toc5980402"/>
+      <w:bookmarkStart w:id="69" w:name="_Toc6078380"/>
+      <w:bookmarkStart w:id="70" w:name="_Toc6078517"/>
+      <w:bookmarkStart w:id="71" w:name="_Toc14535291"/>
+      <w:bookmarkStart w:id="72" w:name="_Toc14601225"/>
       <w:r>
         <w:t>Document area members</w:t>
       </w:r>
-      <w:bookmarkEnd w:id="67"/>
       <w:bookmarkEnd w:id="68"/>
       <w:bookmarkEnd w:id="69"/>
       <w:bookmarkEnd w:id="70"/>
       <w:bookmarkEnd w:id="71"/>
+      <w:bookmarkEnd w:id="72"/>
     </w:p>
     <w:p>
       <w:r>
@@ -8077,19 +8303,19 @@
       <w:pPr>
         <w:pStyle w:val="Heading2"/>
       </w:pPr>
-      <w:bookmarkStart w:id="72" w:name="_Toc5980403"/>
-      <w:bookmarkStart w:id="73" w:name="_Toc6078381"/>
-      <w:bookmarkStart w:id="74" w:name="_Toc6078518"/>
-      <w:bookmarkStart w:id="75" w:name="_Toc14535292"/>
-      <w:bookmarkStart w:id="76" w:name="_Toc14601226"/>
+      <w:bookmarkStart w:id="73" w:name="_Toc5980403"/>
+      <w:bookmarkStart w:id="74" w:name="_Toc6078381"/>
+      <w:bookmarkStart w:id="75" w:name="_Toc6078518"/>
+      <w:bookmarkStart w:id="76" w:name="_Toc14535292"/>
+      <w:bookmarkStart w:id="77" w:name="_Toc14601226"/>
       <w:r>
         <w:t>Start Tab</w:t>
       </w:r>
-      <w:bookmarkEnd w:id="72"/>
       <w:bookmarkEnd w:id="73"/>
       <w:bookmarkEnd w:id="74"/>
       <w:bookmarkEnd w:id="75"/>
       <w:bookmarkEnd w:id="76"/>
+      <w:bookmarkEnd w:id="77"/>
     </w:p>
     <w:p>
       <w:pPr>
@@ -8310,37 +8536,37 @@
       <w:pPr>
         <w:pStyle w:val="Heading2"/>
       </w:pPr>
-      <w:bookmarkStart w:id="77" w:name="_Toc5980404"/>
-      <w:bookmarkStart w:id="78" w:name="_Toc6078382"/>
-      <w:bookmarkStart w:id="79" w:name="_Toc6078519"/>
-      <w:bookmarkStart w:id="80" w:name="_Toc14535293"/>
-      <w:bookmarkStart w:id="81" w:name="_Toc14601227"/>
+      <w:bookmarkStart w:id="78" w:name="_Toc5980404"/>
+      <w:bookmarkStart w:id="79" w:name="_Toc6078382"/>
+      <w:bookmarkStart w:id="80" w:name="_Toc6078519"/>
+      <w:bookmarkStart w:id="81" w:name="_Toc14535293"/>
+      <w:bookmarkStart w:id="82" w:name="_Toc14601227"/>
       <w:r>
         <w:t>Database Tab</w:t>
       </w:r>
-      <w:bookmarkEnd w:id="77"/>
       <w:bookmarkEnd w:id="78"/>
       <w:bookmarkEnd w:id="79"/>
       <w:bookmarkEnd w:id="80"/>
       <w:bookmarkEnd w:id="81"/>
+      <w:bookmarkEnd w:id="82"/>
     </w:p>
     <w:p>
       <w:pPr>
         <w:pStyle w:val="Heading3"/>
       </w:pPr>
-      <w:bookmarkStart w:id="82" w:name="_Toc5980405"/>
-      <w:bookmarkStart w:id="83" w:name="_Toc6078383"/>
-      <w:bookmarkStart w:id="84" w:name="_Toc6078520"/>
-      <w:bookmarkStart w:id="85" w:name="_Toc14535294"/>
-      <w:bookmarkStart w:id="86" w:name="_Toc14601228"/>
+      <w:bookmarkStart w:id="83" w:name="_Toc5980405"/>
+      <w:bookmarkStart w:id="84" w:name="_Toc6078383"/>
+      <w:bookmarkStart w:id="85" w:name="_Toc6078520"/>
+      <w:bookmarkStart w:id="86" w:name="_Toc14535294"/>
+      <w:bookmarkStart w:id="87" w:name="_Toc14601228"/>
       <w:r>
         <w:t>Default columns to display</w:t>
       </w:r>
-      <w:bookmarkEnd w:id="82"/>
       <w:bookmarkEnd w:id="83"/>
       <w:bookmarkEnd w:id="84"/>
       <w:bookmarkEnd w:id="85"/>
       <w:bookmarkEnd w:id="86"/>
+      <w:bookmarkEnd w:id="87"/>
     </w:p>
     <w:p>
       <w:r>
@@ -8463,19 +8689,19 @@
       <w:pPr>
         <w:pStyle w:val="Heading3"/>
       </w:pPr>
-      <w:bookmarkStart w:id="87" w:name="_Toc5980406"/>
-      <w:bookmarkStart w:id="88" w:name="_Toc6078384"/>
-      <w:bookmarkStart w:id="89" w:name="_Toc6078521"/>
-      <w:bookmarkStart w:id="90" w:name="_Toc14535295"/>
-      <w:bookmarkStart w:id="91" w:name="_Toc14601229"/>
+      <w:bookmarkStart w:id="88" w:name="_Toc5980406"/>
+      <w:bookmarkStart w:id="89" w:name="_Toc6078384"/>
+      <w:bookmarkStart w:id="90" w:name="_Toc6078521"/>
+      <w:bookmarkStart w:id="91" w:name="_Toc14535295"/>
+      <w:bookmarkStart w:id="92" w:name="_Toc14601229"/>
       <w:r>
         <w:t>Filter functionality</w:t>
       </w:r>
-      <w:bookmarkEnd w:id="87"/>
       <w:bookmarkEnd w:id="88"/>
       <w:bookmarkEnd w:id="89"/>
       <w:bookmarkEnd w:id="90"/>
       <w:bookmarkEnd w:id="91"/>
+      <w:bookmarkEnd w:id="92"/>
     </w:p>
     <w:p>
       <w:r>
@@ -8525,19 +8751,19 @@
       <w:pPr>
         <w:pStyle w:val="Heading3"/>
       </w:pPr>
-      <w:bookmarkStart w:id="92" w:name="_Toc5980407"/>
-      <w:bookmarkStart w:id="93" w:name="_Toc6078385"/>
-      <w:bookmarkStart w:id="94" w:name="_Toc6078522"/>
-      <w:bookmarkStart w:id="95" w:name="_Toc14535296"/>
-      <w:bookmarkStart w:id="96" w:name="_Toc14601230"/>
+      <w:bookmarkStart w:id="93" w:name="_Toc5980407"/>
+      <w:bookmarkStart w:id="94" w:name="_Toc6078385"/>
+      <w:bookmarkStart w:id="95" w:name="_Toc6078522"/>
+      <w:bookmarkStart w:id="96" w:name="_Toc14535296"/>
+      <w:bookmarkStart w:id="97" w:name="_Toc14601230"/>
       <w:r>
         <w:t>Save Settings for “filter option”</w:t>
       </w:r>
-      <w:bookmarkEnd w:id="92"/>
       <w:bookmarkEnd w:id="93"/>
       <w:bookmarkEnd w:id="94"/>
       <w:bookmarkEnd w:id="95"/>
       <w:bookmarkEnd w:id="96"/>
+      <w:bookmarkEnd w:id="97"/>
     </w:p>
     <w:p>
       <w:r>
@@ -8606,19 +8832,19 @@
       <w:pPr>
         <w:pStyle w:val="Heading3"/>
       </w:pPr>
-      <w:bookmarkStart w:id="97" w:name="_Toc5980408"/>
-      <w:bookmarkStart w:id="98" w:name="_Toc6078386"/>
-      <w:bookmarkStart w:id="99" w:name="_Toc6078523"/>
-      <w:bookmarkStart w:id="100" w:name="_Toc14535297"/>
-      <w:bookmarkStart w:id="101" w:name="_Toc14601231"/>
+      <w:bookmarkStart w:id="98" w:name="_Toc5980408"/>
+      <w:bookmarkStart w:id="99" w:name="_Toc6078386"/>
+      <w:bookmarkStart w:id="100" w:name="_Toc6078523"/>
+      <w:bookmarkStart w:id="101" w:name="_Toc14535297"/>
+      <w:bookmarkStart w:id="102" w:name="_Toc14601231"/>
       <w:r>
         <w:t>Search functionality</w:t>
       </w:r>
-      <w:bookmarkEnd w:id="97"/>
       <w:bookmarkEnd w:id="98"/>
       <w:bookmarkEnd w:id="99"/>
       <w:bookmarkEnd w:id="100"/>
       <w:bookmarkEnd w:id="101"/>
+      <w:bookmarkEnd w:id="102"/>
     </w:p>
     <w:p>
       <w:r>
@@ -8667,19 +8893,19 @@
       <w:pPr>
         <w:pStyle w:val="Heading3"/>
       </w:pPr>
-      <w:bookmarkStart w:id="102" w:name="_Toc5980409"/>
-      <w:bookmarkStart w:id="103" w:name="_Toc6078387"/>
-      <w:bookmarkStart w:id="104" w:name="_Toc6078524"/>
-      <w:bookmarkStart w:id="105" w:name="_Toc14535298"/>
-      <w:bookmarkStart w:id="106" w:name="_Toc14601232"/>
+      <w:bookmarkStart w:id="103" w:name="_Toc5980409"/>
+      <w:bookmarkStart w:id="104" w:name="_Toc6078387"/>
+      <w:bookmarkStart w:id="105" w:name="_Toc6078524"/>
+      <w:bookmarkStart w:id="106" w:name="_Toc14535298"/>
+      <w:bookmarkStart w:id="107" w:name="_Toc14601232"/>
       <w:r>
         <w:t>MenuStrip</w:t>
       </w:r>
-      <w:bookmarkEnd w:id="102"/>
       <w:bookmarkEnd w:id="103"/>
       <w:bookmarkEnd w:id="104"/>
       <w:bookmarkEnd w:id="105"/>
       <w:bookmarkEnd w:id="106"/>
+      <w:bookmarkEnd w:id="107"/>
     </w:p>
     <w:p>
       <w:r>
@@ -9546,37 +9772,37 @@
       <w:pPr>
         <w:pStyle w:val="Heading2"/>
       </w:pPr>
-      <w:bookmarkStart w:id="107" w:name="_Toc5980410"/>
-      <w:bookmarkStart w:id="108" w:name="_Toc6078388"/>
-      <w:bookmarkStart w:id="109" w:name="_Toc6078525"/>
-      <w:bookmarkStart w:id="110" w:name="_Toc14535299"/>
-      <w:bookmarkStart w:id="111" w:name="_Toc14601233"/>
+      <w:bookmarkStart w:id="108" w:name="_Toc5980410"/>
+      <w:bookmarkStart w:id="109" w:name="_Toc6078388"/>
+      <w:bookmarkStart w:id="110" w:name="_Toc6078525"/>
+      <w:bookmarkStart w:id="111" w:name="_Toc14535299"/>
+      <w:bookmarkStart w:id="112" w:name="_Toc14601233"/>
       <w:r>
         <w:t>Coverage Tab</w:t>
       </w:r>
-      <w:bookmarkEnd w:id="107"/>
       <w:bookmarkEnd w:id="108"/>
       <w:bookmarkEnd w:id="109"/>
       <w:bookmarkEnd w:id="110"/>
       <w:bookmarkEnd w:id="111"/>
+      <w:bookmarkEnd w:id="112"/>
     </w:p>
     <w:p>
       <w:pPr>
         <w:pStyle w:val="Heading3"/>
       </w:pPr>
-      <w:bookmarkStart w:id="112" w:name="_Toc5980411"/>
-      <w:bookmarkStart w:id="113" w:name="_Toc6078389"/>
-      <w:bookmarkStart w:id="114" w:name="_Toc6078526"/>
-      <w:bookmarkStart w:id="115" w:name="_Toc14535300"/>
-      <w:bookmarkStart w:id="116" w:name="_Toc14601234"/>
+      <w:bookmarkStart w:id="113" w:name="_Toc5980411"/>
+      <w:bookmarkStart w:id="114" w:name="_Toc6078389"/>
+      <w:bookmarkStart w:id="115" w:name="_Toc6078526"/>
+      <w:bookmarkStart w:id="116" w:name="_Toc14535300"/>
+      <w:bookmarkStart w:id="117" w:name="_Toc14601234"/>
       <w:r>
         <w:t>Columns for the dataGrid</w:t>
       </w:r>
-      <w:bookmarkEnd w:id="112"/>
       <w:bookmarkEnd w:id="113"/>
       <w:bookmarkEnd w:id="114"/>
       <w:bookmarkEnd w:id="115"/>
       <w:bookmarkEnd w:id="116"/>
+      <w:bookmarkEnd w:id="117"/>
     </w:p>
     <w:p>
       <w:r>
@@ -9710,19 +9936,19 @@
       <w:pPr>
         <w:pStyle w:val="Heading3"/>
       </w:pPr>
-      <w:bookmarkStart w:id="117" w:name="_Toc5980412"/>
-      <w:bookmarkStart w:id="118" w:name="_Toc6078390"/>
-      <w:bookmarkStart w:id="119" w:name="_Toc6078527"/>
-      <w:bookmarkStart w:id="120" w:name="_Toc14535301"/>
-      <w:bookmarkStart w:id="121" w:name="_Toc14601235"/>
+      <w:bookmarkStart w:id="118" w:name="_Toc5980412"/>
+      <w:bookmarkStart w:id="119" w:name="_Toc6078390"/>
+      <w:bookmarkStart w:id="120" w:name="_Toc6078527"/>
+      <w:bookmarkStart w:id="121" w:name="_Toc14535301"/>
+      <w:bookmarkStart w:id="122" w:name="_Toc14601235"/>
       <w:r>
         <w:t>Functionality</w:t>
       </w:r>
-      <w:bookmarkEnd w:id="117"/>
       <w:bookmarkEnd w:id="118"/>
       <w:bookmarkEnd w:id="119"/>
       <w:bookmarkEnd w:id="120"/>
       <w:bookmarkEnd w:id="121"/>
+      <w:bookmarkEnd w:id="122"/>
     </w:p>
     <w:p>
       <w:r>
@@ -10035,19 +10261,19 @@
       <w:pPr>
         <w:pStyle w:val="Heading2"/>
       </w:pPr>
-      <w:bookmarkStart w:id="122" w:name="_Toc5980413"/>
-      <w:bookmarkStart w:id="123" w:name="_Toc6078391"/>
-      <w:bookmarkStart w:id="124" w:name="_Toc6078528"/>
-      <w:bookmarkStart w:id="125" w:name="_Toc14535302"/>
-      <w:bookmarkStart w:id="126" w:name="_Toc14601236"/>
+      <w:bookmarkStart w:id="123" w:name="_Toc5980413"/>
+      <w:bookmarkStart w:id="124" w:name="_Toc6078391"/>
+      <w:bookmarkStart w:id="125" w:name="_Toc6078528"/>
+      <w:bookmarkStart w:id="126" w:name="_Toc14535302"/>
+      <w:bookmarkStart w:id="127" w:name="_Toc14601236"/>
       <w:r>
         <w:t>Statistics Tab</w:t>
       </w:r>
-      <w:bookmarkEnd w:id="122"/>
       <w:bookmarkEnd w:id="123"/>
       <w:bookmarkEnd w:id="124"/>
       <w:bookmarkEnd w:id="125"/>
       <w:bookmarkEnd w:id="126"/>
+      <w:bookmarkEnd w:id="127"/>
       <w:r>
         <w:t xml:space="preserve"> </w:t>
       </w:r>
@@ -10239,14 +10465,14 @@
       <w:pPr>
         <w:pStyle w:val="Heading2"/>
       </w:pPr>
-      <w:bookmarkStart w:id="127" w:name="_Toc14535303"/>
-      <w:bookmarkStart w:id="128" w:name="_Toc14601237"/>
+      <w:bookmarkStart w:id="128" w:name="_Toc14535303"/>
+      <w:bookmarkStart w:id="129" w:name="_Toc14601237"/>
       <w:r>
         <w:lastRenderedPageBreak/>
         <w:t>Settings Tab</w:t>
       </w:r>
-      <w:bookmarkEnd w:id="127"/>
       <w:bookmarkEnd w:id="128"/>
+      <w:bookmarkEnd w:id="129"/>
       <w:r>
         <w:t xml:space="preserve"> </w:t>
       </w:r>
@@ -10390,34 +10616,34 @@
       <w:pPr>
         <w:pStyle w:val="Heading1"/>
       </w:pPr>
-      <w:bookmarkStart w:id="129" w:name="_Toc6078392"/>
-      <w:bookmarkStart w:id="130" w:name="_Toc6078529"/>
-      <w:bookmarkStart w:id="131" w:name="_Toc14535304"/>
-      <w:bookmarkStart w:id="132" w:name="_Toc14601238"/>
+      <w:bookmarkStart w:id="130" w:name="_Toc6078392"/>
+      <w:bookmarkStart w:id="131" w:name="_Toc6078529"/>
+      <w:bookmarkStart w:id="132" w:name="_Toc14535304"/>
+      <w:bookmarkStart w:id="133" w:name="_Toc14601238"/>
       <w:r>
         <w:lastRenderedPageBreak/>
         <w:t>Functionality Requirements</w:t>
       </w:r>
-      <w:bookmarkEnd w:id="129"/>
       <w:bookmarkEnd w:id="130"/>
       <w:bookmarkEnd w:id="131"/>
       <w:bookmarkEnd w:id="132"/>
+      <w:bookmarkEnd w:id="133"/>
     </w:p>
     <w:p>
       <w:pPr>
         <w:pStyle w:val="Heading2"/>
       </w:pPr>
-      <w:bookmarkStart w:id="133" w:name="_Toc6078393"/>
-      <w:bookmarkStart w:id="134" w:name="_Toc6078530"/>
-      <w:bookmarkStart w:id="135" w:name="_Toc14535305"/>
-      <w:bookmarkStart w:id="136" w:name="_Toc14601239"/>
+      <w:bookmarkStart w:id="134" w:name="_Toc6078393"/>
+      <w:bookmarkStart w:id="135" w:name="_Toc6078530"/>
+      <w:bookmarkStart w:id="136" w:name="_Toc14535305"/>
+      <w:bookmarkStart w:id="137" w:name="_Toc14601239"/>
       <w:r>
         <w:t>Requirements Version</w:t>
       </w:r>
-      <w:bookmarkEnd w:id="133"/>
       <w:bookmarkEnd w:id="134"/>
       <w:bookmarkEnd w:id="135"/>
       <w:bookmarkEnd w:id="136"/>
+      <w:bookmarkEnd w:id="137"/>
     </w:p>
     <w:p>
       <w:r>
@@ -10632,13 +10858,13 @@
       <w:pPr>
         <w:pStyle w:val="Heading2"/>
       </w:pPr>
-      <w:bookmarkStart w:id="137" w:name="_Toc14535306"/>
-      <w:bookmarkStart w:id="138" w:name="_Toc14601240"/>
+      <w:bookmarkStart w:id="138" w:name="_Toc14535306"/>
+      <w:bookmarkStart w:id="139" w:name="_Toc14601240"/>
       <w:r>
         <w:t>Compare between Releases</w:t>
       </w:r>
-      <w:bookmarkEnd w:id="137"/>
       <w:bookmarkEnd w:id="138"/>
+      <w:bookmarkEnd w:id="139"/>
     </w:p>
     <w:p>
       <w:pPr>
@@ -10734,13 +10960,13 @@
       <w:pPr>
         <w:pStyle w:val="Heading2"/>
       </w:pPr>
-      <w:bookmarkStart w:id="139" w:name="_Toc14535307"/>
-      <w:bookmarkStart w:id="140" w:name="_Toc14601241"/>
+      <w:bookmarkStart w:id="140" w:name="_Toc14535307"/>
+      <w:bookmarkStart w:id="141" w:name="_Toc14601241"/>
       <w:r>
         <w:t>Unsaved requirements</w:t>
       </w:r>
-      <w:bookmarkEnd w:id="139"/>
       <w:bookmarkEnd w:id="140"/>
+      <w:bookmarkEnd w:id="141"/>
     </w:p>
     <w:p>
       <w:r>
@@ -10757,8 +10983,6 @@
       <w:r>
         <w:t>When the Baseline is changed. All the Unsaved (Yellow) requirements shall become Saved (Gray).</w:t>
       </w:r>
-      <w:bookmarkStart w:id="141" w:name="_GoBack"/>
-      <w:bookmarkEnd w:id="141"/>
     </w:p>
     <w:p>
       <w:pPr>
@@ -10976,7 +11200,7 @@
 </file>
 
 <file path=word/endnotes.xml><?xml version="1.0" encoding="utf-8"?>
-<w:endnotes xmlns:ve="http://schemas.openxmlformats.org/markup-compatibility/2006" xmlns:o="urn:schemas-microsoft-com:office:office" xmlns:r="http://schemas.openxmlformats.org/officeDocument/2006/relationships" xmlns:m="http://schemas.openxmlformats.org/officeDocument/2006/math" xmlns:v="urn:schemas-microsoft-com:vml" xmlns:wp="http://schemas.openxmlformats.org/drawingml/2006/wordprocessingDrawing" xmlns:w10="urn:schemas-microsoft-com:office:word" xmlns:w="http://schemas.openxmlformats.org/wordprocessingml/2006/main" xmlns:wne="http://schemas.microsoft.com/office/word/2006/wordml">
+<w:endnotes xmlns:wpc="http://schemas.microsoft.com/office/word/2010/wordprocessingCanvas" xmlns:cx="http://schemas.microsoft.com/office/drawing/2014/chartex" xmlns:cx1="http://schemas.microsoft.com/office/drawing/2015/9/8/chartex" xmlns:mc="http://schemas.openxmlformats.org/markup-compatibility/2006" xmlns:o="urn:schemas-microsoft-com:office:office" xmlns:r="http://schemas.openxmlformats.org/officeDocument/2006/relationships" xmlns:m="http://schemas.openxmlformats.org/officeDocument/2006/math" xmlns:v="urn:schemas-microsoft-com:vml" xmlns:wp14="http://schemas.microsoft.com/office/word/2010/wordprocessingDrawing" xmlns:wp="http://schemas.openxmlformats.org/drawingml/2006/wordprocessingDrawing" xmlns:w10="urn:schemas-microsoft-com:office:word" xmlns:w="http://schemas.openxmlformats.org/wordprocessingml/2006/main" xmlns:w14="http://schemas.microsoft.com/office/word/2010/wordml" xmlns:w15="http://schemas.microsoft.com/office/word/2012/wordml" xmlns:w16se="http://schemas.microsoft.com/office/word/2015/wordml/symex" xmlns:wpg="http://schemas.microsoft.com/office/word/2010/wordprocessingGroup" xmlns:wpi="http://schemas.microsoft.com/office/word/2010/wordprocessingInk" xmlns:wne="http://schemas.microsoft.com/office/word/2006/wordml" xmlns:wps="http://schemas.microsoft.com/office/word/2010/wordprocessingShape" mc:Ignorable="w14 w15 w16se wp14">
   <w:endnote w:type="separator" w:id="-1">
     <w:p>
       <w:r>
@@ -10995,7 +11219,7 @@
 </file>
 
 <file path=word/footer1.xml><?xml version="1.0" encoding="utf-8"?>
-<w:ftr xmlns:ve="http://schemas.openxmlformats.org/markup-compatibility/2006" xmlns:o="urn:schemas-microsoft-com:office:office" xmlns:r="http://schemas.openxmlformats.org/officeDocument/2006/relationships" xmlns:m="http://schemas.openxmlformats.org/officeDocument/2006/math" xmlns:v="urn:schemas-microsoft-com:vml" xmlns:wp="http://schemas.openxmlformats.org/drawingml/2006/wordprocessingDrawing" xmlns:w10="urn:schemas-microsoft-com:office:word" xmlns:w="http://schemas.openxmlformats.org/wordprocessingml/2006/main" xmlns:wne="http://schemas.microsoft.com/office/word/2006/wordml">
+<w:ftr xmlns:wpc="http://schemas.microsoft.com/office/word/2010/wordprocessingCanvas" xmlns:cx="http://schemas.microsoft.com/office/drawing/2014/chartex" xmlns:cx1="http://schemas.microsoft.com/office/drawing/2015/9/8/chartex" xmlns:mc="http://schemas.openxmlformats.org/markup-compatibility/2006" xmlns:o="urn:schemas-microsoft-com:office:office" xmlns:r="http://schemas.openxmlformats.org/officeDocument/2006/relationships" xmlns:m="http://schemas.openxmlformats.org/officeDocument/2006/math" xmlns:v="urn:schemas-microsoft-com:vml" xmlns:wp14="http://schemas.microsoft.com/office/word/2010/wordprocessingDrawing" xmlns:wp="http://schemas.openxmlformats.org/drawingml/2006/wordprocessingDrawing" xmlns:w10="urn:schemas-microsoft-com:office:word" xmlns:w="http://schemas.openxmlformats.org/wordprocessingml/2006/main" xmlns:w14="http://schemas.microsoft.com/office/word/2010/wordml" xmlns:w15="http://schemas.microsoft.com/office/word/2012/wordml" xmlns:w16se="http://schemas.microsoft.com/office/word/2015/wordml/symex" xmlns:wpg="http://schemas.microsoft.com/office/word/2010/wordprocessingGroup" xmlns:wpi="http://schemas.microsoft.com/office/word/2010/wordprocessingInk" xmlns:wne="http://schemas.microsoft.com/office/word/2006/wordml" xmlns:wps="http://schemas.microsoft.com/office/word/2010/wordprocessingShape" mc:Ignorable="w14 w15 w16se wp14">
   <w:p>
     <w:pPr>
       <w:pStyle w:val="Footer"/>
@@ -11031,7 +11255,7 @@
 </file>
 
 <file path=word/footnotes.xml><?xml version="1.0" encoding="utf-8"?>
-<w:footnotes xmlns:ve="http://schemas.openxmlformats.org/markup-compatibility/2006" xmlns:o="urn:schemas-microsoft-com:office:office" xmlns:r="http://schemas.openxmlformats.org/officeDocument/2006/relationships" xmlns:m="http://schemas.openxmlformats.org/officeDocument/2006/math" xmlns:v="urn:schemas-microsoft-com:vml" xmlns:wp="http://schemas.openxmlformats.org/drawingml/2006/wordprocessingDrawing" xmlns:w10="urn:schemas-microsoft-com:office:word" xmlns:w="http://schemas.openxmlformats.org/wordprocessingml/2006/main" xmlns:wne="http://schemas.microsoft.com/office/word/2006/wordml">
+<w:footnotes xmlns:wpc="http://schemas.microsoft.com/office/word/2010/wordprocessingCanvas" xmlns:cx="http://schemas.microsoft.com/office/drawing/2014/chartex" xmlns:cx1="http://schemas.microsoft.com/office/drawing/2015/9/8/chartex" xmlns:mc="http://schemas.openxmlformats.org/markup-compatibility/2006" xmlns:o="urn:schemas-microsoft-com:office:office" xmlns:r="http://schemas.openxmlformats.org/officeDocument/2006/relationships" xmlns:m="http://schemas.openxmlformats.org/officeDocument/2006/math" xmlns:v="urn:schemas-microsoft-com:vml" xmlns:wp14="http://schemas.microsoft.com/office/word/2010/wordprocessingDrawing" xmlns:wp="http://schemas.openxmlformats.org/drawingml/2006/wordprocessingDrawing" xmlns:w10="urn:schemas-microsoft-com:office:word" xmlns:w="http://schemas.openxmlformats.org/wordprocessingml/2006/main" xmlns:w14="http://schemas.microsoft.com/office/word/2010/wordml" xmlns:w15="http://schemas.microsoft.com/office/word/2012/wordml" xmlns:w16se="http://schemas.microsoft.com/office/word/2015/wordml/symex" xmlns:wpg="http://schemas.microsoft.com/office/word/2010/wordprocessingGroup" xmlns:wpi="http://schemas.microsoft.com/office/word/2010/wordprocessingInk" xmlns:wne="http://schemas.microsoft.com/office/word/2006/wordml" xmlns:wps="http://schemas.microsoft.com/office/word/2010/wordprocessingShape" mc:Ignorable="w14 w15 w16se wp14">
   <w:footnote w:type="separator" w:id="-1">
     <w:p>
       <w:r>
@@ -11050,7 +11274,7 @@
 </file>
 
 <file path=word/header1.xml><?xml version="1.0" encoding="utf-8"?>
-<w:hdr xmlns:ve="http://schemas.openxmlformats.org/markup-compatibility/2006" xmlns:o="urn:schemas-microsoft-com:office:office" xmlns:r="http://schemas.openxmlformats.org/officeDocument/2006/relationships" xmlns:m="http://schemas.openxmlformats.org/officeDocument/2006/math" xmlns:v="urn:schemas-microsoft-com:vml" xmlns:wp="http://schemas.openxmlformats.org/drawingml/2006/wordprocessingDrawing" xmlns:w10="urn:schemas-microsoft-com:office:word" xmlns:w="http://schemas.openxmlformats.org/wordprocessingml/2006/main" xmlns:wne="http://schemas.microsoft.com/office/word/2006/wordml">
+<w:hdr xmlns:wpc="http://schemas.microsoft.com/office/word/2010/wordprocessingCanvas" xmlns:cx="http://schemas.microsoft.com/office/drawing/2014/chartex" xmlns:cx1="http://schemas.microsoft.com/office/drawing/2015/9/8/chartex" xmlns:mc="http://schemas.openxmlformats.org/markup-compatibility/2006" xmlns:o="urn:schemas-microsoft-com:office:office" xmlns:r="http://schemas.openxmlformats.org/officeDocument/2006/relationships" xmlns:m="http://schemas.openxmlformats.org/officeDocument/2006/math" xmlns:v="urn:schemas-microsoft-com:vml" xmlns:wp14="http://schemas.microsoft.com/office/word/2010/wordprocessingDrawing" xmlns:wp="http://schemas.openxmlformats.org/drawingml/2006/wordprocessingDrawing" xmlns:w10="urn:schemas-microsoft-com:office:word" xmlns:w="http://schemas.openxmlformats.org/wordprocessingml/2006/main" xmlns:w14="http://schemas.microsoft.com/office/word/2010/wordml" xmlns:w15="http://schemas.microsoft.com/office/word/2012/wordml" xmlns:w16se="http://schemas.microsoft.com/office/word/2015/wordml/symex" xmlns:wpg="http://schemas.microsoft.com/office/word/2010/wordprocessingGroup" xmlns:wpi="http://schemas.microsoft.com/office/word/2010/wordprocessingInk" xmlns:wne="http://schemas.microsoft.com/office/word/2006/wordml" xmlns:wps="http://schemas.microsoft.com/office/word/2010/wordprocessingShape" mc:Ignorable="w14 w15 w16se wp14">
   <w:tbl>
     <w:tblPr>
       <w:tblW w:w="9070" w:type="dxa"/>
@@ -11064,7 +11288,7 @@
         <w:insideV w:val="single" w:sz="4" w:space="0" w:color="auto"/>
       </w:tblBorders>
       <w:tblLayout w:type="fixed"/>
-      <w:tblLook w:val="01E0"/>
+      <w:tblLook w:val="01E0" w:firstRow="1" w:lastRow="1" w:firstColumn="1" w:lastColumn="1" w:noHBand="0" w:noVBand="0"/>
     </w:tblPr>
     <w:tblGrid>
       <w:gridCol w:w="1984"/>
@@ -11108,10 +11332,10 @@
                 <v:path o:extrusionok="f" gradientshapeok="t" o:connecttype="rect"/>
                 <o:lock v:ext="edit" aspectratio="t"/>
               </v:shapetype>
-              <v:shape id="_x0000_i1025" type="#_x0000_t75" style="width:453.75pt;height:646.5pt" o:ole="">
+              <v:shape id="_x0000_i1025" type="#_x0000_t75" style="width:453.75pt;height:646.5pt">
                 <v:imagedata r:id="rId1" o:title=""/>
               </v:shape>
-              <o:OLEObject Type="Embed" ProgID="Word.Document.12" ShapeID="_x0000_i1025" DrawAspect="Content" ObjectID="_1625213961" r:id="rId2">
+              <o:OLEObject Type="Embed" ProgID="Word.Document.12" ShapeID="_x0000_i1025" DrawAspect="Content" ObjectID="_1625636221" r:id="rId2">
                 <o:FieldCodes>\s</o:FieldCodes>
               </o:OLEObject>
             </w:object>
@@ -11142,7 +11366,7 @@
                         <a:blip r:embed="rId3">
                           <a:extLst>
                             <a:ext uri="{28A0092B-C50C-407E-A947-70E740481C1C}">
-                              <a14:useLocalDpi xmlns:a14="http://schemas.microsoft.com/office/drawing/2010/main" xmlns:wps="http://schemas.microsoft.com/office/word/2010/wordprocessingShape" xmlns:wpi="http://schemas.microsoft.com/office/word/2010/wordprocessingInk" xmlns:wpg="http://schemas.microsoft.com/office/word/2010/wordprocessingGroup" xmlns:w16se="http://schemas.microsoft.com/office/word/2015/wordml/symex" xmlns:w15="http://schemas.microsoft.com/office/word/2012/wordml" xmlns:w14="http://schemas.microsoft.com/office/word/2010/wordml" xmlns:w="http://schemas.openxmlformats.org/wordprocessingml/2006/main" xmlns:w10="urn:schemas-microsoft-com:office:word" xmlns:wp14="http://schemas.microsoft.com/office/word/2010/wordprocessingDrawing" xmlns:v="urn:schemas-microsoft-com:vml" xmlns:o="urn:schemas-microsoft-com:office:office" xmlns:mc="http://schemas.openxmlformats.org/markup-compatibility/2006" xmlns:cx1="http://schemas.microsoft.com/office/drawing/2015/9/8/chartex" xmlns:cx="http://schemas.microsoft.com/office/drawing/2014/chartex" xmlns:wpc="http://schemas.microsoft.com/office/word/2010/wordprocessingCanvas" xmlns="" val="0"/>
+                              <a14:useLocalDpi xmlns:a14="http://schemas.microsoft.com/office/drawing/2010/main" val="0"/>
                             </a:ext>
                           </a:extLst>
                         </a:blip>
@@ -11247,7 +11471,7 @@
               <w:noProof/>
               <w:sz w:val="16"/>
             </w:rPr>
-            <w:t>8</w:t>
+            <w:t>6</w:t>
           </w:r>
           <w:r>
             <w:rPr>
@@ -11262,16 +11486,31 @@
             </w:rPr>
             <w:t xml:space="preserve"> of </w:t>
           </w:r>
-          <w:fldSimple w:instr=" NUMPAGES   \* MERGEFORMAT ">
-            <w:r>
-              <w:rPr>
-                <w:b/>
-                <w:noProof/>
-                <w:sz w:val="16"/>
-              </w:rPr>
-              <w:t>20</w:t>
-            </w:r>
-          </w:fldSimple>
+          <w:r>
+            <w:fldChar w:fldCharType="begin"/>
+          </w:r>
+          <w:r>
+            <w:instrText xml:space="preserve"> NUMPAGES   \* MERGEFORMAT </w:instrText>
+          </w:r>
+          <w:r>
+            <w:fldChar w:fldCharType="separate"/>
+          </w:r>
+          <w:r>
+            <w:rPr>
+              <w:b/>
+              <w:noProof/>
+              <w:sz w:val="16"/>
+            </w:rPr>
+            <w:t>21</w:t>
+          </w:r>
+          <w:r>
+            <w:rPr>
+              <w:b/>
+              <w:noProof/>
+              <w:sz w:val="16"/>
+            </w:rPr>
+            <w:fldChar w:fldCharType="end"/>
+          </w:r>
         </w:p>
       </w:tc>
     </w:tr>
@@ -11336,38 +11575,51 @@
               <w:sz w:val="16"/>
             </w:rPr>
           </w:pPr>
-          <w:fldSimple w:instr=" DOCPROPERTY  &quot;CC Dat&quot;  \* MERGEFORMAT ">
-            <w:r>
-              <w:rPr>
-                <w:sz w:val="16"/>
-              </w:rPr>
-              <w:t>2019</w:t>
-            </w:r>
-            <w:r>
-              <w:rPr>
-                <w:sz w:val="16"/>
-              </w:rPr>
-              <w:t>-</w:t>
-            </w:r>
-            <w:r>
-              <w:rPr>
-                <w:sz w:val="16"/>
-              </w:rPr>
-              <w:t>04</w:t>
-            </w:r>
-            <w:r>
-              <w:rPr>
-                <w:sz w:val="16"/>
-              </w:rPr>
-              <w:t>-</w:t>
-            </w:r>
-            <w:r>
-              <w:rPr>
-                <w:sz w:val="16"/>
-              </w:rPr>
-              <w:t>13</w:t>
-            </w:r>
-          </w:fldSimple>
+          <w:r>
+            <w:fldChar w:fldCharType="begin"/>
+          </w:r>
+          <w:r>
+            <w:instrText xml:space="preserve"> DOCPROPERTY  "CC Dat"  \* MERGEFORMAT </w:instrText>
+          </w:r>
+          <w:r>
+            <w:fldChar w:fldCharType="separate"/>
+          </w:r>
+          <w:r>
+            <w:rPr>
+              <w:sz w:val="16"/>
+            </w:rPr>
+            <w:t>2019</w:t>
+          </w:r>
+          <w:r>
+            <w:rPr>
+              <w:sz w:val="16"/>
+            </w:rPr>
+            <w:t>-</w:t>
+          </w:r>
+          <w:r>
+            <w:rPr>
+              <w:sz w:val="16"/>
+            </w:rPr>
+            <w:t>04</w:t>
+          </w:r>
+          <w:r>
+            <w:rPr>
+              <w:sz w:val="16"/>
+            </w:rPr>
+            <w:t>-</w:t>
+          </w:r>
+          <w:r>
+            <w:rPr>
+              <w:sz w:val="16"/>
+            </w:rPr>
+            <w:t>13</w:t>
+          </w:r>
+          <w:r>
+            <w:rPr>
+              <w:sz w:val="16"/>
+            </w:rPr>
+            <w:fldChar w:fldCharType="end"/>
+          </w:r>
         </w:p>
       </w:tc>
     </w:tr>
@@ -11377,8 +11629,8 @@
 </file>
 
 <file path=word/numbering.xml><?xml version="1.0" encoding="utf-8"?>
-<w:numbering xmlns:ve="http://schemas.openxmlformats.org/markup-compatibility/2006" xmlns:o="urn:schemas-microsoft-com:office:office" xmlns:r="http://schemas.openxmlformats.org/officeDocument/2006/relationships" xmlns:m="http://schemas.openxmlformats.org/officeDocument/2006/math" xmlns:v="urn:schemas-microsoft-com:vml" xmlns:wp="http://schemas.openxmlformats.org/drawingml/2006/wordprocessingDrawing" xmlns:w10="urn:schemas-microsoft-com:office:word" xmlns:w="http://schemas.openxmlformats.org/wordprocessingml/2006/main" xmlns:wne="http://schemas.microsoft.com/office/word/2006/wordml">
-  <w:abstractNum w:abstractNumId="0">
+<w:numbering xmlns:wpc="http://schemas.microsoft.com/office/word/2010/wordprocessingCanvas" xmlns:cx="http://schemas.microsoft.com/office/drawing/2014/chartex" xmlns:cx1="http://schemas.microsoft.com/office/drawing/2015/9/8/chartex" xmlns:mc="http://schemas.openxmlformats.org/markup-compatibility/2006" xmlns:o="urn:schemas-microsoft-com:office:office" xmlns:r="http://schemas.openxmlformats.org/officeDocument/2006/relationships" xmlns:m="http://schemas.openxmlformats.org/officeDocument/2006/math" xmlns:v="urn:schemas-microsoft-com:vml" xmlns:wp14="http://schemas.microsoft.com/office/word/2010/wordprocessingDrawing" xmlns:wp="http://schemas.openxmlformats.org/drawingml/2006/wordprocessingDrawing" xmlns:w10="urn:schemas-microsoft-com:office:word" xmlns:w="http://schemas.openxmlformats.org/wordprocessingml/2006/main" xmlns:w14="http://schemas.microsoft.com/office/word/2010/wordml" xmlns:w15="http://schemas.microsoft.com/office/word/2012/wordml" xmlns:w16se="http://schemas.microsoft.com/office/word/2015/wordml/symex" xmlns:wpg="http://schemas.microsoft.com/office/word/2010/wordprocessingGroup" xmlns:wpi="http://schemas.microsoft.com/office/word/2010/wordprocessingInk" xmlns:wne="http://schemas.microsoft.com/office/word/2006/wordml" xmlns:wps="http://schemas.microsoft.com/office/word/2010/wordprocessingShape" mc:Ignorable="w14 w15 w16se wp14">
+  <w:abstractNum w:abstractNumId="0" w15:restartNumberingAfterBreak="0">
     <w:nsid w:val="FFFFFFFE"/>
     <w:multiLevelType w:val="singleLevel"/>
     <w:tmpl w:val="50ECD278"/>
@@ -11388,7 +11640,7 @@
       <w:lvlJc w:val="left"/>
     </w:lvl>
   </w:abstractNum>
-  <w:abstractNum w:abstractNumId="1">
+  <w:abstractNum w:abstractNumId="1" w15:restartNumberingAfterBreak="0">
     <w:nsid w:val="00CC412E"/>
     <w:multiLevelType w:val="multilevel"/>
     <w:tmpl w:val="904E8CF4"/>
@@ -11525,7 +11777,7 @@
       </w:rPr>
     </w:lvl>
   </w:abstractNum>
-  <w:abstractNum w:abstractNumId="2">
+  <w:abstractNum w:abstractNumId="2" w15:restartNumberingAfterBreak="0">
     <w:nsid w:val="03FA2BC4"/>
     <w:multiLevelType w:val="hybridMultilevel"/>
     <w:tmpl w:val="7764D77E"/>
@@ -11638,7 +11890,7 @@
       </w:rPr>
     </w:lvl>
   </w:abstractNum>
-  <w:abstractNum w:abstractNumId="3">
+  <w:abstractNum w:abstractNumId="3" w15:restartNumberingAfterBreak="0">
     <w:nsid w:val="0AFD4812"/>
     <w:multiLevelType w:val="hybridMultilevel"/>
     <w:tmpl w:val="50646D58"/>
@@ -11751,7 +12003,7 @@
       </w:rPr>
     </w:lvl>
   </w:abstractNum>
-  <w:abstractNum w:abstractNumId="4">
+  <w:abstractNum w:abstractNumId="4" w15:restartNumberingAfterBreak="0">
     <w:nsid w:val="0C752668"/>
     <w:multiLevelType w:val="hybridMultilevel"/>
     <w:tmpl w:val="4DE24042"/>
@@ -11863,7 +12115,7 @@
       </w:rPr>
     </w:lvl>
   </w:abstractNum>
-  <w:abstractNum w:abstractNumId="5">
+  <w:abstractNum w:abstractNumId="5" w15:restartNumberingAfterBreak="0">
     <w:nsid w:val="100D02F6"/>
     <w:multiLevelType w:val="hybridMultilevel"/>
     <w:tmpl w:val="72441A7A"/>
@@ -12003,7 +12255,7 @@
       </w:rPr>
     </w:lvl>
   </w:abstractNum>
-  <w:abstractNum w:abstractNumId="6">
+  <w:abstractNum w:abstractNumId="6" w15:restartNumberingAfterBreak="0">
     <w:nsid w:val="16503B0D"/>
     <w:multiLevelType w:val="hybridMultilevel"/>
     <w:tmpl w:val="BC8CD520"/>
@@ -12092,7 +12344,7 @@
       </w:pPr>
     </w:lvl>
   </w:abstractNum>
-  <w:abstractNum w:abstractNumId="7">
+  <w:abstractNum w:abstractNumId="7" w15:restartNumberingAfterBreak="0">
     <w:nsid w:val="1C010595"/>
     <w:multiLevelType w:val="hybridMultilevel"/>
     <w:tmpl w:val="BB4E430C"/>
@@ -12232,7 +12484,7 @@
       </w:rPr>
     </w:lvl>
   </w:abstractNum>
-  <w:abstractNum w:abstractNumId="8">
+  <w:abstractNum w:abstractNumId="8" w15:restartNumberingAfterBreak="0">
     <w:nsid w:val="245C0978"/>
     <w:multiLevelType w:val="hybridMultilevel"/>
     <w:tmpl w:val="84C86FB6"/>
@@ -12321,7 +12573,7 @@
       </w:pPr>
     </w:lvl>
   </w:abstractNum>
-  <w:abstractNum w:abstractNumId="9">
+  <w:abstractNum w:abstractNumId="9" w15:restartNumberingAfterBreak="0">
     <w:nsid w:val="254A3998"/>
     <w:multiLevelType w:val="hybridMultilevel"/>
     <w:tmpl w:val="93E65716"/>
@@ -12435,7 +12687,97 @@
       </w:rPr>
     </w:lvl>
   </w:abstractNum>
-  <w:abstractNum w:abstractNumId="10">
+  <w:abstractNum w:abstractNumId="10" w15:restartNumberingAfterBreak="0">
+    <w:nsid w:val="2ED02889"/>
+    <w:multiLevelType w:val="hybridMultilevel"/>
+    <w:tmpl w:val="393E8934"/>
+    <w:lvl w:ilvl="0" w:tplc="7126209A">
+      <w:start w:val="1"/>
+      <w:numFmt w:val="decimal"/>
+      <w:lvlText w:val="%1)"/>
+      <w:lvlJc w:val="left"/>
+      <w:pPr>
+        <w:ind w:left="1440" w:hanging="360"/>
+      </w:pPr>
+      <w:rPr>
+        <w:rFonts w:hint="default"/>
+        <w:color w:val="auto"/>
+      </w:rPr>
+    </w:lvl>
+    <w:lvl w:ilvl="1" w:tplc="04090019" w:tentative="1">
+      <w:start w:val="1"/>
+      <w:numFmt w:val="lowerLetter"/>
+      <w:lvlText w:val="%2."/>
+      <w:lvlJc w:val="left"/>
+      <w:pPr>
+        <w:ind w:left="2160" w:hanging="360"/>
+      </w:pPr>
+    </w:lvl>
+    <w:lvl w:ilvl="2" w:tplc="0409001B" w:tentative="1">
+      <w:start w:val="1"/>
+      <w:numFmt w:val="lowerRoman"/>
+      <w:lvlText w:val="%3."/>
+      <w:lvlJc w:val="right"/>
+      <w:pPr>
+        <w:ind w:left="2880" w:hanging="180"/>
+      </w:pPr>
+    </w:lvl>
+    <w:lvl w:ilvl="3" w:tplc="0409000F" w:tentative="1">
+      <w:start w:val="1"/>
+      <w:numFmt w:val="decimal"/>
+      <w:lvlText w:val="%4."/>
+      <w:lvlJc w:val="left"/>
+      <w:pPr>
+        <w:ind w:left="3600" w:hanging="360"/>
+      </w:pPr>
+    </w:lvl>
+    <w:lvl w:ilvl="4" w:tplc="04090019" w:tentative="1">
+      <w:start w:val="1"/>
+      <w:numFmt w:val="lowerLetter"/>
+      <w:lvlText w:val="%5."/>
+      <w:lvlJc w:val="left"/>
+      <w:pPr>
+        <w:ind w:left="4320" w:hanging="360"/>
+      </w:pPr>
+    </w:lvl>
+    <w:lvl w:ilvl="5" w:tplc="0409001B" w:tentative="1">
+      <w:start w:val="1"/>
+      <w:numFmt w:val="lowerRoman"/>
+      <w:lvlText w:val="%6."/>
+      <w:lvlJc w:val="right"/>
+      <w:pPr>
+        <w:ind w:left="5040" w:hanging="180"/>
+      </w:pPr>
+    </w:lvl>
+    <w:lvl w:ilvl="6" w:tplc="0409000F" w:tentative="1">
+      <w:start w:val="1"/>
+      <w:numFmt w:val="decimal"/>
+      <w:lvlText w:val="%7."/>
+      <w:lvlJc w:val="left"/>
+      <w:pPr>
+        <w:ind w:left="5760" w:hanging="360"/>
+      </w:pPr>
+    </w:lvl>
+    <w:lvl w:ilvl="7" w:tplc="04090019" w:tentative="1">
+      <w:start w:val="1"/>
+      <w:numFmt w:val="lowerLetter"/>
+      <w:lvlText w:val="%8."/>
+      <w:lvlJc w:val="left"/>
+      <w:pPr>
+        <w:ind w:left="6480" w:hanging="360"/>
+      </w:pPr>
+    </w:lvl>
+    <w:lvl w:ilvl="8" w:tplc="0409001B" w:tentative="1">
+      <w:start w:val="1"/>
+      <w:numFmt w:val="lowerRoman"/>
+      <w:lvlText w:val="%9."/>
+      <w:lvlJc w:val="right"/>
+      <w:pPr>
+        <w:ind w:left="7200" w:hanging="180"/>
+      </w:pPr>
+    </w:lvl>
+  </w:abstractNum>
+  <w:abstractNum w:abstractNumId="11" w15:restartNumberingAfterBreak="0">
     <w:nsid w:val="2F78418B"/>
     <w:multiLevelType w:val="hybridMultilevel"/>
     <w:tmpl w:val="B38C79E0"/>
@@ -12524,7 +12866,7 @@
       </w:pPr>
     </w:lvl>
   </w:abstractNum>
-  <w:abstractNum w:abstractNumId="11">
+  <w:abstractNum w:abstractNumId="12" w15:restartNumberingAfterBreak="0">
     <w:nsid w:val="34A844C1"/>
     <w:multiLevelType w:val="hybridMultilevel"/>
     <w:tmpl w:val="A71C5AA0"/>
@@ -12636,7 +12978,7 @@
       </w:rPr>
     </w:lvl>
   </w:abstractNum>
-  <w:abstractNum w:abstractNumId="12">
+  <w:abstractNum w:abstractNumId="13" w15:restartNumberingAfterBreak="0">
     <w:nsid w:val="36593F38"/>
     <w:multiLevelType w:val="hybridMultilevel"/>
     <w:tmpl w:val="109229D6"/>
@@ -12722,7 +13064,7 @@
       </w:pPr>
     </w:lvl>
   </w:abstractNum>
-  <w:abstractNum w:abstractNumId="13">
+  <w:abstractNum w:abstractNumId="14" w15:restartNumberingAfterBreak="0">
     <w:nsid w:val="3BD47533"/>
     <w:multiLevelType w:val="multilevel"/>
     <w:tmpl w:val="82602DD8"/>
@@ -12872,7 +13214,7 @@
       </w:rPr>
     </w:lvl>
   </w:abstractNum>
-  <w:abstractNum w:abstractNumId="14">
+  <w:abstractNum w:abstractNumId="15" w15:restartNumberingAfterBreak="0">
     <w:nsid w:val="3CAE0E51"/>
     <w:multiLevelType w:val="hybridMultilevel"/>
     <w:tmpl w:val="9D24F4F6"/>
@@ -12985,7 +13327,7 @@
       </w:rPr>
     </w:lvl>
   </w:abstractNum>
-  <w:abstractNum w:abstractNumId="15">
+  <w:abstractNum w:abstractNumId="16" w15:restartNumberingAfterBreak="0">
     <w:nsid w:val="3D581639"/>
     <w:multiLevelType w:val="hybridMultilevel"/>
     <w:tmpl w:val="6880691E"/>
@@ -13074,7 +13416,7 @@
       </w:pPr>
     </w:lvl>
   </w:abstractNum>
-  <w:abstractNum w:abstractNumId="16">
+  <w:abstractNum w:abstractNumId="17" w15:restartNumberingAfterBreak="0">
     <w:nsid w:val="3E54707C"/>
     <w:multiLevelType w:val="hybridMultilevel"/>
     <w:tmpl w:val="E9DC4DB2"/>
@@ -13186,7 +13528,7 @@
       </w:rPr>
     </w:lvl>
   </w:abstractNum>
-  <w:abstractNum w:abstractNumId="17">
+  <w:abstractNum w:abstractNumId="18" w15:restartNumberingAfterBreak="0">
     <w:nsid w:val="3F47384A"/>
     <w:multiLevelType w:val="hybridMultilevel"/>
     <w:tmpl w:val="6F1014AE"/>
@@ -13272,7 +13614,7 @@
       </w:pPr>
     </w:lvl>
   </w:abstractNum>
-  <w:abstractNum w:abstractNumId="18">
+  <w:abstractNum w:abstractNumId="19" w15:restartNumberingAfterBreak="0">
     <w:nsid w:val="3FF56203"/>
     <w:multiLevelType w:val="hybridMultilevel"/>
     <w:tmpl w:val="53A09D4A"/>
@@ -13361,7 +13703,7 @@
       </w:pPr>
     </w:lvl>
   </w:abstractNum>
-  <w:abstractNum w:abstractNumId="19">
+  <w:abstractNum w:abstractNumId="20" w15:restartNumberingAfterBreak="0">
     <w:nsid w:val="44164066"/>
     <w:multiLevelType w:val="multilevel"/>
     <w:tmpl w:val="5D9A44DA"/>
@@ -13498,7 +13840,7 @@
       </w:rPr>
     </w:lvl>
   </w:abstractNum>
-  <w:abstractNum w:abstractNumId="20">
+  <w:abstractNum w:abstractNumId="21" w15:restartNumberingAfterBreak="0">
     <w:nsid w:val="45D536CB"/>
     <w:multiLevelType w:val="hybridMultilevel"/>
     <w:tmpl w:val="D122BFE8"/>
@@ -13587,7 +13929,7 @@
       </w:pPr>
     </w:lvl>
   </w:abstractNum>
-  <w:abstractNum w:abstractNumId="21">
+  <w:abstractNum w:abstractNumId="22" w15:restartNumberingAfterBreak="0">
     <w:nsid w:val="493D63FC"/>
     <w:multiLevelType w:val="hybridMultilevel"/>
     <w:tmpl w:val="DF4CE376"/>
@@ -13677,7 +14019,7 @@
       </w:pPr>
     </w:lvl>
   </w:abstractNum>
-  <w:abstractNum w:abstractNumId="22">
+  <w:abstractNum w:abstractNumId="23" w15:restartNumberingAfterBreak="0">
     <w:nsid w:val="57B750AC"/>
     <w:multiLevelType w:val="hybridMultilevel"/>
     <w:tmpl w:val="3B6CF1C0"/>
@@ -13817,7 +14159,7 @@
       </w:rPr>
     </w:lvl>
   </w:abstractNum>
-  <w:abstractNum w:abstractNumId="23">
+  <w:abstractNum w:abstractNumId="24" w15:restartNumberingAfterBreak="0">
     <w:nsid w:val="5B8951E1"/>
     <w:multiLevelType w:val="hybridMultilevel"/>
     <w:tmpl w:val="4622025A"/>
@@ -13906,7 +14248,7 @@
       </w:pPr>
     </w:lvl>
   </w:abstractNum>
-  <w:abstractNum w:abstractNumId="24">
+  <w:abstractNum w:abstractNumId="25" w15:restartNumberingAfterBreak="0">
     <w:nsid w:val="5BDB2E56"/>
     <w:multiLevelType w:val="hybridMultilevel"/>
     <w:tmpl w:val="D0643564"/>
@@ -13995,7 +14337,7 @@
       </w:pPr>
     </w:lvl>
   </w:abstractNum>
-  <w:abstractNum w:abstractNumId="25">
+  <w:abstractNum w:abstractNumId="26" w15:restartNumberingAfterBreak="0">
     <w:nsid w:val="5C2D78C0"/>
     <w:multiLevelType w:val="hybridMultilevel"/>
     <w:tmpl w:val="46628546"/>
@@ -14135,7 +14477,7 @@
       </w:rPr>
     </w:lvl>
   </w:abstractNum>
-  <w:abstractNum w:abstractNumId="26">
+  <w:abstractNum w:abstractNumId="27" w15:restartNumberingAfterBreak="0">
     <w:nsid w:val="5D205EBA"/>
     <w:multiLevelType w:val="hybridMultilevel"/>
     <w:tmpl w:val="ADE01860"/>
@@ -14224,7 +14566,7 @@
       </w:pPr>
     </w:lvl>
   </w:abstractNum>
-  <w:abstractNum w:abstractNumId="27">
+  <w:abstractNum w:abstractNumId="28" w15:restartNumberingAfterBreak="0">
     <w:nsid w:val="5F3844BF"/>
     <w:multiLevelType w:val="hybridMultilevel"/>
     <w:tmpl w:val="83B667AE"/>
@@ -14314,7 +14656,7 @@
       </w:pPr>
     </w:lvl>
   </w:abstractNum>
-  <w:abstractNum w:abstractNumId="28">
+  <w:abstractNum w:abstractNumId="29" w15:restartNumberingAfterBreak="0">
     <w:nsid w:val="64764F29"/>
     <w:multiLevelType w:val="hybridMultilevel"/>
     <w:tmpl w:val="2AD80C04"/>
@@ -14405,7 +14747,7 @@
       </w:pPr>
     </w:lvl>
   </w:abstractNum>
-  <w:abstractNum w:abstractNumId="29">
+  <w:abstractNum w:abstractNumId="30" w15:restartNumberingAfterBreak="0">
     <w:nsid w:val="69FC2DF6"/>
     <w:multiLevelType w:val="hybridMultilevel"/>
     <w:tmpl w:val="093EF29C"/>
@@ -14494,7 +14836,7 @@
       </w:pPr>
     </w:lvl>
   </w:abstractNum>
-  <w:abstractNum w:abstractNumId="30">
+  <w:abstractNum w:abstractNumId="31" w15:restartNumberingAfterBreak="0">
     <w:nsid w:val="6F8B67BB"/>
     <w:multiLevelType w:val="hybridMultilevel"/>
     <w:tmpl w:val="C93C9B16"/>
@@ -14634,7 +14976,7 @@
       </w:rPr>
     </w:lvl>
   </w:abstractNum>
-  <w:abstractNum w:abstractNumId="31">
+  <w:abstractNum w:abstractNumId="32" w15:restartNumberingAfterBreak="0">
     <w:nsid w:val="75422BBF"/>
     <w:multiLevelType w:val="hybridMultilevel"/>
     <w:tmpl w:val="1D301C6A"/>
@@ -14723,7 +15065,7 @@
       </w:pPr>
     </w:lvl>
   </w:abstractNum>
-  <w:abstractNum w:abstractNumId="32">
+  <w:abstractNum w:abstractNumId="33" w15:restartNumberingAfterBreak="0">
     <w:nsid w:val="77D754A3"/>
     <w:multiLevelType w:val="hybridMultilevel"/>
     <w:tmpl w:val="47B0C074"/>
@@ -14812,7 +15154,7 @@
       </w:pPr>
     </w:lvl>
   </w:abstractNum>
-  <w:abstractNum w:abstractNumId="33">
+  <w:abstractNum w:abstractNumId="34" w15:restartNumberingAfterBreak="0">
     <w:nsid w:val="7E3D3E50"/>
     <w:multiLevelType w:val="hybridMultilevel"/>
     <w:tmpl w:val="C86A3736"/>
@@ -14903,25 +15245,25 @@
     </w:lvl>
   </w:abstractNum>
   <w:num w:numId="1">
-    <w:abstractNumId w:val="19"/>
+    <w:abstractNumId w:val="20"/>
   </w:num>
   <w:num w:numId="2">
     <w:abstractNumId w:val="1"/>
   </w:num>
   <w:num w:numId="3">
-    <w:abstractNumId w:val="13"/>
+    <w:abstractNumId w:val="14"/>
   </w:num>
   <w:num w:numId="4">
-    <w:abstractNumId w:val="28"/>
+    <w:abstractNumId w:val="29"/>
   </w:num>
   <w:num w:numId="5">
-    <w:abstractNumId w:val="32"/>
+    <w:abstractNumId w:val="33"/>
   </w:num>
   <w:num w:numId="6">
     <w:abstractNumId w:val="3"/>
   </w:num>
   <w:num w:numId="7">
-    <w:abstractNumId w:val="33"/>
+    <w:abstractNumId w:val="34"/>
   </w:num>
   <w:num w:numId="8">
     <w:abstractNumId w:val="2"/>
@@ -14930,31 +15272,31 @@
     <w:abstractNumId w:val="8"/>
   </w:num>
   <w:num w:numId="10">
-    <w:abstractNumId w:val="23"/>
+    <w:abstractNumId w:val="24"/>
   </w:num>
   <w:num w:numId="11">
-    <w:abstractNumId w:val="24"/>
+    <w:abstractNumId w:val="25"/>
   </w:num>
   <w:num w:numId="12">
     <w:abstractNumId w:val="6"/>
   </w:num>
   <w:num w:numId="13">
-    <w:abstractNumId w:val="15"/>
+    <w:abstractNumId w:val="16"/>
   </w:num>
   <w:num w:numId="14">
+    <w:abstractNumId w:val="13"/>
+  </w:num>
+  <w:num w:numId="15">
+    <w:abstractNumId w:val="19"/>
+  </w:num>
+  <w:num w:numId="16">
+    <w:abstractNumId w:val="21"/>
+  </w:num>
+  <w:num w:numId="17">
     <w:abstractNumId w:val="12"/>
   </w:num>
-  <w:num w:numId="15">
-    <w:abstractNumId w:val="18"/>
-  </w:num>
-  <w:num w:numId="16">
-    <w:abstractNumId w:val="20"/>
-  </w:num>
-  <w:num w:numId="17">
-    <w:abstractNumId w:val="11"/>
-  </w:num>
   <w:num w:numId="18">
-    <w:abstractNumId w:val="27"/>
+    <w:abstractNumId w:val="28"/>
   </w:num>
   <w:num w:numId="19">
     <w:abstractNumId w:val="9"/>
@@ -14966,7 +15308,7 @@
     <w:abstractNumId w:val="7"/>
   </w:num>
   <w:num w:numId="22">
-    <w:abstractNumId w:val="30"/>
+    <w:abstractNumId w:val="31"/>
   </w:num>
   <w:num w:numId="23">
     <w:abstractNumId w:val="0"/>
@@ -14987,44 +15329,47 @@
     </w:lvlOverride>
   </w:num>
   <w:num w:numId="24">
-    <w:abstractNumId w:val="25"/>
+    <w:abstractNumId w:val="26"/>
   </w:num>
   <w:num w:numId="25">
-    <w:abstractNumId w:val="22"/>
+    <w:abstractNumId w:val="23"/>
   </w:num>
   <w:num w:numId="26">
-    <w:abstractNumId w:val="14"/>
+    <w:abstractNumId w:val="15"/>
   </w:num>
   <w:num w:numId="27">
-    <w:abstractNumId w:val="29"/>
+    <w:abstractNumId w:val="30"/>
   </w:num>
   <w:num w:numId="28">
-    <w:abstractNumId w:val="16"/>
+    <w:abstractNumId w:val="17"/>
   </w:num>
   <w:num w:numId="29">
     <w:abstractNumId w:val="4"/>
   </w:num>
   <w:num w:numId="30">
-    <w:abstractNumId w:val="26"/>
+    <w:abstractNumId w:val="27"/>
   </w:num>
   <w:num w:numId="31">
-    <w:abstractNumId w:val="21"/>
+    <w:abstractNumId w:val="22"/>
   </w:num>
   <w:num w:numId="32">
-    <w:abstractNumId w:val="31"/>
+    <w:abstractNumId w:val="32"/>
   </w:num>
   <w:num w:numId="33">
-    <w:abstractNumId w:val="10"/>
+    <w:abstractNumId w:val="11"/>
   </w:num>
   <w:num w:numId="34">
-    <w:abstractNumId w:val="17"/>
+    <w:abstractNumId w:val="18"/>
+  </w:num>
+  <w:num w:numId="35">
+    <w:abstractNumId w:val="10"/>
   </w:num>
   <w:numIdMacAtCleanup w:val="7"/>
 </w:numbering>
 </file>
 
 <file path=word/styles.xml><?xml version="1.0" encoding="utf-8"?>
-<w:styles xmlns:r="http://schemas.openxmlformats.org/officeDocument/2006/relationships" xmlns:w="http://schemas.openxmlformats.org/wordprocessingml/2006/main">
+<w:styles xmlns:mc="http://schemas.openxmlformats.org/markup-compatibility/2006" xmlns:r="http://schemas.openxmlformats.org/officeDocument/2006/relationships" xmlns:w="http://schemas.openxmlformats.org/wordprocessingml/2006/main" xmlns:w14="http://schemas.microsoft.com/office/word/2010/wordml" xmlns:w15="http://schemas.microsoft.com/office/word/2012/wordml" xmlns:w16se="http://schemas.microsoft.com/office/word/2015/wordml/symex" mc:Ignorable="w14 w15 w16se">
   <w:docDefaults>
     <w:rPrDefault>
       <w:rPr>
@@ -15034,149 +15379,371 @@
     </w:rPrDefault>
     <w:pPrDefault/>
   </w:docDefaults>
-  <w:latentStyles w:defLockedState="0" w:defUIPriority="0" w:defSemiHidden="1" w:defUnhideWhenUsed="1" w:defQFormat="0" w:count="267">
-    <w:lsdException w:name="Normal" w:semiHidden="0" w:unhideWhenUsed="0" w:qFormat="1"/>
-    <w:lsdException w:name="heading 1" w:semiHidden="0" w:unhideWhenUsed="0" w:qFormat="1"/>
-    <w:lsdException w:name="heading 2" w:semiHidden="0" w:unhideWhenUsed="0" w:qFormat="1"/>
-    <w:lsdException w:name="heading 3" w:semiHidden="0" w:unhideWhenUsed="0" w:qFormat="1"/>
-    <w:lsdException w:name="heading 4" w:semiHidden="0" w:unhideWhenUsed="0" w:qFormat="1"/>
-    <w:lsdException w:name="heading 5" w:semiHidden="0" w:unhideWhenUsed="0" w:qFormat="1"/>
-    <w:lsdException w:name="heading 6" w:semiHidden="0" w:unhideWhenUsed="0" w:qFormat="1"/>
-    <w:lsdException w:name="heading 7" w:qFormat="1"/>
-    <w:lsdException w:name="heading 8" w:qFormat="1"/>
-    <w:lsdException w:name="heading 9" w:qFormat="1"/>
-    <w:lsdException w:name="toc 1" w:uiPriority="39"/>
-    <w:lsdException w:name="toc 2" w:uiPriority="39"/>
-    <w:lsdException w:name="toc 3" w:uiPriority="39"/>
-    <w:lsdException w:name="caption" w:qFormat="1"/>
-    <w:lsdException w:name="table of figures" w:uiPriority="99"/>
-    <w:lsdException w:name="List Number" w:semiHidden="0" w:unhideWhenUsed="0"/>
-    <w:lsdException w:name="List 4" w:semiHidden="0" w:unhideWhenUsed="0"/>
-    <w:lsdException w:name="List 5" w:semiHidden="0" w:unhideWhenUsed="0"/>
-    <w:lsdException w:name="Title" w:semiHidden="0" w:unhideWhenUsed="0" w:qFormat="1"/>
-    <w:lsdException w:name="Subtitle" w:semiHidden="0" w:uiPriority="11" w:unhideWhenUsed="0" w:qFormat="1"/>
-    <w:lsdException w:name="Salutation" w:semiHidden="0" w:unhideWhenUsed="0"/>
-    <w:lsdException w:name="Date" w:semiHidden="0" w:unhideWhenUsed="0"/>
-    <w:lsdException w:name="Body Text First Indent" w:semiHidden="0" w:unhideWhenUsed="0"/>
-    <w:lsdException w:name="Hyperlink" w:uiPriority="99"/>
-    <w:lsdException w:name="FollowedHyperlink" w:uiPriority="99"/>
-    <w:lsdException w:name="Strong" w:semiHidden="0" w:unhideWhenUsed="0" w:qFormat="1"/>
-    <w:lsdException w:name="Emphasis" w:semiHidden="0" w:uiPriority="20" w:unhideWhenUsed="0" w:qFormat="1"/>
-    <w:lsdException w:name="Normal (Web)" w:uiPriority="99"/>
-    <w:lsdException w:name="No List" w:uiPriority="99"/>
-    <w:lsdException w:name="Balloon Text" w:uiPriority="99"/>
-    <w:lsdException w:name="Table Grid" w:semiHidden="0" w:unhideWhenUsed="0"/>
-    <w:lsdException w:name="Placeholder Text" w:uiPriority="99" w:unhideWhenUsed="0"/>
-    <w:lsdException w:name="No Spacing" w:semiHidden="0" w:uiPriority="1" w:unhideWhenUsed="0" w:qFormat="1"/>
-    <w:lsdException w:name="Light Shading" w:semiHidden="0" w:uiPriority="60" w:unhideWhenUsed="0"/>
-    <w:lsdException w:name="Light List" w:semiHidden="0" w:uiPriority="61" w:unhideWhenUsed="0"/>
-    <w:lsdException w:name="Light Grid" w:semiHidden="0" w:uiPriority="62" w:unhideWhenUsed="0"/>
-    <w:lsdException w:name="Medium Shading 1" w:semiHidden="0" w:uiPriority="63" w:unhideWhenUsed="0"/>
-    <w:lsdException w:name="Medium Shading 2" w:semiHidden="0" w:uiPriority="64" w:unhideWhenUsed="0"/>
-    <w:lsdException w:name="Medium List 1" w:semiHidden="0" w:uiPriority="65" w:unhideWhenUsed="0"/>
-    <w:lsdException w:name="Medium List 2" w:semiHidden="0" w:uiPriority="66" w:unhideWhenUsed="0"/>
-    <w:lsdException w:name="Medium Grid 1" w:semiHidden="0" w:uiPriority="67" w:unhideWhenUsed="0"/>
-    <w:lsdException w:name="Medium Grid 2" w:semiHidden="0" w:uiPriority="68" w:unhideWhenUsed="0"/>
-    <w:lsdException w:name="Medium Grid 3" w:semiHidden="0" w:uiPriority="69" w:unhideWhenUsed="0"/>
-    <w:lsdException w:name="Dark List" w:semiHidden="0" w:uiPriority="70" w:unhideWhenUsed="0"/>
-    <w:lsdException w:name="Colorful Shading" w:semiHidden="0" w:uiPriority="71" w:unhideWhenUsed="0"/>
-    <w:lsdException w:name="Colorful List" w:semiHidden="0" w:uiPriority="72" w:unhideWhenUsed="0"/>
-    <w:lsdException w:name="Colorful Grid" w:semiHidden="0" w:uiPriority="73" w:unhideWhenUsed="0"/>
-    <w:lsdException w:name="Light Shading Accent 1" w:semiHidden="0" w:uiPriority="60" w:unhideWhenUsed="0"/>
-    <w:lsdException w:name="Light List Accent 1" w:semiHidden="0" w:uiPriority="61" w:unhideWhenUsed="0"/>
-    <w:lsdException w:name="Light Grid Accent 1" w:semiHidden="0" w:uiPriority="62" w:unhideWhenUsed="0"/>
-    <w:lsdException w:name="Medium Shading 1 Accent 1" w:semiHidden="0" w:uiPriority="63" w:unhideWhenUsed="0"/>
-    <w:lsdException w:name="Medium Shading 2 Accent 1" w:semiHidden="0" w:uiPriority="64" w:unhideWhenUsed="0"/>
-    <w:lsdException w:name="Medium List 1 Accent 1" w:semiHidden="0" w:uiPriority="65" w:unhideWhenUsed="0"/>
-    <w:lsdException w:name="Revision" w:uiPriority="99" w:unhideWhenUsed="0"/>
-    <w:lsdException w:name="List Paragraph" w:semiHidden="0" w:uiPriority="34" w:unhideWhenUsed="0" w:qFormat="1"/>
-    <w:lsdException w:name="Quote" w:semiHidden="0" w:uiPriority="29" w:unhideWhenUsed="0" w:qFormat="1"/>
-    <w:lsdException w:name="Intense Quote" w:semiHidden="0" w:uiPriority="30" w:unhideWhenUsed="0" w:qFormat="1"/>
-    <w:lsdException w:name="Medium List 2 Accent 1" w:semiHidden="0" w:uiPriority="66" w:unhideWhenUsed="0"/>
-    <w:lsdException w:name="Medium Grid 1 Accent 1" w:semiHidden="0" w:uiPriority="67" w:unhideWhenUsed="0"/>
-    <w:lsdException w:name="Medium Grid 2 Accent 1" w:semiHidden="0" w:uiPriority="68" w:unhideWhenUsed="0"/>
-    <w:lsdException w:name="Medium Grid 3 Accent 1" w:semiHidden="0" w:uiPriority="69" w:unhideWhenUsed="0"/>
-    <w:lsdException w:name="Dark List Accent 1" w:semiHidden="0" w:uiPriority="70" w:unhideWhenUsed="0"/>
-    <w:lsdException w:name="Colorful Shading Accent 1" w:semiHidden="0" w:uiPriority="71" w:unhideWhenUsed="0"/>
-    <w:lsdException w:name="Colorful List Accent 1" w:semiHidden="0" w:uiPriority="72" w:unhideWhenUsed="0"/>
-    <w:lsdException w:name="Colorful Grid Accent 1" w:semiHidden="0" w:uiPriority="73" w:unhideWhenUsed="0"/>
-    <w:lsdException w:name="Light Shading Accent 2" w:semiHidden="0" w:uiPriority="60" w:unhideWhenUsed="0"/>
-    <w:lsdException w:name="Light List Accent 2" w:semiHidden="0" w:uiPriority="61" w:unhideWhenUsed="0"/>
-    <w:lsdException w:name="Light Grid Accent 2" w:semiHidden="0" w:uiPriority="62" w:unhideWhenUsed="0"/>
-    <w:lsdException w:name="Medium Shading 1 Accent 2" w:semiHidden="0" w:uiPriority="63" w:unhideWhenUsed="0"/>
-    <w:lsdException w:name="Medium Shading 2 Accent 2" w:semiHidden="0" w:uiPriority="64" w:unhideWhenUsed="0"/>
-    <w:lsdException w:name="Medium List 1 Accent 2" w:semiHidden="0" w:uiPriority="65" w:unhideWhenUsed="0"/>
-    <w:lsdException w:name="Medium List 2 Accent 2" w:semiHidden="0" w:uiPriority="66" w:unhideWhenUsed="0"/>
-    <w:lsdException w:name="Medium Grid 1 Accent 2" w:semiHidden="0" w:uiPriority="67" w:unhideWhenUsed="0"/>
-    <w:lsdException w:name="Medium Grid 2 Accent 2" w:semiHidden="0" w:uiPriority="68" w:unhideWhenUsed="0"/>
-    <w:lsdException w:name="Medium Grid 3 Accent 2" w:semiHidden="0" w:uiPriority="69" w:unhideWhenUsed="0"/>
-    <w:lsdException w:name="Dark List Accent 2" w:semiHidden="0" w:uiPriority="70" w:unhideWhenUsed="0"/>
-    <w:lsdException w:name="Colorful Shading Accent 2" w:semiHidden="0" w:uiPriority="71" w:unhideWhenUsed="0"/>
-    <w:lsdException w:name="Colorful List Accent 2" w:semiHidden="0" w:uiPriority="72" w:unhideWhenUsed="0"/>
-    <w:lsdException w:name="Colorful Grid Accent 2" w:semiHidden="0" w:uiPriority="73" w:unhideWhenUsed="0"/>
-    <w:lsdException w:name="Light Shading Accent 3" w:semiHidden="0" w:uiPriority="60" w:unhideWhenUsed="0"/>
-    <w:lsdException w:name="Light List Accent 3" w:semiHidden="0" w:uiPriority="61" w:unhideWhenUsed="0"/>
-    <w:lsdException w:name="Light Grid Accent 3" w:semiHidden="0" w:uiPriority="62" w:unhideWhenUsed="0"/>
-    <w:lsdException w:name="Medium Shading 1 Accent 3" w:semiHidden="0" w:uiPriority="63" w:unhideWhenUsed="0"/>
-    <w:lsdException w:name="Medium Shading 2 Accent 3" w:semiHidden="0" w:uiPriority="64" w:unhideWhenUsed="0"/>
-    <w:lsdException w:name="Medium List 1 Accent 3" w:semiHidden="0" w:uiPriority="65" w:unhideWhenUsed="0"/>
-    <w:lsdException w:name="Medium List 2 Accent 3" w:semiHidden="0" w:uiPriority="66" w:unhideWhenUsed="0"/>
-    <w:lsdException w:name="Medium Grid 1 Accent 3" w:semiHidden="0" w:uiPriority="67" w:unhideWhenUsed="0"/>
-    <w:lsdException w:name="Medium Grid 2 Accent 3" w:semiHidden="0" w:uiPriority="68" w:unhideWhenUsed="0"/>
-    <w:lsdException w:name="Medium Grid 3 Accent 3" w:semiHidden="0" w:uiPriority="69" w:unhideWhenUsed="0"/>
-    <w:lsdException w:name="Dark List Accent 3" w:semiHidden="0" w:uiPriority="70" w:unhideWhenUsed="0"/>
-    <w:lsdException w:name="Colorful Shading Accent 3" w:semiHidden="0" w:uiPriority="71" w:unhideWhenUsed="0"/>
-    <w:lsdException w:name="Colorful List Accent 3" w:semiHidden="0" w:uiPriority="72" w:unhideWhenUsed="0"/>
-    <w:lsdException w:name="Colorful Grid Accent 3" w:semiHidden="0" w:uiPriority="73" w:unhideWhenUsed="0"/>
-    <w:lsdException w:name="Light Shading Accent 4" w:semiHidden="0" w:uiPriority="60" w:unhideWhenUsed="0"/>
-    <w:lsdException w:name="Light List Accent 4" w:semiHidden="0" w:uiPriority="61" w:unhideWhenUsed="0"/>
-    <w:lsdException w:name="Light Grid Accent 4" w:semiHidden="0" w:uiPriority="62" w:unhideWhenUsed="0"/>
-    <w:lsdException w:name="Medium Shading 1 Accent 4" w:semiHidden="0" w:uiPriority="63" w:unhideWhenUsed="0"/>
-    <w:lsdException w:name="Medium Shading 2 Accent 4" w:semiHidden="0" w:uiPriority="64" w:unhideWhenUsed="0"/>
-    <w:lsdException w:name="Medium List 1 Accent 4" w:semiHidden="0" w:uiPriority="65" w:unhideWhenUsed="0"/>
-    <w:lsdException w:name="Medium List 2 Accent 4" w:semiHidden="0" w:uiPriority="66" w:unhideWhenUsed="0"/>
-    <w:lsdException w:name="Medium Grid 1 Accent 4" w:semiHidden="0" w:uiPriority="67" w:unhideWhenUsed="0"/>
-    <w:lsdException w:name="Medium Grid 2 Accent 4" w:semiHidden="0" w:uiPriority="68" w:unhideWhenUsed="0"/>
-    <w:lsdException w:name="Medium Grid 3 Accent 4" w:semiHidden="0" w:uiPriority="69" w:unhideWhenUsed="0"/>
-    <w:lsdException w:name="Dark List Accent 4" w:semiHidden="0" w:uiPriority="70" w:unhideWhenUsed="0"/>
-    <w:lsdException w:name="Colorful Shading Accent 4" w:semiHidden="0" w:uiPriority="71" w:unhideWhenUsed="0"/>
-    <w:lsdException w:name="Colorful List Accent 4" w:semiHidden="0" w:uiPriority="72" w:unhideWhenUsed="0"/>
-    <w:lsdException w:name="Colorful Grid Accent 4" w:semiHidden="0" w:uiPriority="73" w:unhideWhenUsed="0"/>
-    <w:lsdException w:name="Light Shading Accent 5" w:semiHidden="0" w:uiPriority="60" w:unhideWhenUsed="0"/>
-    <w:lsdException w:name="Light List Accent 5" w:semiHidden="0" w:uiPriority="61" w:unhideWhenUsed="0"/>
-    <w:lsdException w:name="Light Grid Accent 5" w:semiHidden="0" w:uiPriority="62" w:unhideWhenUsed="0"/>
-    <w:lsdException w:name="Medium Shading 1 Accent 5" w:semiHidden="0" w:uiPriority="63" w:unhideWhenUsed="0"/>
-    <w:lsdException w:name="Medium Shading 2 Accent 5" w:semiHidden="0" w:uiPriority="64" w:unhideWhenUsed="0"/>
-    <w:lsdException w:name="Medium List 1 Accent 5" w:semiHidden="0" w:uiPriority="65" w:unhideWhenUsed="0"/>
-    <w:lsdException w:name="Medium List 2 Accent 5" w:semiHidden="0" w:uiPriority="66" w:unhideWhenUsed="0"/>
-    <w:lsdException w:name="Medium Grid 1 Accent 5" w:semiHidden="0" w:uiPriority="67" w:unhideWhenUsed="0"/>
-    <w:lsdException w:name="Medium Grid 2 Accent 5" w:semiHidden="0" w:uiPriority="68" w:unhideWhenUsed="0"/>
-    <w:lsdException w:name="Medium Grid 3 Accent 5" w:semiHidden="0" w:uiPriority="69" w:unhideWhenUsed="0"/>
-    <w:lsdException w:name="Dark List Accent 5" w:semiHidden="0" w:uiPriority="70" w:unhideWhenUsed="0"/>
-    <w:lsdException w:name="Colorful Shading Accent 5" w:semiHidden="0" w:uiPriority="71" w:unhideWhenUsed="0"/>
-    <w:lsdException w:name="Colorful List Accent 5" w:semiHidden="0" w:uiPriority="72" w:unhideWhenUsed="0"/>
-    <w:lsdException w:name="Colorful Grid Accent 5" w:semiHidden="0" w:uiPriority="73" w:unhideWhenUsed="0"/>
-    <w:lsdException w:name="Light Shading Accent 6" w:semiHidden="0" w:uiPriority="60" w:unhideWhenUsed="0"/>
-    <w:lsdException w:name="Light List Accent 6" w:semiHidden="0" w:uiPriority="61" w:unhideWhenUsed="0"/>
-    <w:lsdException w:name="Light Grid Accent 6" w:semiHidden="0" w:uiPriority="62" w:unhideWhenUsed="0"/>
-    <w:lsdException w:name="Medium Shading 1 Accent 6" w:semiHidden="0" w:uiPriority="63" w:unhideWhenUsed="0"/>
-    <w:lsdException w:name="Medium Shading 2 Accent 6" w:semiHidden="0" w:uiPriority="64" w:unhideWhenUsed="0"/>
-    <w:lsdException w:name="Medium List 1 Accent 6" w:semiHidden="0" w:uiPriority="65" w:unhideWhenUsed="0"/>
-    <w:lsdException w:name="Medium List 2 Accent 6" w:semiHidden="0" w:uiPriority="66" w:unhideWhenUsed="0"/>
-    <w:lsdException w:name="Medium Grid 1 Accent 6" w:semiHidden="0" w:uiPriority="67" w:unhideWhenUsed="0"/>
-    <w:lsdException w:name="Medium Grid 2 Accent 6" w:semiHidden="0" w:uiPriority="68" w:unhideWhenUsed="0"/>
-    <w:lsdException w:name="Medium Grid 3 Accent 6" w:semiHidden="0" w:uiPriority="69" w:unhideWhenUsed="0"/>
-    <w:lsdException w:name="Dark List Accent 6" w:semiHidden="0" w:uiPriority="70" w:unhideWhenUsed="0"/>
-    <w:lsdException w:name="Colorful Shading Accent 6" w:semiHidden="0" w:uiPriority="71" w:unhideWhenUsed="0"/>
-    <w:lsdException w:name="Colorful List Accent 6" w:semiHidden="0" w:uiPriority="72" w:unhideWhenUsed="0"/>
-    <w:lsdException w:name="Colorful Grid Accent 6" w:semiHidden="0" w:uiPriority="73" w:unhideWhenUsed="0"/>
-    <w:lsdException w:name="Subtle Emphasis" w:semiHidden="0" w:uiPriority="19" w:unhideWhenUsed="0" w:qFormat="1"/>
-    <w:lsdException w:name="Intense Emphasis" w:semiHidden="0" w:uiPriority="21" w:unhideWhenUsed="0" w:qFormat="1"/>
-    <w:lsdException w:name="Subtle Reference" w:semiHidden="0" w:uiPriority="31" w:unhideWhenUsed="0" w:qFormat="1"/>
-    <w:lsdException w:name="Intense Reference" w:semiHidden="0" w:uiPriority="32" w:unhideWhenUsed="0" w:qFormat="1"/>
-    <w:lsdException w:name="Book Title" w:semiHidden="0" w:uiPriority="33" w:unhideWhenUsed="0" w:qFormat="1"/>
-    <w:lsdException w:name="Bibliography" w:uiPriority="37"/>
-    <w:lsdException w:name="TOC Heading" w:uiPriority="39" w:qFormat="1"/>
+  <w:latentStyles w:defLockedState="0" w:defUIPriority="0" w:defSemiHidden="0" w:defUnhideWhenUsed="0" w:defQFormat="0" w:count="371">
+    <w:lsdException w:name="Normal" w:qFormat="1"/>
+    <w:lsdException w:name="heading 1" w:qFormat="1"/>
+    <w:lsdException w:name="heading 2" w:qFormat="1"/>
+    <w:lsdException w:name="heading 3" w:qFormat="1"/>
+    <w:lsdException w:name="heading 4" w:qFormat="1"/>
+    <w:lsdException w:name="heading 5" w:qFormat="1"/>
+    <w:lsdException w:name="heading 6" w:qFormat="1"/>
+    <w:lsdException w:name="heading 7" w:semiHidden="1" w:unhideWhenUsed="1" w:qFormat="1"/>
+    <w:lsdException w:name="heading 8" w:semiHidden="1" w:unhideWhenUsed="1" w:qFormat="1"/>
+    <w:lsdException w:name="heading 9" w:semiHidden="1" w:unhideWhenUsed="1" w:qFormat="1"/>
+    <w:lsdException w:name="index 1" w:semiHidden="1" w:unhideWhenUsed="1"/>
+    <w:lsdException w:name="index 2" w:semiHidden="1" w:unhideWhenUsed="1"/>
+    <w:lsdException w:name="index 3" w:semiHidden="1" w:unhideWhenUsed="1"/>
+    <w:lsdException w:name="index 4" w:semiHidden="1" w:unhideWhenUsed="1"/>
+    <w:lsdException w:name="index 5" w:semiHidden="1" w:unhideWhenUsed="1"/>
+    <w:lsdException w:name="index 6" w:semiHidden="1" w:unhideWhenUsed="1"/>
+    <w:lsdException w:name="index 7" w:semiHidden="1" w:unhideWhenUsed="1"/>
+    <w:lsdException w:name="index 8" w:semiHidden="1" w:unhideWhenUsed="1"/>
+    <w:lsdException w:name="index 9" w:semiHidden="1" w:unhideWhenUsed="1"/>
+    <w:lsdException w:name="toc 1" w:semiHidden="1" w:uiPriority="39" w:unhideWhenUsed="1"/>
+    <w:lsdException w:name="toc 2" w:semiHidden="1" w:uiPriority="39" w:unhideWhenUsed="1"/>
+    <w:lsdException w:name="toc 3" w:semiHidden="1" w:uiPriority="39" w:unhideWhenUsed="1"/>
+    <w:lsdException w:name="toc 4" w:semiHidden="1" w:unhideWhenUsed="1"/>
+    <w:lsdException w:name="toc 5" w:semiHidden="1" w:unhideWhenUsed="1"/>
+    <w:lsdException w:name="toc 6" w:semiHidden="1" w:unhideWhenUsed="1"/>
+    <w:lsdException w:name="toc 7" w:semiHidden="1" w:unhideWhenUsed="1"/>
+    <w:lsdException w:name="toc 8" w:semiHidden="1" w:unhideWhenUsed="1"/>
+    <w:lsdException w:name="toc 9" w:semiHidden="1" w:unhideWhenUsed="1"/>
+    <w:lsdException w:name="Normal Indent" w:semiHidden="1" w:unhideWhenUsed="1"/>
+    <w:lsdException w:name="footnote text" w:semiHidden="1" w:unhideWhenUsed="1"/>
+    <w:lsdException w:name="annotation text" w:semiHidden="1" w:unhideWhenUsed="1"/>
+    <w:lsdException w:name="header" w:semiHidden="1" w:unhideWhenUsed="1"/>
+    <w:lsdException w:name="footer" w:semiHidden="1" w:unhideWhenUsed="1"/>
+    <w:lsdException w:name="index heading" w:semiHidden="1" w:unhideWhenUsed="1"/>
+    <w:lsdException w:name="caption" w:semiHidden="1" w:unhideWhenUsed="1" w:qFormat="1"/>
+    <w:lsdException w:name="table of figures" w:semiHidden="1" w:uiPriority="99" w:unhideWhenUsed="1"/>
+    <w:lsdException w:name="envelope address" w:semiHidden="1" w:unhideWhenUsed="1"/>
+    <w:lsdException w:name="envelope return" w:semiHidden="1" w:unhideWhenUsed="1"/>
+    <w:lsdException w:name="footnote reference" w:semiHidden="1" w:unhideWhenUsed="1"/>
+    <w:lsdException w:name="annotation reference" w:semiHidden="1" w:unhideWhenUsed="1"/>
+    <w:lsdException w:name="line number" w:semiHidden="1" w:unhideWhenUsed="1"/>
+    <w:lsdException w:name="page number" w:semiHidden="1" w:unhideWhenUsed="1"/>
+    <w:lsdException w:name="endnote reference" w:semiHidden="1" w:unhideWhenUsed="1"/>
+    <w:lsdException w:name="endnote text" w:semiHidden="1" w:unhideWhenUsed="1"/>
+    <w:lsdException w:name="table of authorities" w:semiHidden="1" w:unhideWhenUsed="1"/>
+    <w:lsdException w:name="macro" w:semiHidden="1" w:unhideWhenUsed="1"/>
+    <w:lsdException w:name="toa heading" w:semiHidden="1" w:unhideWhenUsed="1"/>
+    <w:lsdException w:name="List" w:semiHidden="1" w:unhideWhenUsed="1"/>
+    <w:lsdException w:name="List Bullet" w:semiHidden="1" w:unhideWhenUsed="1"/>
+    <w:lsdException w:name="List 2" w:semiHidden="1" w:unhideWhenUsed="1"/>
+    <w:lsdException w:name="List 3" w:semiHidden="1" w:unhideWhenUsed="1"/>
+    <w:lsdException w:name="List Bullet 2" w:semiHidden="1" w:unhideWhenUsed="1"/>
+    <w:lsdException w:name="List Bullet 3" w:semiHidden="1" w:unhideWhenUsed="1"/>
+    <w:lsdException w:name="List Bullet 4" w:semiHidden="1" w:unhideWhenUsed="1"/>
+    <w:lsdException w:name="List Bullet 5" w:semiHidden="1" w:unhideWhenUsed="1"/>
+    <w:lsdException w:name="List Number 2" w:semiHidden="1" w:unhideWhenUsed="1"/>
+    <w:lsdException w:name="List Number 3" w:semiHidden="1" w:unhideWhenUsed="1"/>
+    <w:lsdException w:name="List Number 4" w:semiHidden="1" w:unhideWhenUsed="1"/>
+    <w:lsdException w:name="List Number 5" w:semiHidden="1" w:unhideWhenUsed="1"/>
+    <w:lsdException w:name="Title" w:qFormat="1"/>
+    <w:lsdException w:name="Closing" w:semiHidden="1" w:unhideWhenUsed="1"/>
+    <w:lsdException w:name="Signature" w:semiHidden="1" w:unhideWhenUsed="1"/>
+    <w:lsdException w:name="Default Paragraph Font" w:semiHidden="1" w:unhideWhenUsed="1"/>
+    <w:lsdException w:name="Body Text" w:semiHidden="1" w:unhideWhenUsed="1"/>
+    <w:lsdException w:name="Body Text Indent" w:semiHidden="1" w:unhideWhenUsed="1"/>
+    <w:lsdException w:name="List Continue" w:semiHidden="1" w:unhideWhenUsed="1"/>
+    <w:lsdException w:name="List Continue 2" w:semiHidden="1" w:unhideWhenUsed="1"/>
+    <w:lsdException w:name="List Continue 3" w:semiHidden="1" w:unhideWhenUsed="1"/>
+    <w:lsdException w:name="List Continue 4" w:semiHidden="1" w:unhideWhenUsed="1"/>
+    <w:lsdException w:name="List Continue 5" w:semiHidden="1" w:unhideWhenUsed="1"/>
+    <w:lsdException w:name="Message Header" w:semiHidden="1" w:unhideWhenUsed="1"/>
+    <w:lsdException w:name="Subtitle" w:uiPriority="11" w:qFormat="1"/>
+    <w:lsdException w:name="Body Text First Indent 2" w:semiHidden="1" w:unhideWhenUsed="1"/>
+    <w:lsdException w:name="Note Heading" w:semiHidden="1" w:unhideWhenUsed="1"/>
+    <w:lsdException w:name="Body Text 2" w:semiHidden="1" w:unhideWhenUsed="1"/>
+    <w:lsdException w:name="Body Text 3" w:semiHidden="1" w:unhideWhenUsed="1"/>
+    <w:lsdException w:name="Body Text Indent 2" w:semiHidden="1" w:unhideWhenUsed="1"/>
+    <w:lsdException w:name="Body Text Indent 3" w:semiHidden="1" w:unhideWhenUsed="1"/>
+    <w:lsdException w:name="Block Text" w:semiHidden="1" w:unhideWhenUsed="1"/>
+    <w:lsdException w:name="Hyperlink" w:semiHidden="1" w:uiPriority="99" w:unhideWhenUsed="1"/>
+    <w:lsdException w:name="FollowedHyperlink" w:semiHidden="1" w:uiPriority="99" w:unhideWhenUsed="1"/>
+    <w:lsdException w:name="Strong" w:qFormat="1"/>
+    <w:lsdException w:name="Emphasis" w:uiPriority="20" w:qFormat="1"/>
+    <w:lsdException w:name="Document Map" w:semiHidden="1" w:unhideWhenUsed="1"/>
+    <w:lsdException w:name="Plain Text" w:semiHidden="1" w:unhideWhenUsed="1"/>
+    <w:lsdException w:name="E-mail Signature" w:semiHidden="1" w:unhideWhenUsed="1"/>
+    <w:lsdException w:name="HTML Top of Form" w:semiHidden="1" w:unhideWhenUsed="1"/>
+    <w:lsdException w:name="HTML Bottom of Form" w:semiHidden="1" w:unhideWhenUsed="1"/>
+    <w:lsdException w:name="Normal (Web)" w:semiHidden="1" w:uiPriority="99" w:unhideWhenUsed="1"/>
+    <w:lsdException w:name="HTML Acronym" w:semiHidden="1" w:unhideWhenUsed="1"/>
+    <w:lsdException w:name="HTML Address" w:semiHidden="1" w:unhideWhenUsed="1"/>
+    <w:lsdException w:name="HTML Cite" w:semiHidden="1" w:unhideWhenUsed="1"/>
+    <w:lsdException w:name="HTML Code" w:semiHidden="1" w:unhideWhenUsed="1"/>
+    <w:lsdException w:name="HTML Definition" w:semiHidden="1" w:unhideWhenUsed="1"/>
+    <w:lsdException w:name="HTML Keyboard" w:semiHidden="1" w:unhideWhenUsed="1"/>
+    <w:lsdException w:name="HTML Preformatted" w:semiHidden="1" w:unhideWhenUsed="1"/>
+    <w:lsdException w:name="HTML Sample" w:semiHidden="1" w:unhideWhenUsed="1"/>
+    <w:lsdException w:name="HTML Typewriter" w:semiHidden="1" w:unhideWhenUsed="1"/>
+    <w:lsdException w:name="HTML Variable" w:semiHidden="1" w:unhideWhenUsed="1"/>
+    <w:lsdException w:name="Normal Table" w:semiHidden="1" w:unhideWhenUsed="1"/>
+    <w:lsdException w:name="annotation subject" w:semiHidden="1" w:unhideWhenUsed="1"/>
+    <w:lsdException w:name="No List" w:semiHidden="1" w:uiPriority="99" w:unhideWhenUsed="1"/>
+    <w:lsdException w:name="Outline List 1" w:semiHidden="1" w:unhideWhenUsed="1"/>
+    <w:lsdException w:name="Outline List 2" w:semiHidden="1" w:unhideWhenUsed="1"/>
+    <w:lsdException w:name="Outline List 3" w:semiHidden="1" w:unhideWhenUsed="1"/>
+    <w:lsdException w:name="Table Simple 1" w:semiHidden="1" w:unhideWhenUsed="1"/>
+    <w:lsdException w:name="Table Simple 2" w:semiHidden="1" w:unhideWhenUsed="1"/>
+    <w:lsdException w:name="Table Simple 3" w:semiHidden="1" w:unhideWhenUsed="1"/>
+    <w:lsdException w:name="Table Classic 1" w:semiHidden="1" w:unhideWhenUsed="1"/>
+    <w:lsdException w:name="Table Classic 2" w:semiHidden="1" w:unhideWhenUsed="1"/>
+    <w:lsdException w:name="Table Classic 3" w:semiHidden="1" w:unhideWhenUsed="1"/>
+    <w:lsdException w:name="Table Classic 4" w:semiHidden="1" w:unhideWhenUsed="1"/>
+    <w:lsdException w:name="Table Colorful 1" w:semiHidden="1" w:unhideWhenUsed="1"/>
+    <w:lsdException w:name="Table Colorful 2" w:semiHidden="1" w:unhideWhenUsed="1"/>
+    <w:lsdException w:name="Table Colorful 3" w:semiHidden="1" w:unhideWhenUsed="1"/>
+    <w:lsdException w:name="Table Columns 1" w:semiHidden="1" w:unhideWhenUsed="1"/>
+    <w:lsdException w:name="Table Columns 2" w:semiHidden="1" w:unhideWhenUsed="1"/>
+    <w:lsdException w:name="Table Columns 3" w:semiHidden="1" w:unhideWhenUsed="1"/>
+    <w:lsdException w:name="Table Columns 4" w:semiHidden="1" w:unhideWhenUsed="1"/>
+    <w:lsdException w:name="Table Columns 5" w:semiHidden="1" w:unhideWhenUsed="1"/>
+    <w:lsdException w:name="Table Grid 1" w:semiHidden="1" w:unhideWhenUsed="1"/>
+    <w:lsdException w:name="Table Grid 2" w:semiHidden="1" w:unhideWhenUsed="1"/>
+    <w:lsdException w:name="Table Grid 3" w:semiHidden="1" w:unhideWhenUsed="1"/>
+    <w:lsdException w:name="Table Grid 4" w:semiHidden="1" w:unhideWhenUsed="1"/>
+    <w:lsdException w:name="Table Grid 5" w:semiHidden="1" w:unhideWhenUsed="1"/>
+    <w:lsdException w:name="Table Grid 6" w:semiHidden="1" w:unhideWhenUsed="1"/>
+    <w:lsdException w:name="Table Grid 7" w:semiHidden="1" w:unhideWhenUsed="1"/>
+    <w:lsdException w:name="Table Grid 8" w:semiHidden="1" w:unhideWhenUsed="1"/>
+    <w:lsdException w:name="Table List 1" w:semiHidden="1" w:unhideWhenUsed="1"/>
+    <w:lsdException w:name="Table List 2" w:semiHidden="1" w:unhideWhenUsed="1"/>
+    <w:lsdException w:name="Table List 3" w:semiHidden="1" w:unhideWhenUsed="1"/>
+    <w:lsdException w:name="Table List 4" w:semiHidden="1" w:unhideWhenUsed="1"/>
+    <w:lsdException w:name="Table List 5" w:semiHidden="1" w:unhideWhenUsed="1"/>
+    <w:lsdException w:name="Table List 6" w:semiHidden="1" w:unhideWhenUsed="1"/>
+    <w:lsdException w:name="Table List 7" w:semiHidden="1" w:unhideWhenUsed="1"/>
+    <w:lsdException w:name="Table List 8" w:semiHidden="1" w:unhideWhenUsed="1"/>
+    <w:lsdException w:name="Table 3D effects 1" w:semiHidden="1" w:unhideWhenUsed="1"/>
+    <w:lsdException w:name="Table 3D effects 2" w:semiHidden="1" w:unhideWhenUsed="1"/>
+    <w:lsdException w:name="Table 3D effects 3" w:semiHidden="1" w:unhideWhenUsed="1"/>
+    <w:lsdException w:name="Table Contemporary" w:semiHidden="1" w:unhideWhenUsed="1"/>
+    <w:lsdException w:name="Table Elegant" w:semiHidden="1" w:unhideWhenUsed="1"/>
+    <w:lsdException w:name="Table Professional" w:semiHidden="1" w:unhideWhenUsed="1"/>
+    <w:lsdException w:name="Table Subtle 1" w:semiHidden="1" w:unhideWhenUsed="1"/>
+    <w:lsdException w:name="Table Subtle 2" w:semiHidden="1" w:unhideWhenUsed="1"/>
+    <w:lsdException w:name="Table Web 1" w:semiHidden="1" w:unhideWhenUsed="1"/>
+    <w:lsdException w:name="Table Web 2" w:semiHidden="1" w:unhideWhenUsed="1"/>
+    <w:lsdException w:name="Table Web 3" w:semiHidden="1" w:unhideWhenUsed="1"/>
+    <w:lsdException w:name="Balloon Text" w:semiHidden="1" w:uiPriority="99" w:unhideWhenUsed="1"/>
+    <w:lsdException w:name="Table Theme" w:semiHidden="1" w:unhideWhenUsed="1"/>
+    <w:lsdException w:name="Placeholder Text" w:semiHidden="1" w:uiPriority="99"/>
+    <w:lsdException w:name="No Spacing" w:uiPriority="1" w:qFormat="1"/>
+    <w:lsdException w:name="Light Shading" w:uiPriority="60"/>
+    <w:lsdException w:name="Light List" w:uiPriority="61"/>
+    <w:lsdException w:name="Light Grid" w:uiPriority="62"/>
+    <w:lsdException w:name="Medium Shading 1" w:uiPriority="63"/>
+    <w:lsdException w:name="Medium Shading 2" w:uiPriority="64"/>
+    <w:lsdException w:name="Medium List 1" w:uiPriority="65"/>
+    <w:lsdException w:name="Medium List 2" w:uiPriority="66"/>
+    <w:lsdException w:name="Medium Grid 1" w:uiPriority="67"/>
+    <w:lsdException w:name="Medium Grid 2" w:uiPriority="68"/>
+    <w:lsdException w:name="Medium Grid 3" w:uiPriority="69"/>
+    <w:lsdException w:name="Dark List" w:uiPriority="70"/>
+    <w:lsdException w:name="Colorful Shading" w:uiPriority="71"/>
+    <w:lsdException w:name="Colorful List" w:uiPriority="72"/>
+    <w:lsdException w:name="Colorful Grid" w:uiPriority="73"/>
+    <w:lsdException w:name="Light Shading Accent 1" w:uiPriority="60"/>
+    <w:lsdException w:name="Light List Accent 1" w:uiPriority="61"/>
+    <w:lsdException w:name="Light Grid Accent 1" w:uiPriority="62"/>
+    <w:lsdException w:name="Medium Shading 1 Accent 1" w:uiPriority="63"/>
+    <w:lsdException w:name="Medium Shading 2 Accent 1" w:uiPriority="64"/>
+    <w:lsdException w:name="Medium List 1 Accent 1" w:uiPriority="65"/>
+    <w:lsdException w:name="Revision" w:semiHidden="1" w:uiPriority="99"/>
+    <w:lsdException w:name="List Paragraph" w:uiPriority="34" w:qFormat="1"/>
+    <w:lsdException w:name="Quote" w:uiPriority="29" w:qFormat="1"/>
+    <w:lsdException w:name="Intense Quote" w:uiPriority="30" w:qFormat="1"/>
+    <w:lsdException w:name="Medium List 2 Accent 1" w:uiPriority="66"/>
+    <w:lsdException w:name="Medium Grid 1 Accent 1" w:uiPriority="67"/>
+    <w:lsdException w:name="Medium Grid 2 Accent 1" w:uiPriority="68"/>
+    <w:lsdException w:name="Medium Grid 3 Accent 1" w:uiPriority="69"/>
+    <w:lsdException w:name="Dark List Accent 1" w:uiPriority="70"/>
+    <w:lsdException w:name="Colorful Shading Accent 1" w:uiPriority="71"/>
+    <w:lsdException w:name="Colorful List Accent 1" w:uiPriority="72"/>
+    <w:lsdException w:name="Colorful Grid Accent 1" w:uiPriority="73"/>
+    <w:lsdException w:name="Light Shading Accent 2" w:uiPriority="60"/>
+    <w:lsdException w:name="Light List Accent 2" w:uiPriority="61"/>
+    <w:lsdException w:name="Light Grid Accent 2" w:uiPriority="62"/>
+    <w:lsdException w:name="Medium Shading 1 Accent 2" w:uiPriority="63"/>
+    <w:lsdException w:name="Medium Shading 2 Accent 2" w:uiPriority="64"/>
+    <w:lsdException w:name="Medium List 1 Accent 2" w:uiPriority="65"/>
+    <w:lsdException w:name="Medium List 2 Accent 2" w:uiPriority="66"/>
+    <w:lsdException w:name="Medium Grid 1 Accent 2" w:uiPriority="67"/>
+    <w:lsdException w:name="Medium Grid 2 Accent 2" w:uiPriority="68"/>
+    <w:lsdException w:name="Medium Grid 3 Accent 2" w:uiPriority="69"/>
+    <w:lsdException w:name="Dark List Accent 2" w:uiPriority="70"/>
+    <w:lsdException w:name="Colorful Shading Accent 2" w:uiPriority="71"/>
+    <w:lsdException w:name="Colorful List Accent 2" w:uiPriority="72"/>
+    <w:lsdException w:name="Colorful Grid Accent 2" w:uiPriority="73"/>
+    <w:lsdException w:name="Light Shading Accent 3" w:uiPriority="60"/>
+    <w:lsdException w:name="Light List Accent 3" w:uiPriority="61"/>
+    <w:lsdException w:name="Light Grid Accent 3" w:uiPriority="62"/>
+    <w:lsdException w:name="Medium Shading 1 Accent 3" w:uiPriority="63"/>
+    <w:lsdException w:name="Medium Shading 2 Accent 3" w:uiPriority="64"/>
+    <w:lsdException w:name="Medium List 1 Accent 3" w:uiPriority="65"/>
+    <w:lsdException w:name="Medium List 2 Accent 3" w:uiPriority="66"/>
+    <w:lsdException w:name="Medium Grid 1 Accent 3" w:uiPriority="67"/>
+    <w:lsdException w:name="Medium Grid 2 Accent 3" w:uiPriority="68"/>
+    <w:lsdException w:name="Medium Grid 3 Accent 3" w:uiPriority="69"/>
+    <w:lsdException w:name="Dark List Accent 3" w:uiPriority="70"/>
+    <w:lsdException w:name="Colorful Shading Accent 3" w:uiPriority="71"/>
+    <w:lsdException w:name="Colorful List Accent 3" w:uiPriority="72"/>
+    <w:lsdException w:name="Colorful Grid Accent 3" w:uiPriority="73"/>
+    <w:lsdException w:name="Light Shading Accent 4" w:uiPriority="60"/>
+    <w:lsdException w:name="Light List Accent 4" w:uiPriority="61"/>
+    <w:lsdException w:name="Light Grid Accent 4" w:uiPriority="62"/>
+    <w:lsdException w:name="Medium Shading 1 Accent 4" w:uiPriority="63"/>
+    <w:lsdException w:name="Medium Shading 2 Accent 4" w:uiPriority="64"/>
+    <w:lsdException w:name="Medium List 1 Accent 4" w:uiPriority="65"/>
+    <w:lsdException w:name="Medium List 2 Accent 4" w:uiPriority="66"/>
+    <w:lsdException w:name="Medium Grid 1 Accent 4" w:uiPriority="67"/>
+    <w:lsdException w:name="Medium Grid 2 Accent 4" w:uiPriority="68"/>
+    <w:lsdException w:name="Medium Grid 3 Accent 4" w:uiPriority="69"/>
+    <w:lsdException w:name="Dark List Accent 4" w:uiPriority="70"/>
+    <w:lsdException w:name="Colorful Shading Accent 4" w:uiPriority="71"/>
+    <w:lsdException w:name="Colorful List Accent 4" w:uiPriority="72"/>
+    <w:lsdException w:name="Colorful Grid Accent 4" w:uiPriority="73"/>
+    <w:lsdException w:name="Light Shading Accent 5" w:uiPriority="60"/>
+    <w:lsdException w:name="Light List Accent 5" w:uiPriority="61"/>
+    <w:lsdException w:name="Light Grid Accent 5" w:uiPriority="62"/>
+    <w:lsdException w:name="Medium Shading 1 Accent 5" w:uiPriority="63"/>
+    <w:lsdException w:name="Medium Shading 2 Accent 5" w:uiPriority="64"/>
+    <w:lsdException w:name="Medium List 1 Accent 5" w:uiPriority="65"/>
+    <w:lsdException w:name="Medium List 2 Accent 5" w:uiPriority="66"/>
+    <w:lsdException w:name="Medium Grid 1 Accent 5" w:uiPriority="67"/>
+    <w:lsdException w:name="Medium Grid 2 Accent 5" w:uiPriority="68"/>
+    <w:lsdException w:name="Medium Grid 3 Accent 5" w:uiPriority="69"/>
+    <w:lsdException w:name="Dark List Accent 5" w:uiPriority="70"/>
+    <w:lsdException w:name="Colorful Shading Accent 5" w:uiPriority="71"/>
+    <w:lsdException w:name="Colorful List Accent 5" w:uiPriority="72"/>
+    <w:lsdException w:name="Colorful Grid Accent 5" w:uiPriority="73"/>
+    <w:lsdException w:name="Light Shading Accent 6" w:uiPriority="60"/>
+    <w:lsdException w:name="Light List Accent 6" w:uiPriority="61"/>
+    <w:lsdException w:name="Light Grid Accent 6" w:uiPriority="62"/>
+    <w:lsdException w:name="Medium Shading 1 Accent 6" w:uiPriority="63"/>
+    <w:lsdException w:name="Medium Shading 2 Accent 6" w:uiPriority="64"/>
+    <w:lsdException w:name="Medium List 1 Accent 6" w:uiPriority="65"/>
+    <w:lsdException w:name="Medium List 2 Accent 6" w:uiPriority="66"/>
+    <w:lsdException w:name="Medium Grid 1 Accent 6" w:uiPriority="67"/>
+    <w:lsdException w:name="Medium Grid 2 Accent 6" w:uiPriority="68"/>
+    <w:lsdException w:name="Medium Grid 3 Accent 6" w:uiPriority="69"/>
+    <w:lsdException w:name="Dark List Accent 6" w:uiPriority="70"/>
+    <w:lsdException w:name="Colorful Shading Accent 6" w:uiPriority="71"/>
+    <w:lsdException w:name="Colorful List Accent 6" w:uiPriority="72"/>
+    <w:lsdException w:name="Colorful Grid Accent 6" w:uiPriority="73"/>
+    <w:lsdException w:name="Subtle Emphasis" w:uiPriority="19" w:qFormat="1"/>
+    <w:lsdException w:name="Intense Emphasis" w:uiPriority="21" w:qFormat="1"/>
+    <w:lsdException w:name="Subtle Reference" w:uiPriority="31" w:qFormat="1"/>
+    <w:lsdException w:name="Intense Reference" w:uiPriority="32" w:qFormat="1"/>
+    <w:lsdException w:name="Book Title" w:uiPriority="33" w:qFormat="1"/>
+    <w:lsdException w:name="Bibliography" w:semiHidden="1" w:uiPriority="37" w:unhideWhenUsed="1"/>
+    <w:lsdException w:name="TOC Heading" w:semiHidden="1" w:uiPriority="39" w:unhideWhenUsed="1" w:qFormat="1"/>
+    <w:lsdException w:name="Plain Table 1" w:uiPriority="41"/>
+    <w:lsdException w:name="Plain Table 2" w:uiPriority="42"/>
+    <w:lsdException w:name="Plain Table 3" w:uiPriority="43"/>
+    <w:lsdException w:name="Plain Table 4" w:uiPriority="44"/>
+    <w:lsdException w:name="Plain Table 5" w:uiPriority="45"/>
+    <w:lsdException w:name="Grid Table Light" w:uiPriority="40"/>
+    <w:lsdException w:name="Grid Table 1 Light" w:uiPriority="46"/>
+    <w:lsdException w:name="Grid Table 2" w:uiPriority="47"/>
+    <w:lsdException w:name="Grid Table 3" w:uiPriority="48"/>
+    <w:lsdException w:name="Grid Table 4" w:uiPriority="49"/>
+    <w:lsdException w:name="Grid Table 5 Dark" w:uiPriority="50"/>
+    <w:lsdException w:name="Grid Table 6 Colorful" w:uiPriority="51"/>
+    <w:lsdException w:name="Grid Table 7 Colorful" w:uiPriority="52"/>
+    <w:lsdException w:name="Grid Table 1 Light Accent 1" w:uiPriority="46"/>
+    <w:lsdException w:name="Grid Table 2 Accent 1" w:uiPriority="47"/>
+    <w:lsdException w:name="Grid Table 3 Accent 1" w:uiPriority="48"/>
+    <w:lsdException w:name="Grid Table 4 Accent 1" w:uiPriority="49"/>
+    <w:lsdException w:name="Grid Table 5 Dark Accent 1" w:uiPriority="50"/>
+    <w:lsdException w:name="Grid Table 6 Colorful Accent 1" w:uiPriority="51"/>
+    <w:lsdException w:name="Grid Table 7 Colorful Accent 1" w:uiPriority="52"/>
+    <w:lsdException w:name="Grid Table 1 Light Accent 2" w:uiPriority="46"/>
+    <w:lsdException w:name="Grid Table 2 Accent 2" w:uiPriority="47"/>
+    <w:lsdException w:name="Grid Table 3 Accent 2" w:uiPriority="48"/>
+    <w:lsdException w:name="Grid Table 4 Accent 2" w:uiPriority="49"/>
+    <w:lsdException w:name="Grid Table 5 Dark Accent 2" w:uiPriority="50"/>
+    <w:lsdException w:name="Grid Table 6 Colorful Accent 2" w:uiPriority="51"/>
+    <w:lsdException w:name="Grid Table 7 Colorful Accent 2" w:uiPriority="52"/>
+    <w:lsdException w:name="Grid Table 1 Light Accent 3" w:uiPriority="46"/>
+    <w:lsdException w:name="Grid Table 2 Accent 3" w:uiPriority="47"/>
+    <w:lsdException w:name="Grid Table 3 Accent 3" w:uiPriority="48"/>
+    <w:lsdException w:name="Grid Table 4 Accent 3" w:uiPriority="49"/>
+    <w:lsdException w:name="Grid Table 5 Dark Accent 3" w:uiPriority="50"/>
+    <w:lsdException w:name="Grid Table 6 Colorful Accent 3" w:uiPriority="51"/>
+    <w:lsdException w:name="Grid Table 7 Colorful Accent 3" w:uiPriority="52"/>
+    <w:lsdException w:name="Grid Table 1 Light Accent 4" w:uiPriority="46"/>
+    <w:lsdException w:name="Grid Table 2 Accent 4" w:uiPriority="47"/>
+    <w:lsdException w:name="Grid Table 3 Accent 4" w:uiPriority="48"/>
+    <w:lsdException w:name="Grid Table 4 Accent 4" w:uiPriority="49"/>
+    <w:lsdException w:name="Grid Table 5 Dark Accent 4" w:uiPriority="50"/>
+    <w:lsdException w:name="Grid Table 6 Colorful Accent 4" w:uiPriority="51"/>
+    <w:lsdException w:name="Grid Table 7 Colorful Accent 4" w:uiPriority="52"/>
+    <w:lsdException w:name="Grid Table 1 Light Accent 5" w:uiPriority="46"/>
+    <w:lsdException w:name="Grid Table 2 Accent 5" w:uiPriority="47"/>
+    <w:lsdException w:name="Grid Table 3 Accent 5" w:uiPriority="48"/>
+    <w:lsdException w:name="Grid Table 4 Accent 5" w:uiPriority="49"/>
+    <w:lsdException w:name="Grid Table 5 Dark Accent 5" w:uiPriority="50"/>
+    <w:lsdException w:name="Grid Table 6 Colorful Accent 5" w:uiPriority="51"/>
+    <w:lsdException w:name="Grid Table 7 Colorful Accent 5" w:uiPriority="52"/>
+    <w:lsdException w:name="Grid Table 1 Light Accent 6" w:uiPriority="46"/>
+    <w:lsdException w:name="Grid Table 2 Accent 6" w:uiPriority="47"/>
+    <w:lsdException w:name="Grid Table 3 Accent 6" w:uiPriority="48"/>
+    <w:lsdException w:name="Grid Table 4 Accent 6" w:uiPriority="49"/>
+    <w:lsdException w:name="Grid Table 5 Dark Accent 6" w:uiPriority="50"/>
+    <w:lsdException w:name="Grid Table 6 Colorful Accent 6" w:uiPriority="51"/>
+    <w:lsdException w:name="Grid Table 7 Colorful Accent 6" w:uiPriority="52"/>
+    <w:lsdException w:name="List Table 1 Light" w:uiPriority="46"/>
+    <w:lsdException w:name="List Table 2" w:uiPriority="47"/>
+    <w:lsdException w:name="List Table 3" w:uiPriority="48"/>
+    <w:lsdException w:name="List Table 4" w:uiPriority="49"/>
+    <w:lsdException w:name="List Table 5 Dark" w:uiPriority="50"/>
+    <w:lsdException w:name="List Table 6 Colorful" w:uiPriority="51"/>
+    <w:lsdException w:name="List Table 7 Colorful" w:uiPriority="52"/>
+    <w:lsdException w:name="List Table 1 Light Accent 1" w:uiPriority="46"/>
+    <w:lsdException w:name="List Table 2 Accent 1" w:uiPriority="47"/>
+    <w:lsdException w:name="List Table 3 Accent 1" w:uiPriority="48"/>
+    <w:lsdException w:name="List Table 4 Accent 1" w:uiPriority="49"/>
+    <w:lsdException w:name="List Table 5 Dark Accent 1" w:uiPriority="50"/>
+    <w:lsdException w:name="List Table 6 Colorful Accent 1" w:uiPriority="51"/>
+    <w:lsdException w:name="List Table 7 Colorful Accent 1" w:uiPriority="52"/>
+    <w:lsdException w:name="List Table 1 Light Accent 2" w:uiPriority="46"/>
+    <w:lsdException w:name="List Table 2 Accent 2" w:uiPriority="47"/>
+    <w:lsdException w:name="List Table 3 Accent 2" w:uiPriority="48"/>
+    <w:lsdException w:name="List Table 4 Accent 2" w:uiPriority="49"/>
+    <w:lsdException w:name="List Table 5 Dark Accent 2" w:uiPriority="50"/>
+    <w:lsdException w:name="List Table 6 Colorful Accent 2" w:uiPriority="51"/>
+    <w:lsdException w:name="List Table 7 Colorful Accent 2" w:uiPriority="52"/>
+    <w:lsdException w:name="List Table 1 Light Accent 3" w:uiPriority="46"/>
+    <w:lsdException w:name="List Table 2 Accent 3" w:uiPriority="47"/>
+    <w:lsdException w:name="List Table 3 Accent 3" w:uiPriority="48"/>
+    <w:lsdException w:name="List Table 4 Accent 3" w:uiPriority="49"/>
+    <w:lsdException w:name="List Table 5 Dark Accent 3" w:uiPriority="50"/>
+    <w:lsdException w:name="List Table 6 Colorful Accent 3" w:uiPriority="51"/>
+    <w:lsdException w:name="List Table 7 Colorful Accent 3" w:uiPriority="52"/>
+    <w:lsdException w:name="List Table 1 Light Accent 4" w:uiPriority="46"/>
+    <w:lsdException w:name="List Table 2 Accent 4" w:uiPriority="47"/>
+    <w:lsdException w:name="List Table 3 Accent 4" w:uiPriority="48"/>
+    <w:lsdException w:name="List Table 4 Accent 4" w:uiPriority="49"/>
+    <w:lsdException w:name="List Table 5 Dark Accent 4" w:uiPriority="50"/>
+    <w:lsdException w:name="List Table 6 Colorful Accent 4" w:uiPriority="51"/>
+    <w:lsdException w:name="List Table 7 Colorful Accent 4" w:uiPriority="52"/>
+    <w:lsdException w:name="List Table 1 Light Accent 5" w:uiPriority="46"/>
+    <w:lsdException w:name="List Table 2 Accent 5" w:uiPriority="47"/>
+    <w:lsdException w:name="List Table 3 Accent 5" w:uiPriority="48"/>
+    <w:lsdException w:name="List Table 4 Accent 5" w:uiPriority="49"/>
+    <w:lsdException w:name="List Table 5 Dark Accent 5" w:uiPriority="50"/>
+    <w:lsdException w:name="List Table 6 Colorful Accent 5" w:uiPriority="51"/>
+    <w:lsdException w:name="List Table 7 Colorful Accent 5" w:uiPriority="52"/>
+    <w:lsdException w:name="List Table 1 Light Accent 6" w:uiPriority="46"/>
+    <w:lsdException w:name="List Table 2 Accent 6" w:uiPriority="47"/>
+    <w:lsdException w:name="List Table 3 Accent 6" w:uiPriority="48"/>
+    <w:lsdException w:name="List Table 4 Accent 6" w:uiPriority="49"/>
+    <w:lsdException w:name="List Table 5 Dark Accent 6" w:uiPriority="50"/>
+    <w:lsdException w:name="List Table 6 Colorful Accent 6" w:uiPriority="51"/>
+    <w:lsdException w:name="List Table 7 Colorful Accent 6" w:uiPriority="52"/>
   </w:latentStyles>
   <w:style w:type="paragraph" w:default="1" w:styleId="Normal">
     <w:name w:val="Normal"/>
@@ -15392,7 +15959,6 @@
     <w:uiPriority w:val="99"/>
     <w:semiHidden/>
     <w:unhideWhenUsed/>
-    <w:qFormat/>
     <w:tblPr>
       <w:tblInd w:w="0" w:type="dxa"/>
       <w:tblCellMar>
@@ -15695,7 +16261,6 @@
     <w:basedOn w:val="TableNormal"/>
     <w:rsid w:val="00556739"/>
     <w:tblPr>
-      <w:tblInd w:w="0" w:type="dxa"/>
       <w:tblBorders>
         <w:top w:val="single" w:sz="4" w:space="0" w:color="auto"/>
         <w:left w:val="single" w:sz="4" w:space="0" w:color="auto"/>
@@ -15704,12 +16269,6 @@
         <w:insideH w:val="single" w:sz="4" w:space="0" w:color="auto"/>
         <w:insideV w:val="single" w:sz="4" w:space="0" w:color="auto"/>
       </w:tblBorders>
-      <w:tblCellMar>
-        <w:top w:w="0" w:type="dxa"/>
-        <w:left w:w="108" w:type="dxa"/>
-        <w:bottom w:w="0" w:type="dxa"/>
-        <w:right w:w="108" w:type="dxa"/>
-      </w:tblCellMar>
     </w:tblPr>
   </w:style>
   <w:style w:type="paragraph" w:customStyle="1" w:styleId="ALErgnzungen">
@@ -16362,7 +16921,6 @@
     <w:basedOn w:val="TableNormal"/>
     <w:rsid w:val="00064217"/>
     <w:tblPr>
-      <w:tblInd w:w="0" w:type="dxa"/>
       <w:tblBorders>
         <w:top w:val="single" w:sz="4" w:space="0" w:color="auto"/>
         <w:left w:val="single" w:sz="4" w:space="0" w:color="auto"/>
@@ -16371,12 +16929,6 @@
         <w:insideH w:val="single" w:sz="4" w:space="0" w:color="auto"/>
         <w:insideV w:val="single" w:sz="4" w:space="0" w:color="auto"/>
       </w:tblBorders>
-      <w:tblCellMar>
-        <w:top w:w="0" w:type="dxa"/>
-        <w:left w:w="108" w:type="dxa"/>
-        <w:bottom w:w="0" w:type="dxa"/>
-        <w:right w:w="108" w:type="dxa"/>
-      </w:tblCellMar>
     </w:tblPr>
   </w:style>
   <w:style w:type="paragraph" w:customStyle="1" w:styleId="RBNormal">
@@ -16940,7 +17492,7 @@
 </file>
 
 <file path=customXml/itemProps1.xml><?xml version="1.0" encoding="utf-8"?>
-<ds:datastoreItem xmlns:ds="http://schemas.openxmlformats.org/officeDocument/2006/customXml" ds:itemID="{611B136D-7779-46A0-9B45-B558F2411BF9}">
+<ds:datastoreItem xmlns:ds="http://schemas.openxmlformats.org/officeDocument/2006/customXml" ds:itemID="{426B0165-7046-4AAE-8D67-39A14C2089D8}">
   <ds:schemaRefs>
     <ds:schemaRef ds:uri="http://schemas.openxmlformats.org/officeDocument/2006/bibliography"/>
   </ds:schemaRefs>

</xml_diff>

<commit_message>
Added req103. Text Style for the Excel file.
</commit_message>
<xml_diff>
--- a/ProjectDocuments/02_Executing/05_Project_Requirements.docx
+++ b/ProjectDocuments/02_Executing/05_Project_Requirements.docx
@@ -4892,8 +4892,6 @@
         </w:rPr>
         <w:t>Req102</w:t>
       </w:r>
-      <w:bookmarkStart w:id="25" w:name="_GoBack"/>
-      <w:bookmarkEnd w:id="25"/>
       <w:r>
         <w:rPr>
           <w:b/>
@@ -4995,18 +4993,18 @@
       <w:pPr>
         <w:pStyle w:val="Heading3"/>
       </w:pPr>
-      <w:bookmarkStart w:id="26" w:name="_Toc6078370"/>
-      <w:bookmarkStart w:id="27" w:name="_Toc6078507"/>
-      <w:bookmarkStart w:id="28" w:name="_Toc14535279"/>
-      <w:bookmarkStart w:id="29" w:name="_Toc14601213"/>
+      <w:bookmarkStart w:id="25" w:name="_Toc6078370"/>
+      <w:bookmarkStart w:id="26" w:name="_Toc6078507"/>
+      <w:bookmarkStart w:id="27" w:name="_Toc14535279"/>
+      <w:bookmarkStart w:id="28" w:name="_Toc14601213"/>
       <w:r>
         <w:t>Status Member</w:t>
       </w:r>
       <w:bookmarkEnd w:id="24"/>
+      <w:bookmarkEnd w:id="25"/>
       <w:bookmarkEnd w:id="26"/>
       <w:bookmarkEnd w:id="27"/>
       <w:bookmarkEnd w:id="28"/>
-      <w:bookmarkEnd w:id="29"/>
     </w:p>
     <w:p>
       <w:r>
@@ -5272,9 +5270,9 @@
           <w:numId w:val="19"/>
         </w:numPr>
       </w:pPr>
-      <w:bookmarkStart w:id="30" w:name="_Toc5980398"/>
-      <w:bookmarkStart w:id="31" w:name="_Toc6078371"/>
-      <w:bookmarkStart w:id="32" w:name="_Toc6078508"/>
+      <w:bookmarkStart w:id="29" w:name="_Toc5980398"/>
+      <w:bookmarkStart w:id="30" w:name="_Toc6078371"/>
+      <w:bookmarkStart w:id="31" w:name="_Toc6078508"/>
       <w:r>
         <w:t>Draft</w:t>
       </w:r>
@@ -5346,16 +5344,16 @@
       <w:pPr>
         <w:pStyle w:val="Heading3"/>
       </w:pPr>
-      <w:bookmarkStart w:id="33" w:name="_Toc14535280"/>
-      <w:bookmarkStart w:id="34" w:name="_Toc14601214"/>
+      <w:bookmarkStart w:id="32" w:name="_Toc14535280"/>
+      <w:bookmarkStart w:id="33" w:name="_Toc14601214"/>
       <w:r>
         <w:t>CreatedBy Member</w:t>
       </w:r>
+      <w:bookmarkEnd w:id="29"/>
       <w:bookmarkEnd w:id="30"/>
       <w:bookmarkEnd w:id="31"/>
       <w:bookmarkEnd w:id="32"/>
       <w:bookmarkEnd w:id="33"/>
-      <w:bookmarkEnd w:id="34"/>
     </w:p>
     <w:p>
       <w:r>
@@ -5595,17 +5593,17 @@
       <w:pPr>
         <w:pStyle w:val="Heading3"/>
       </w:pPr>
-      <w:bookmarkStart w:id="35" w:name="_Toc6078373"/>
-      <w:bookmarkStart w:id="36" w:name="_Toc6078510"/>
-      <w:bookmarkStart w:id="37" w:name="_Toc14535281"/>
-      <w:bookmarkStart w:id="38" w:name="_Toc14601215"/>
+      <w:bookmarkStart w:id="34" w:name="_Toc6078373"/>
+      <w:bookmarkStart w:id="35" w:name="_Toc6078510"/>
+      <w:bookmarkStart w:id="36" w:name="_Toc14535281"/>
+      <w:bookmarkStart w:id="37" w:name="_Toc14601215"/>
       <w:r>
         <w:t>Functional safety relevant</w:t>
       </w:r>
+      <w:bookmarkEnd w:id="34"/>
       <w:bookmarkEnd w:id="35"/>
       <w:bookmarkEnd w:id="36"/>
       <w:bookmarkEnd w:id="37"/>
-      <w:bookmarkEnd w:id="38"/>
     </w:p>
     <w:p>
       <w:r>
@@ -5957,17 +5955,17 @@
       <w:pPr>
         <w:pStyle w:val="Heading3"/>
       </w:pPr>
-      <w:bookmarkStart w:id="39" w:name="_Toc6078374"/>
-      <w:bookmarkStart w:id="40" w:name="_Toc6078511"/>
-      <w:bookmarkStart w:id="41" w:name="_Toc14535282"/>
-      <w:bookmarkStart w:id="42" w:name="_Toc14601216"/>
+      <w:bookmarkStart w:id="38" w:name="_Toc6078374"/>
+      <w:bookmarkStart w:id="39" w:name="_Toc6078511"/>
+      <w:bookmarkStart w:id="40" w:name="_Toc14535282"/>
+      <w:bookmarkStart w:id="41" w:name="_Toc14601216"/>
       <w:r>
         <w:t>Change Request Reference</w:t>
       </w:r>
+      <w:bookmarkEnd w:id="38"/>
       <w:bookmarkEnd w:id="39"/>
       <w:bookmarkEnd w:id="40"/>
       <w:bookmarkEnd w:id="41"/>
-      <w:bookmarkEnd w:id="42"/>
     </w:p>
     <w:p>
       <w:r>
@@ -6226,17 +6224,17 @@
       <w:pPr>
         <w:pStyle w:val="Heading3"/>
       </w:pPr>
-      <w:bookmarkStart w:id="43" w:name="_Toc6078375"/>
-      <w:bookmarkStart w:id="44" w:name="_Toc6078512"/>
-      <w:bookmarkStart w:id="45" w:name="_Toc14535283"/>
-      <w:bookmarkStart w:id="46" w:name="_Toc14601217"/>
+      <w:bookmarkStart w:id="42" w:name="_Toc6078375"/>
+      <w:bookmarkStart w:id="43" w:name="_Toc6078512"/>
+      <w:bookmarkStart w:id="44" w:name="_Toc14535283"/>
+      <w:bookmarkStart w:id="45" w:name="_Toc14601217"/>
       <w:r>
         <w:t>Review ID</w:t>
       </w:r>
+      <w:bookmarkEnd w:id="42"/>
       <w:bookmarkEnd w:id="43"/>
       <w:bookmarkEnd w:id="44"/>
       <w:bookmarkEnd w:id="45"/>
-      <w:bookmarkEnd w:id="46"/>
     </w:p>
     <w:p>
       <w:r>
@@ -6445,17 +6443,17 @@
       <w:pPr>
         <w:pStyle w:val="Heading3"/>
       </w:pPr>
-      <w:bookmarkStart w:id="47" w:name="_Toc6078376"/>
-      <w:bookmarkStart w:id="48" w:name="_Toc6078513"/>
-      <w:bookmarkStart w:id="49" w:name="_Toc14535284"/>
-      <w:bookmarkStart w:id="50" w:name="_Toc14601218"/>
+      <w:bookmarkStart w:id="46" w:name="_Toc6078376"/>
+      <w:bookmarkStart w:id="47" w:name="_Toc6078513"/>
+      <w:bookmarkStart w:id="48" w:name="_Toc14535284"/>
+      <w:bookmarkStart w:id="49" w:name="_Toc14601218"/>
       <w:r>
         <w:t>Type</w:t>
       </w:r>
+      <w:bookmarkEnd w:id="46"/>
       <w:bookmarkEnd w:id="47"/>
       <w:bookmarkEnd w:id="48"/>
       <w:bookmarkEnd w:id="49"/>
-      <w:bookmarkEnd w:id="50"/>
     </w:p>
     <w:p>
       <w:r>
@@ -6785,17 +6783,17 @@
       <w:pPr>
         <w:pStyle w:val="Heading3"/>
       </w:pPr>
-      <w:bookmarkStart w:id="51" w:name="_Toc6078377"/>
-      <w:bookmarkStart w:id="52" w:name="_Toc6078514"/>
-      <w:bookmarkStart w:id="53" w:name="_Toc14535285"/>
-      <w:bookmarkStart w:id="54" w:name="_Toc14601219"/>
+      <w:bookmarkStart w:id="50" w:name="_Toc6078377"/>
+      <w:bookmarkStart w:id="51" w:name="_Toc6078514"/>
+      <w:bookmarkStart w:id="52" w:name="_Toc14535285"/>
+      <w:bookmarkStart w:id="53" w:name="_Toc14601219"/>
       <w:r>
         <w:t>Chapter</w:t>
       </w:r>
+      <w:bookmarkEnd w:id="50"/>
       <w:bookmarkEnd w:id="51"/>
       <w:bookmarkEnd w:id="52"/>
       <w:bookmarkEnd w:id="53"/>
-      <w:bookmarkEnd w:id="54"/>
     </w:p>
     <w:p>
       <w:r>
@@ -7060,13 +7058,13 @@
       <w:pPr>
         <w:pStyle w:val="Heading3"/>
       </w:pPr>
-      <w:bookmarkStart w:id="55" w:name="_Toc14535286"/>
-      <w:bookmarkStart w:id="56" w:name="_Toc14601220"/>
+      <w:bookmarkStart w:id="54" w:name="_Toc14535286"/>
+      <w:bookmarkStart w:id="55" w:name="_Toc14601220"/>
       <w:r>
         <w:t>Hw/Platform</w:t>
       </w:r>
+      <w:bookmarkEnd w:id="54"/>
       <w:bookmarkEnd w:id="55"/>
-      <w:bookmarkEnd w:id="56"/>
     </w:p>
     <w:p>
       <w:r>
@@ -7455,13 +7453,13 @@
       <w:pPr>
         <w:pStyle w:val="Heading3"/>
       </w:pPr>
-      <w:bookmarkStart w:id="57" w:name="_Toc14535287"/>
-      <w:bookmarkStart w:id="58" w:name="_Toc14601221"/>
+      <w:bookmarkStart w:id="56" w:name="_Toc14535287"/>
+      <w:bookmarkStart w:id="57" w:name="_Toc14601221"/>
       <w:r>
         <w:t>Function domain</w:t>
       </w:r>
+      <w:bookmarkEnd w:id="56"/>
       <w:bookmarkEnd w:id="57"/>
-      <w:bookmarkEnd w:id="58"/>
     </w:p>
     <w:p>
       <w:r>
@@ -7646,13 +7644,13 @@
       <w:pPr>
         <w:pStyle w:val="Heading3"/>
       </w:pPr>
-      <w:bookmarkStart w:id="59" w:name="_Toc14535288"/>
-      <w:bookmarkStart w:id="60" w:name="_Toc14601222"/>
+      <w:bookmarkStart w:id="58" w:name="_Toc14535288"/>
+      <w:bookmarkStart w:id="59" w:name="_Toc14601222"/>
       <w:r>
         <w:t>Tested at</w:t>
       </w:r>
+      <w:bookmarkEnd w:id="58"/>
       <w:bookmarkEnd w:id="59"/>
-      <w:bookmarkEnd w:id="60"/>
     </w:p>
     <w:p>
       <w:r>
@@ -7993,13 +7991,13 @@
       <w:pPr>
         <w:pStyle w:val="Heading3"/>
       </w:pPr>
-      <w:bookmarkStart w:id="61" w:name="_Toc14535289"/>
-      <w:bookmarkStart w:id="62" w:name="_Toc14601223"/>
+      <w:bookmarkStart w:id="60" w:name="_Toc14535289"/>
+      <w:bookmarkStart w:id="61" w:name="_Toc14601223"/>
       <w:r>
         <w:t>Version</w:t>
       </w:r>
+      <w:bookmarkEnd w:id="60"/>
       <w:bookmarkEnd w:id="61"/>
-      <w:bookmarkEnd w:id="62"/>
     </w:p>
     <w:p>
       <w:r>
@@ -8182,11 +8180,11 @@
       <w:pPr>
         <w:pStyle w:val="Heading2"/>
       </w:pPr>
-      <w:bookmarkStart w:id="63" w:name="_Toc5980401"/>
-      <w:bookmarkStart w:id="64" w:name="_Toc6078379"/>
-      <w:bookmarkStart w:id="65" w:name="_Toc6078516"/>
-      <w:bookmarkStart w:id="66" w:name="_Toc14535290"/>
-      <w:bookmarkStart w:id="67" w:name="_Toc14601224"/>
+      <w:bookmarkStart w:id="62" w:name="_Toc5980401"/>
+      <w:bookmarkStart w:id="63" w:name="_Toc6078379"/>
+      <w:bookmarkStart w:id="64" w:name="_Toc6078516"/>
+      <w:bookmarkStart w:id="65" w:name="_Toc14535290"/>
+      <w:bookmarkStart w:id="66" w:name="_Toc14601224"/>
       <w:r>
         <w:lastRenderedPageBreak/>
         <w:t>XML Document settings area</w:t>
@@ -8194,29 +8192,29 @@
       <w:r>
         <w:t>.</w:t>
       </w:r>
+      <w:bookmarkEnd w:id="62"/>
       <w:bookmarkEnd w:id="63"/>
       <w:bookmarkEnd w:id="64"/>
       <w:bookmarkEnd w:id="65"/>
       <w:bookmarkEnd w:id="66"/>
+    </w:p>
+    <w:p>
+      <w:pPr>
+        <w:pStyle w:val="Heading3"/>
+      </w:pPr>
+      <w:bookmarkStart w:id="67" w:name="_Toc5980402"/>
+      <w:bookmarkStart w:id="68" w:name="_Toc6078380"/>
+      <w:bookmarkStart w:id="69" w:name="_Toc6078517"/>
+      <w:bookmarkStart w:id="70" w:name="_Toc14535291"/>
+      <w:bookmarkStart w:id="71" w:name="_Toc14601225"/>
+      <w:r>
+        <w:t>Document area members</w:t>
+      </w:r>
       <w:bookmarkEnd w:id="67"/>
-    </w:p>
-    <w:p>
-      <w:pPr>
-        <w:pStyle w:val="Heading3"/>
-      </w:pPr>
-      <w:bookmarkStart w:id="68" w:name="_Toc5980402"/>
-      <w:bookmarkStart w:id="69" w:name="_Toc6078380"/>
-      <w:bookmarkStart w:id="70" w:name="_Toc6078517"/>
-      <w:bookmarkStart w:id="71" w:name="_Toc14535291"/>
-      <w:bookmarkStart w:id="72" w:name="_Toc14601225"/>
-      <w:r>
-        <w:t>Document area members</w:t>
-      </w:r>
       <w:bookmarkEnd w:id="68"/>
       <w:bookmarkEnd w:id="69"/>
       <w:bookmarkEnd w:id="70"/>
       <w:bookmarkEnd w:id="71"/>
-      <w:bookmarkEnd w:id="72"/>
     </w:p>
     <w:p>
       <w:r>
@@ -8303,19 +8301,19 @@
       <w:pPr>
         <w:pStyle w:val="Heading2"/>
       </w:pPr>
-      <w:bookmarkStart w:id="73" w:name="_Toc5980403"/>
-      <w:bookmarkStart w:id="74" w:name="_Toc6078381"/>
-      <w:bookmarkStart w:id="75" w:name="_Toc6078518"/>
-      <w:bookmarkStart w:id="76" w:name="_Toc14535292"/>
-      <w:bookmarkStart w:id="77" w:name="_Toc14601226"/>
+      <w:bookmarkStart w:id="72" w:name="_Toc5980403"/>
+      <w:bookmarkStart w:id="73" w:name="_Toc6078381"/>
+      <w:bookmarkStart w:id="74" w:name="_Toc6078518"/>
+      <w:bookmarkStart w:id="75" w:name="_Toc14535292"/>
+      <w:bookmarkStart w:id="76" w:name="_Toc14601226"/>
       <w:r>
         <w:t>Start Tab</w:t>
       </w:r>
+      <w:bookmarkEnd w:id="72"/>
       <w:bookmarkEnd w:id="73"/>
       <w:bookmarkEnd w:id="74"/>
       <w:bookmarkEnd w:id="75"/>
       <w:bookmarkEnd w:id="76"/>
-      <w:bookmarkEnd w:id="77"/>
     </w:p>
     <w:p>
       <w:pPr>
@@ -8536,37 +8534,37 @@
       <w:pPr>
         <w:pStyle w:val="Heading2"/>
       </w:pPr>
-      <w:bookmarkStart w:id="78" w:name="_Toc5980404"/>
-      <w:bookmarkStart w:id="79" w:name="_Toc6078382"/>
-      <w:bookmarkStart w:id="80" w:name="_Toc6078519"/>
-      <w:bookmarkStart w:id="81" w:name="_Toc14535293"/>
-      <w:bookmarkStart w:id="82" w:name="_Toc14601227"/>
+      <w:bookmarkStart w:id="77" w:name="_Toc5980404"/>
+      <w:bookmarkStart w:id="78" w:name="_Toc6078382"/>
+      <w:bookmarkStart w:id="79" w:name="_Toc6078519"/>
+      <w:bookmarkStart w:id="80" w:name="_Toc14535293"/>
+      <w:bookmarkStart w:id="81" w:name="_Toc14601227"/>
       <w:r>
         <w:t>Database Tab</w:t>
       </w:r>
+      <w:bookmarkEnd w:id="77"/>
       <w:bookmarkEnd w:id="78"/>
       <w:bookmarkEnd w:id="79"/>
       <w:bookmarkEnd w:id="80"/>
       <w:bookmarkEnd w:id="81"/>
+    </w:p>
+    <w:p>
+      <w:pPr>
+        <w:pStyle w:val="Heading3"/>
+      </w:pPr>
+      <w:bookmarkStart w:id="82" w:name="_Toc5980405"/>
+      <w:bookmarkStart w:id="83" w:name="_Toc6078383"/>
+      <w:bookmarkStart w:id="84" w:name="_Toc6078520"/>
+      <w:bookmarkStart w:id="85" w:name="_Toc14535294"/>
+      <w:bookmarkStart w:id="86" w:name="_Toc14601228"/>
+      <w:r>
+        <w:t>Default columns to display</w:t>
+      </w:r>
       <w:bookmarkEnd w:id="82"/>
-    </w:p>
-    <w:p>
-      <w:pPr>
-        <w:pStyle w:val="Heading3"/>
-      </w:pPr>
-      <w:bookmarkStart w:id="83" w:name="_Toc5980405"/>
-      <w:bookmarkStart w:id="84" w:name="_Toc6078383"/>
-      <w:bookmarkStart w:id="85" w:name="_Toc6078520"/>
-      <w:bookmarkStart w:id="86" w:name="_Toc14535294"/>
-      <w:bookmarkStart w:id="87" w:name="_Toc14601228"/>
-      <w:r>
-        <w:t>Default columns to display</w:t>
-      </w:r>
       <w:bookmarkEnd w:id="83"/>
       <w:bookmarkEnd w:id="84"/>
       <w:bookmarkEnd w:id="85"/>
       <w:bookmarkEnd w:id="86"/>
-      <w:bookmarkEnd w:id="87"/>
     </w:p>
     <w:p>
       <w:r>
@@ -8689,223 +8687,223 @@
       <w:pPr>
         <w:pStyle w:val="Heading3"/>
       </w:pPr>
-      <w:bookmarkStart w:id="88" w:name="_Toc5980406"/>
-      <w:bookmarkStart w:id="89" w:name="_Toc6078384"/>
-      <w:bookmarkStart w:id="90" w:name="_Toc6078521"/>
-      <w:bookmarkStart w:id="91" w:name="_Toc14535295"/>
-      <w:bookmarkStart w:id="92" w:name="_Toc14601229"/>
+      <w:bookmarkStart w:id="87" w:name="_Toc5980406"/>
+      <w:bookmarkStart w:id="88" w:name="_Toc6078384"/>
+      <w:bookmarkStart w:id="89" w:name="_Toc6078521"/>
+      <w:bookmarkStart w:id="90" w:name="_Toc14535295"/>
+      <w:bookmarkStart w:id="91" w:name="_Toc14601229"/>
       <w:r>
         <w:t>Filter functionality</w:t>
       </w:r>
+      <w:bookmarkEnd w:id="87"/>
       <w:bookmarkEnd w:id="88"/>
       <w:bookmarkEnd w:id="89"/>
       <w:bookmarkEnd w:id="90"/>
       <w:bookmarkEnd w:id="91"/>
+    </w:p>
+    <w:p>
+      <w:r>
+        <w:t>Under</w:t>
+      </w:r>
+      <w:r>
+        <w:t xml:space="preserve"> the Edit Bar Menu, the application shall have a button called “Filter”.</w:t>
+      </w:r>
+    </w:p>
+    <w:p>
+      <w:pPr>
+        <w:rPr>
+          <w:b/>
+          <w:color w:val="00B050"/>
+        </w:rPr>
+      </w:pPr>
+      <w:r>
+        <w:t>From here the user can select the Columns to be displayed on the screen.</w:t>
+      </w:r>
+      <w:r>
+        <w:rPr>
+          <w:b/>
+        </w:rPr>
+        <w:t xml:space="preserve"> </w:t>
+      </w:r>
+      <w:r>
+        <w:rPr>
+          <w:b/>
+        </w:rPr>
+        <w:t>[Req0</w:t>
+      </w:r>
+      <w:r>
+        <w:rPr>
+          <w:b/>
+        </w:rPr>
+        <w:t>48</w:t>
+      </w:r>
+      <w:r>
+        <w:rPr>
+          <w:b/>
+        </w:rPr>
+        <w:t>]</w:t>
+      </w:r>
+    </w:p>
+    <w:p/>
+    <w:p>
+      <w:pPr>
+        <w:pStyle w:val="Heading3"/>
+      </w:pPr>
+      <w:bookmarkStart w:id="92" w:name="_Toc5980407"/>
+      <w:bookmarkStart w:id="93" w:name="_Toc6078385"/>
+      <w:bookmarkStart w:id="94" w:name="_Toc6078522"/>
+      <w:bookmarkStart w:id="95" w:name="_Toc14535296"/>
+      <w:bookmarkStart w:id="96" w:name="_Toc14601230"/>
+      <w:r>
+        <w:t>Save Settings for “filter option”</w:t>
+      </w:r>
       <w:bookmarkEnd w:id="92"/>
-    </w:p>
-    <w:p>
-      <w:r>
-        <w:t>Under</w:t>
-      </w:r>
-      <w:r>
-        <w:t xml:space="preserve"> the Edit Bar Menu, the application shall have a button called “Filter”.</w:t>
-      </w:r>
-    </w:p>
-    <w:p>
-      <w:pPr>
-        <w:rPr>
-          <w:b/>
-          <w:color w:val="00B050"/>
-        </w:rPr>
-      </w:pPr>
-      <w:r>
-        <w:t>From here the user can select the Columns to be displayed on the screen.</w:t>
-      </w:r>
-      <w:r>
-        <w:rPr>
-          <w:b/>
-        </w:rPr>
-        <w:t xml:space="preserve"> </w:t>
-      </w:r>
-      <w:r>
-        <w:rPr>
-          <w:b/>
-        </w:rPr>
-        <w:t>[Req0</w:t>
-      </w:r>
-      <w:r>
-        <w:rPr>
-          <w:b/>
-        </w:rPr>
-        <w:t>48</w:t>
-      </w:r>
-      <w:r>
-        <w:rPr>
-          <w:b/>
-        </w:rPr>
-        <w:t>]</w:t>
-      </w:r>
-    </w:p>
-    <w:p/>
-    <w:p>
-      <w:pPr>
-        <w:pStyle w:val="Heading3"/>
-      </w:pPr>
-      <w:bookmarkStart w:id="93" w:name="_Toc5980407"/>
-      <w:bookmarkStart w:id="94" w:name="_Toc6078385"/>
-      <w:bookmarkStart w:id="95" w:name="_Toc6078522"/>
-      <w:bookmarkStart w:id="96" w:name="_Toc14535296"/>
-      <w:bookmarkStart w:id="97" w:name="_Toc14601230"/>
-      <w:r>
-        <w:t>Save Settings for “filter option”</w:t>
-      </w:r>
       <w:bookmarkEnd w:id="93"/>
       <w:bookmarkEnd w:id="94"/>
       <w:bookmarkEnd w:id="95"/>
       <w:bookmarkEnd w:id="96"/>
+    </w:p>
+    <w:p>
+      <w:r>
+        <w:t xml:space="preserve"> Af</w:t>
+      </w:r>
+      <w:r>
+        <w:t>ter the user saves the columns to be showed, the settings shall be saved into XML document.</w:t>
+      </w:r>
+    </w:p>
+    <w:p>
+      <w:r>
+        <w:t>The informations shall be saved in the xml file under the following format:</w:t>
+      </w:r>
+    </w:p>
+    <w:p>
+      <w:r>
+        <w:t xml:space="preserve">  &lt;document_settings&gt;</w:t>
+      </w:r>
+    </w:p>
+    <w:p>
+      <w:r>
+        <w:t xml:space="preserve">    &lt;doc_settings&gt;</w:t>
+      </w:r>
+    </w:p>
+    <w:p>
+      <w:r>
+        <w:t xml:space="preserve">      &lt;Baseline&gt;1&lt;/Baseline&gt;</w:t>
+      </w:r>
+    </w:p>
+    <w:p>
+      <w:r>
+        <w:t xml:space="preserve">      &lt;Columns&gt; ‘columns names’      &lt;/Columns&gt;</w:t>
+      </w:r>
+    </w:p>
+    <w:p>
+      <w:r>
+        <w:t xml:space="preserve">    &lt;/doc_settings&gt;</w:t>
+      </w:r>
+    </w:p>
+    <w:p>
+      <w:r>
+        <w:t xml:space="preserve">  &lt;/document_settings&gt;</w:t>
+      </w:r>
+    </w:p>
+    <w:p>
+      <w:r>
+        <w:rPr>
+          <w:b/>
+        </w:rPr>
+        <w:t>[Req0</w:t>
+      </w:r>
+      <w:r>
+        <w:rPr>
+          <w:b/>
+        </w:rPr>
+        <w:t>49</w:t>
+      </w:r>
+      <w:r>
+        <w:rPr>
+          <w:b/>
+        </w:rPr>
+        <w:t>]</w:t>
+      </w:r>
+    </w:p>
+    <w:p>
+      <w:pPr>
+        <w:pStyle w:val="Heading3"/>
+      </w:pPr>
+      <w:bookmarkStart w:id="97" w:name="_Toc5980408"/>
+      <w:bookmarkStart w:id="98" w:name="_Toc6078386"/>
+      <w:bookmarkStart w:id="99" w:name="_Toc6078523"/>
+      <w:bookmarkStart w:id="100" w:name="_Toc14535297"/>
+      <w:bookmarkStart w:id="101" w:name="_Toc14601231"/>
+      <w:r>
+        <w:t>Search functionality</w:t>
+      </w:r>
       <w:bookmarkEnd w:id="97"/>
-    </w:p>
-    <w:p>
-      <w:r>
-        <w:t xml:space="preserve"> Af</w:t>
-      </w:r>
-      <w:r>
-        <w:t>ter the user saves the columns to be showed, the settings shall be saved into XML document.</w:t>
-      </w:r>
-    </w:p>
-    <w:p>
-      <w:r>
-        <w:t>The informations shall be saved in the xml file under the following format:</w:t>
-      </w:r>
-    </w:p>
-    <w:p>
-      <w:r>
-        <w:t xml:space="preserve">  &lt;document_settings&gt;</w:t>
-      </w:r>
-    </w:p>
-    <w:p>
-      <w:r>
-        <w:t xml:space="preserve">    &lt;doc_settings&gt;</w:t>
-      </w:r>
-    </w:p>
-    <w:p>
-      <w:r>
-        <w:t xml:space="preserve">      &lt;Baseline&gt;1&lt;/Baseline&gt;</w:t>
-      </w:r>
-    </w:p>
-    <w:p>
-      <w:r>
-        <w:t xml:space="preserve">      &lt;Columns&gt; ‘columns names’      &lt;/Columns&gt;</w:t>
-      </w:r>
-    </w:p>
-    <w:p>
-      <w:r>
-        <w:t xml:space="preserve">    &lt;/doc_settings&gt;</w:t>
-      </w:r>
-    </w:p>
-    <w:p>
-      <w:r>
-        <w:t xml:space="preserve">  &lt;/document_settings&gt;</w:t>
-      </w:r>
-    </w:p>
-    <w:p>
-      <w:r>
-        <w:rPr>
-          <w:b/>
-        </w:rPr>
-        <w:t>[Req0</w:t>
-      </w:r>
-      <w:r>
-        <w:rPr>
-          <w:b/>
-        </w:rPr>
-        <w:t>49</w:t>
-      </w:r>
-      <w:r>
-        <w:rPr>
-          <w:b/>
-        </w:rPr>
-        <w:t>]</w:t>
-      </w:r>
-    </w:p>
-    <w:p>
-      <w:pPr>
-        <w:pStyle w:val="Heading3"/>
-      </w:pPr>
-      <w:bookmarkStart w:id="98" w:name="_Toc5980408"/>
-      <w:bookmarkStart w:id="99" w:name="_Toc6078386"/>
-      <w:bookmarkStart w:id="100" w:name="_Toc6078523"/>
-      <w:bookmarkStart w:id="101" w:name="_Toc14535297"/>
-      <w:bookmarkStart w:id="102" w:name="_Toc14601231"/>
-      <w:r>
-        <w:t>Search functionality</w:t>
-      </w:r>
       <w:bookmarkEnd w:id="98"/>
       <w:bookmarkEnd w:id="99"/>
       <w:bookmarkEnd w:id="100"/>
       <w:bookmarkEnd w:id="101"/>
+    </w:p>
+    <w:p>
+      <w:r>
+        <w:t>Under the Edit Bar Menu, the application shall have a button called “Search”.</w:t>
+      </w:r>
+    </w:p>
+    <w:p>
+      <w:r>
+        <w:t xml:space="preserve">From where the user can input </w:t>
+      </w:r>
+      <w:r>
+        <w:t xml:space="preserve">a </w:t>
+      </w:r>
+      <w:r>
+        <w:t>text, and the application shall display the rows containing that text.</w:t>
+      </w:r>
+    </w:p>
+    <w:p>
+      <w:pPr>
+        <w:rPr>
+          <w:b/>
+          <w:color w:val="00B050"/>
+        </w:rPr>
+      </w:pPr>
+      <w:r>
+        <w:rPr>
+          <w:b/>
+        </w:rPr>
+        <w:t>[Req0</w:t>
+      </w:r>
+      <w:r>
+        <w:rPr>
+          <w:b/>
+        </w:rPr>
+        <w:t>50</w:t>
+      </w:r>
+      <w:r>
+        <w:rPr>
+          <w:b/>
+        </w:rPr>
+        <w:t>]</w:t>
+      </w:r>
+    </w:p>
+    <w:p/>
+    <w:p>
+      <w:pPr>
+        <w:pStyle w:val="Heading3"/>
+      </w:pPr>
+      <w:bookmarkStart w:id="102" w:name="_Toc5980409"/>
+      <w:bookmarkStart w:id="103" w:name="_Toc6078387"/>
+      <w:bookmarkStart w:id="104" w:name="_Toc6078524"/>
+      <w:bookmarkStart w:id="105" w:name="_Toc14535298"/>
+      <w:bookmarkStart w:id="106" w:name="_Toc14601232"/>
+      <w:r>
+        <w:t>MenuStrip</w:t>
+      </w:r>
       <w:bookmarkEnd w:id="102"/>
-    </w:p>
-    <w:p>
-      <w:r>
-        <w:t>Under the Edit Bar Menu, the application shall have a button called “Search”.</w:t>
-      </w:r>
-    </w:p>
-    <w:p>
-      <w:r>
-        <w:t xml:space="preserve">From where the user can input </w:t>
-      </w:r>
-      <w:r>
-        <w:t xml:space="preserve">a </w:t>
-      </w:r>
-      <w:r>
-        <w:t>text, and the application shall display the rows containing that text.</w:t>
-      </w:r>
-    </w:p>
-    <w:p>
-      <w:pPr>
-        <w:rPr>
-          <w:b/>
-          <w:color w:val="00B050"/>
-        </w:rPr>
-      </w:pPr>
-      <w:r>
-        <w:rPr>
-          <w:b/>
-        </w:rPr>
-        <w:t>[Req0</w:t>
-      </w:r>
-      <w:r>
-        <w:rPr>
-          <w:b/>
-        </w:rPr>
-        <w:t>50</w:t>
-      </w:r>
-      <w:r>
-        <w:rPr>
-          <w:b/>
-        </w:rPr>
-        <w:t>]</w:t>
-      </w:r>
-    </w:p>
-    <w:p/>
-    <w:p>
-      <w:pPr>
-        <w:pStyle w:val="Heading3"/>
-      </w:pPr>
-      <w:bookmarkStart w:id="103" w:name="_Toc5980409"/>
-      <w:bookmarkStart w:id="104" w:name="_Toc6078387"/>
-      <w:bookmarkStart w:id="105" w:name="_Toc6078524"/>
-      <w:bookmarkStart w:id="106" w:name="_Toc14535298"/>
-      <w:bookmarkStart w:id="107" w:name="_Toc14601232"/>
-      <w:r>
-        <w:t>MenuStrip</w:t>
-      </w:r>
       <w:bookmarkEnd w:id="103"/>
       <w:bookmarkEnd w:id="104"/>
       <w:bookmarkEnd w:id="105"/>
       <w:bookmarkEnd w:id="106"/>
-      <w:bookmarkEnd w:id="107"/>
     </w:p>
     <w:p>
       <w:r>
@@ -9772,37 +9770,37 @@
       <w:pPr>
         <w:pStyle w:val="Heading2"/>
       </w:pPr>
-      <w:bookmarkStart w:id="108" w:name="_Toc5980410"/>
-      <w:bookmarkStart w:id="109" w:name="_Toc6078388"/>
-      <w:bookmarkStart w:id="110" w:name="_Toc6078525"/>
-      <w:bookmarkStart w:id="111" w:name="_Toc14535299"/>
-      <w:bookmarkStart w:id="112" w:name="_Toc14601233"/>
+      <w:bookmarkStart w:id="107" w:name="_Toc5980410"/>
+      <w:bookmarkStart w:id="108" w:name="_Toc6078388"/>
+      <w:bookmarkStart w:id="109" w:name="_Toc6078525"/>
+      <w:bookmarkStart w:id="110" w:name="_Toc14535299"/>
+      <w:bookmarkStart w:id="111" w:name="_Toc14601233"/>
       <w:r>
         <w:t>Coverage Tab</w:t>
       </w:r>
+      <w:bookmarkEnd w:id="107"/>
       <w:bookmarkEnd w:id="108"/>
       <w:bookmarkEnd w:id="109"/>
       <w:bookmarkEnd w:id="110"/>
       <w:bookmarkEnd w:id="111"/>
+    </w:p>
+    <w:p>
+      <w:pPr>
+        <w:pStyle w:val="Heading3"/>
+      </w:pPr>
+      <w:bookmarkStart w:id="112" w:name="_Toc5980411"/>
+      <w:bookmarkStart w:id="113" w:name="_Toc6078389"/>
+      <w:bookmarkStart w:id="114" w:name="_Toc6078526"/>
+      <w:bookmarkStart w:id="115" w:name="_Toc14535300"/>
+      <w:bookmarkStart w:id="116" w:name="_Toc14601234"/>
+      <w:r>
+        <w:t>Columns for the dataGrid</w:t>
+      </w:r>
       <w:bookmarkEnd w:id="112"/>
-    </w:p>
-    <w:p>
-      <w:pPr>
-        <w:pStyle w:val="Heading3"/>
-      </w:pPr>
-      <w:bookmarkStart w:id="113" w:name="_Toc5980411"/>
-      <w:bookmarkStart w:id="114" w:name="_Toc6078389"/>
-      <w:bookmarkStart w:id="115" w:name="_Toc6078526"/>
-      <w:bookmarkStart w:id="116" w:name="_Toc14535300"/>
-      <w:bookmarkStart w:id="117" w:name="_Toc14601234"/>
-      <w:r>
-        <w:t>Columns for the dataGrid</w:t>
-      </w:r>
       <w:bookmarkEnd w:id="113"/>
       <w:bookmarkEnd w:id="114"/>
       <w:bookmarkEnd w:id="115"/>
       <w:bookmarkEnd w:id="116"/>
-      <w:bookmarkEnd w:id="117"/>
     </w:p>
     <w:p>
       <w:r>
@@ -9936,19 +9934,19 @@
       <w:pPr>
         <w:pStyle w:val="Heading3"/>
       </w:pPr>
-      <w:bookmarkStart w:id="118" w:name="_Toc5980412"/>
-      <w:bookmarkStart w:id="119" w:name="_Toc6078390"/>
-      <w:bookmarkStart w:id="120" w:name="_Toc6078527"/>
-      <w:bookmarkStart w:id="121" w:name="_Toc14535301"/>
-      <w:bookmarkStart w:id="122" w:name="_Toc14601235"/>
+      <w:bookmarkStart w:id="117" w:name="_Toc5980412"/>
+      <w:bookmarkStart w:id="118" w:name="_Toc6078390"/>
+      <w:bookmarkStart w:id="119" w:name="_Toc6078527"/>
+      <w:bookmarkStart w:id="120" w:name="_Toc14535301"/>
+      <w:bookmarkStart w:id="121" w:name="_Toc14601235"/>
       <w:r>
         <w:t>Functionality</w:t>
       </w:r>
+      <w:bookmarkEnd w:id="117"/>
       <w:bookmarkEnd w:id="118"/>
       <w:bookmarkEnd w:id="119"/>
       <w:bookmarkEnd w:id="120"/>
       <w:bookmarkEnd w:id="121"/>
-      <w:bookmarkEnd w:id="122"/>
     </w:p>
     <w:p>
       <w:r>
@@ -10261,19 +10259,19 @@
       <w:pPr>
         <w:pStyle w:val="Heading2"/>
       </w:pPr>
-      <w:bookmarkStart w:id="123" w:name="_Toc5980413"/>
-      <w:bookmarkStart w:id="124" w:name="_Toc6078391"/>
-      <w:bookmarkStart w:id="125" w:name="_Toc6078528"/>
-      <w:bookmarkStart w:id="126" w:name="_Toc14535302"/>
-      <w:bookmarkStart w:id="127" w:name="_Toc14601236"/>
+      <w:bookmarkStart w:id="122" w:name="_Toc5980413"/>
+      <w:bookmarkStart w:id="123" w:name="_Toc6078391"/>
+      <w:bookmarkStart w:id="124" w:name="_Toc6078528"/>
+      <w:bookmarkStart w:id="125" w:name="_Toc14535302"/>
+      <w:bookmarkStart w:id="126" w:name="_Toc14601236"/>
       <w:r>
         <w:t>Statistics Tab</w:t>
       </w:r>
+      <w:bookmarkEnd w:id="122"/>
       <w:bookmarkEnd w:id="123"/>
       <w:bookmarkEnd w:id="124"/>
       <w:bookmarkEnd w:id="125"/>
       <w:bookmarkEnd w:id="126"/>
-      <w:bookmarkEnd w:id="127"/>
       <w:r>
         <w:t xml:space="preserve"> </w:t>
       </w:r>
@@ -10465,14 +10463,14 @@
       <w:pPr>
         <w:pStyle w:val="Heading2"/>
       </w:pPr>
-      <w:bookmarkStart w:id="128" w:name="_Toc14535303"/>
-      <w:bookmarkStart w:id="129" w:name="_Toc14601237"/>
+      <w:bookmarkStart w:id="127" w:name="_Toc14535303"/>
+      <w:bookmarkStart w:id="128" w:name="_Toc14601237"/>
       <w:r>
         <w:lastRenderedPageBreak/>
         <w:t>Settings Tab</w:t>
       </w:r>
+      <w:bookmarkEnd w:id="127"/>
       <w:bookmarkEnd w:id="128"/>
-      <w:bookmarkEnd w:id="129"/>
       <w:r>
         <w:t xml:space="preserve"> </w:t>
       </w:r>
@@ -10616,34 +10614,34 @@
       <w:pPr>
         <w:pStyle w:val="Heading1"/>
       </w:pPr>
-      <w:bookmarkStart w:id="130" w:name="_Toc6078392"/>
-      <w:bookmarkStart w:id="131" w:name="_Toc6078529"/>
-      <w:bookmarkStart w:id="132" w:name="_Toc14535304"/>
-      <w:bookmarkStart w:id="133" w:name="_Toc14601238"/>
+      <w:bookmarkStart w:id="129" w:name="_Toc6078392"/>
+      <w:bookmarkStart w:id="130" w:name="_Toc6078529"/>
+      <w:bookmarkStart w:id="131" w:name="_Toc14535304"/>
+      <w:bookmarkStart w:id="132" w:name="_Toc14601238"/>
       <w:r>
         <w:lastRenderedPageBreak/>
         <w:t>Functionality Requirements</w:t>
       </w:r>
+      <w:bookmarkEnd w:id="129"/>
       <w:bookmarkEnd w:id="130"/>
       <w:bookmarkEnd w:id="131"/>
       <w:bookmarkEnd w:id="132"/>
+    </w:p>
+    <w:p>
+      <w:pPr>
+        <w:pStyle w:val="Heading2"/>
+      </w:pPr>
+      <w:bookmarkStart w:id="133" w:name="_Toc6078393"/>
+      <w:bookmarkStart w:id="134" w:name="_Toc6078530"/>
+      <w:bookmarkStart w:id="135" w:name="_Toc14535305"/>
+      <w:bookmarkStart w:id="136" w:name="_Toc14601239"/>
+      <w:r>
+        <w:t>Requirements Version</w:t>
+      </w:r>
       <w:bookmarkEnd w:id="133"/>
-    </w:p>
-    <w:p>
-      <w:pPr>
-        <w:pStyle w:val="Heading2"/>
-      </w:pPr>
-      <w:bookmarkStart w:id="134" w:name="_Toc6078393"/>
-      <w:bookmarkStart w:id="135" w:name="_Toc6078530"/>
-      <w:bookmarkStart w:id="136" w:name="_Toc14535305"/>
-      <w:bookmarkStart w:id="137" w:name="_Toc14601239"/>
-      <w:r>
-        <w:t>Requirements Version</w:t>
-      </w:r>
       <w:bookmarkEnd w:id="134"/>
       <w:bookmarkEnd w:id="135"/>
       <w:bookmarkEnd w:id="136"/>
-      <w:bookmarkEnd w:id="137"/>
     </w:p>
     <w:p>
       <w:r>
@@ -10858,21 +10856,157 @@
       <w:pPr>
         <w:pStyle w:val="Heading2"/>
       </w:pPr>
-      <w:bookmarkStart w:id="138" w:name="_Toc14535306"/>
-      <w:bookmarkStart w:id="139" w:name="_Toc14601240"/>
+      <w:bookmarkStart w:id="137" w:name="_Toc14535306"/>
+      <w:bookmarkStart w:id="138" w:name="_Toc14601240"/>
       <w:r>
         <w:t>Compare between Releases</w:t>
       </w:r>
+      <w:bookmarkEnd w:id="137"/>
       <w:bookmarkEnd w:id="138"/>
+    </w:p>
+    <w:p>
+      <w:pPr>
+        <w:pStyle w:val="ListParagraph"/>
+        <w:ind w:left="0"/>
+      </w:pPr>
+      <w:r>
+        <w:t>The application shall be able to count, how many requirements are modified between two releases.</w:t>
+      </w:r>
+    </w:p>
+    <w:p>
+      <w:pPr>
+        <w:pStyle w:val="ListParagraph"/>
+        <w:ind w:left="0"/>
+        <w:rPr>
+          <w:color w:val="00B050"/>
+        </w:rPr>
+      </w:pPr>
+      <w:r>
+        <w:rPr>
+          <w:b/>
+        </w:rPr>
+        <w:t>[Req0</w:t>
+      </w:r>
+      <w:r>
+        <w:rPr>
+          <w:b/>
+        </w:rPr>
+        <w:t>70</w:t>
+      </w:r>
+      <w:r>
+        <w:rPr>
+          <w:b/>
+        </w:rPr>
+        <w:t>]</w:t>
+      </w:r>
+    </w:p>
+    <w:p>
+      <w:pPr>
+        <w:pStyle w:val="ListParagraph"/>
+        <w:ind w:left="0"/>
+      </w:pPr>
+      <w:r>
+        <w:t>The application shall be able to export the releases that has been modified between two releases.</w:t>
+      </w:r>
+    </w:p>
+    <w:p>
+      <w:pPr>
+        <w:pStyle w:val="ListParagraph"/>
+        <w:ind w:left="0"/>
+        <w:rPr>
+          <w:color w:val="FF0000"/>
+        </w:rPr>
+      </w:pPr>
+      <w:r>
+        <w:rPr>
+          <w:b/>
+        </w:rPr>
+        <w:t>[Req0</w:t>
+      </w:r>
+      <w:r>
+        <w:rPr>
+          <w:b/>
+        </w:rPr>
+        <w:t>71</w:t>
+      </w:r>
+      <w:r>
+        <w:rPr>
+          <w:b/>
+        </w:rPr>
+        <w:t>]</w:t>
+      </w:r>
+    </w:p>
+    <w:p>
+      <w:pPr>
+        <w:pStyle w:val="ListParagraph"/>
+        <w:ind w:left="0"/>
+        <w:rPr>
+          <w:color w:val="FF0000"/>
+        </w:rPr>
+      </w:pPr>
+    </w:p>
+    <w:p>
+      <w:pPr>
+        <w:pStyle w:val="ListParagraph"/>
+        <w:ind w:left="0"/>
+        <w:rPr>
+          <w:color w:val="FF0000"/>
+        </w:rPr>
+      </w:pPr>
+    </w:p>
+    <w:p>
+      <w:pPr>
+        <w:pStyle w:val="Heading2"/>
+      </w:pPr>
+      <w:bookmarkStart w:id="139" w:name="_Toc14535307"/>
+      <w:bookmarkStart w:id="140" w:name="_Toc14601241"/>
+      <w:r>
+        <w:t>Unsaved requirements</w:t>
+      </w:r>
       <w:bookmarkEnd w:id="139"/>
+      <w:bookmarkEnd w:id="140"/>
+    </w:p>
+    <w:p>
+      <w:r>
+        <w:t xml:space="preserve">When a requirement is modified, the application shall color the box with yellow. </w:t>
+      </w:r>
+    </w:p>
+    <w:p>
+      <w:r>
+        <w:t>This information shall be present after Close and Reopen the document.</w:t>
+      </w:r>
+    </w:p>
+    <w:p/>
+    <w:p>
+      <w:r>
+        <w:t>When the Baseline is changed. All the Unsaved (Yellow) requirements shall become Saved (Gray).</w:t>
+      </w:r>
     </w:p>
     <w:p>
       <w:pPr>
         <w:pStyle w:val="ListParagraph"/>
         <w:ind w:left="0"/>
-      </w:pPr>
-      <w:r>
-        <w:t>The application shall be able to count, how many requirements are modified between two releases.</w:t>
+        <w:rPr>
+          <w:b/>
+        </w:rPr>
+      </w:pPr>
+      <w:r>
+        <w:rPr>
+          <w:b/>
+        </w:rPr>
+        <w:t>[Req0</w:t>
+      </w:r>
+      <w:r>
+        <w:rPr>
+          <w:b/>
+        </w:rPr>
+        <w:t>76</w:t>
+      </w:r>
+      <w:r>
+        <w:rPr>
+          <w:b/>
+        </w:rPr>
+        <w:t>]</w:t>
       </w:r>
     </w:p>
     <w:p>
@@ -10880,20 +11014,150 @@
         <w:pStyle w:val="ListParagraph"/>
         <w:ind w:left="0"/>
         <w:rPr>
-          <w:color w:val="00B050"/>
-        </w:rPr>
-      </w:pPr>
-      <w:r>
-        <w:rPr>
-          <w:b/>
-        </w:rPr>
-        <w:t>[Req0</w:t>
-      </w:r>
-      <w:r>
-        <w:rPr>
-          <w:b/>
-        </w:rPr>
-        <w:t>70</w:t>
+          <w:b/>
+        </w:rPr>
+      </w:pPr>
+    </w:p>
+    <w:p>
+      <w:pPr>
+        <w:pStyle w:val="Heading2"/>
+      </w:pPr>
+      <w:bookmarkStart w:id="141" w:name="_Toc14535308"/>
+      <w:bookmarkStart w:id="142" w:name="_Toc14601242"/>
+      <w:r>
+        <w:t>Baseline</w:t>
+      </w:r>
+      <w:bookmarkEnd w:id="141"/>
+      <w:bookmarkEnd w:id="142"/>
+    </w:p>
+    <w:p>
+      <w:r>
+        <w:t>The Application shall be able to Baseline the Document</w:t>
+      </w:r>
+    </w:p>
+    <w:p>
+      <w:pPr>
+        <w:rPr>
+          <w:b/>
+        </w:rPr>
+      </w:pPr>
+      <w:r>
+        <w:rPr>
+          <w:b/>
+        </w:rPr>
+        <w:t>[Req077]</w:t>
+      </w:r>
+    </w:p>
+    <w:p>
+      <w:pPr>
+        <w:pStyle w:val="ListParagraph"/>
+        <w:ind w:left="0"/>
+        <w:rPr>
+          <w:color w:val="FF0000"/>
+        </w:rPr>
+      </w:pPr>
+    </w:p>
+    <w:p>
+      <w:pPr>
+        <w:pStyle w:val="Heading2"/>
+      </w:pPr>
+      <w:bookmarkStart w:id="143" w:name="_Toc14535309"/>
+      <w:bookmarkStart w:id="144" w:name="_Toc14601243"/>
+      <w:r>
+        <w:t>Multiline</w:t>
+      </w:r>
+      <w:bookmarkEnd w:id="143"/>
+      <w:bookmarkEnd w:id="144"/>
+    </w:p>
+    <w:p>
+      <w:r>
+        <w:t>The application shall be able to display the “Description” to multiple lines.</w:t>
+      </w:r>
+    </w:p>
+    <w:p>
+      <w:pPr>
+        <w:rPr>
+          <w:b/>
+        </w:rPr>
+      </w:pPr>
+      <w:r>
+        <w:rPr>
+          <w:b/>
+        </w:rPr>
+        <w:t>[Req078]</w:t>
+      </w:r>
+    </w:p>
+    <w:p>
+      <w:pPr>
+        <w:pStyle w:val="ListParagraph"/>
+        <w:ind w:left="0"/>
+        <w:rPr>
+          <w:color w:val="FF0000"/>
+        </w:rPr>
+      </w:pPr>
+    </w:p>
+    <w:p>
+      <w:pPr>
+        <w:pStyle w:val="Heading2"/>
+      </w:pPr>
+      <w:bookmarkStart w:id="145" w:name="_Toc14535310"/>
+      <w:bookmarkStart w:id="146" w:name="_Toc14601244"/>
+      <w:r>
+        <w:t>View Baseline changes</w:t>
+      </w:r>
+      <w:bookmarkEnd w:id="145"/>
+      <w:bookmarkEnd w:id="146"/>
+    </w:p>
+    <w:p>
+      <w:r>
+        <w:t>The application shall be able to display the requirements that are changed from the previous Baseline.</w:t>
+      </w:r>
+    </w:p>
+    <w:p>
+      <w:pPr>
+        <w:rPr>
+          <w:b/>
+        </w:rPr>
+      </w:pPr>
+      <w:r>
+        <w:rPr>
+          <w:b/>
+        </w:rPr>
+        <w:t>[Req079]</w:t>
+      </w:r>
+    </w:p>
+    <w:p>
+      <w:pPr>
+        <w:pStyle w:val="Heading2"/>
+      </w:pPr>
+      <w:bookmarkStart w:id="147" w:name="_Toc14601245"/>
+      <w:r>
+        <w:t>Text Style</w:t>
+      </w:r>
+      <w:bookmarkEnd w:id="147"/>
+    </w:p>
+    <w:p>
+      <w:r>
+        <w:t>Text shall be centered for all columns except the “Description” column.</w:t>
+      </w:r>
+    </w:p>
+    <w:p>
+      <w:pPr>
+        <w:rPr>
+          <w:b/>
+        </w:rPr>
+      </w:pPr>
+      <w:r>
+        <w:rPr>
+          <w:b/>
+        </w:rPr>
+        <w:t>[</w:t>
+      </w:r>
+      <w:r>
+        <w:rPr>
+          <w:b/>
+        </w:rPr>
+        <w:t>Req082</w:t>
       </w:r>
       <w:r>
         <w:rPr>
@@ -10903,33 +11167,36 @@
       </w:r>
     </w:p>
     <w:p>
-      <w:pPr>
-        <w:pStyle w:val="ListParagraph"/>
-        <w:ind w:left="0"/>
-      </w:pPr>
-      <w:r>
-        <w:t>The application shall be able to export the releases that has been modified between two releases.</w:t>
-      </w:r>
-    </w:p>
-    <w:p>
-      <w:pPr>
-        <w:pStyle w:val="ListParagraph"/>
-        <w:ind w:left="0"/>
-        <w:rPr>
-          <w:color w:val="FF0000"/>
-        </w:rPr>
-      </w:pPr>
-      <w:r>
-        <w:rPr>
-          <w:b/>
-        </w:rPr>
-        <w:t>[Req0</w:t>
-      </w:r>
-      <w:r>
-        <w:rPr>
-          <w:b/>
-        </w:rPr>
-        <w:t>71</w:t>
+      <w:r>
+        <w:lastRenderedPageBreak/>
+        <w:t xml:space="preserve">The text style for the exported Excel file shall adhere to the requirement </w:t>
+      </w:r>
+      <w:r>
+        <w:t>[Req082]</w:t>
+      </w:r>
+      <w:r>
+        <w:t>.</w:t>
+      </w:r>
+      <w:bookmarkStart w:id="148" w:name="_GoBack"/>
+      <w:bookmarkEnd w:id="148"/>
+    </w:p>
+    <w:p>
+      <w:pPr>
+        <w:rPr>
+          <w:b/>
+        </w:rPr>
+      </w:pPr>
+      <w:r>
+        <w:rPr>
+          <w:b/>
+        </w:rPr>
+        <w:t>[</w:t>
+      </w:r>
+      <w:r>
+        <w:rPr>
+          <w:b/>
+        </w:rPr>
+        <w:t>Req103</w:t>
       </w:r>
       <w:r>
         <w:rPr>
@@ -10940,233 +11207,17 @@
     </w:p>
     <w:p>
       <w:pPr>
-        <w:pStyle w:val="ListParagraph"/>
-        <w:ind w:left="0"/>
-        <w:rPr>
-          <w:color w:val="FF0000"/>
-        </w:rPr>
-      </w:pPr>
-    </w:p>
-    <w:p>
-      <w:pPr>
-        <w:pStyle w:val="ListParagraph"/>
-        <w:ind w:left="0"/>
-        <w:rPr>
-          <w:color w:val="FF0000"/>
-        </w:rPr>
-      </w:pPr>
-    </w:p>
-    <w:p>
-      <w:pPr>
-        <w:pStyle w:val="Heading2"/>
-      </w:pPr>
-      <w:bookmarkStart w:id="140" w:name="_Toc14535307"/>
-      <w:bookmarkStart w:id="141" w:name="_Toc14601241"/>
-      <w:r>
-        <w:t>Unsaved requirements</w:t>
-      </w:r>
-      <w:bookmarkEnd w:id="140"/>
-      <w:bookmarkEnd w:id="141"/>
-    </w:p>
-    <w:p>
-      <w:r>
-        <w:t xml:space="preserve">When a requirement is modified, the application shall color the box with yellow. </w:t>
-      </w:r>
-    </w:p>
-    <w:p>
-      <w:r>
-        <w:t>This information shall be present after Close and Reopen the document.</w:t>
-      </w:r>
-    </w:p>
-    <w:p/>
-    <w:p>
-      <w:r>
-        <w:t>When the Baseline is changed. All the Unsaved (Yellow) requirements shall become Saved (Gray).</w:t>
-      </w:r>
-    </w:p>
-    <w:p>
-      <w:pPr>
-        <w:pStyle w:val="ListParagraph"/>
-        <w:ind w:left="0"/>
-        <w:rPr>
-          <w:b/>
-        </w:rPr>
-      </w:pPr>
-      <w:r>
-        <w:rPr>
-          <w:b/>
-        </w:rPr>
-        <w:t>[Req0</w:t>
-      </w:r>
-      <w:r>
-        <w:rPr>
-          <w:b/>
-        </w:rPr>
-        <w:t>76</w:t>
-      </w:r>
-      <w:r>
-        <w:rPr>
-          <w:b/>
-        </w:rPr>
-        <w:t>]</w:t>
-      </w:r>
-    </w:p>
-    <w:p>
-      <w:pPr>
-        <w:pStyle w:val="ListParagraph"/>
-        <w:ind w:left="0"/>
-        <w:rPr>
-          <w:b/>
-        </w:rPr>
-      </w:pPr>
-    </w:p>
-    <w:p>
-      <w:pPr>
-        <w:pStyle w:val="Heading2"/>
-      </w:pPr>
-      <w:bookmarkStart w:id="142" w:name="_Toc14535308"/>
-      <w:bookmarkStart w:id="143" w:name="_Toc14601242"/>
-      <w:r>
-        <w:t>Baseline</w:t>
-      </w:r>
-      <w:bookmarkEnd w:id="142"/>
-      <w:bookmarkEnd w:id="143"/>
-    </w:p>
-    <w:p>
-      <w:r>
-        <w:t>The Application shall be able to Baseline the Document</w:t>
-      </w:r>
-    </w:p>
-    <w:p>
-      <w:pPr>
-        <w:rPr>
-          <w:b/>
-        </w:rPr>
-      </w:pPr>
-      <w:r>
-        <w:rPr>
-          <w:b/>
-        </w:rPr>
-        <w:t>[Req077]</w:t>
-      </w:r>
-    </w:p>
-    <w:p>
-      <w:pPr>
-        <w:pStyle w:val="ListParagraph"/>
-        <w:ind w:left="0"/>
-        <w:rPr>
-          <w:color w:val="FF0000"/>
-        </w:rPr>
-      </w:pPr>
-    </w:p>
-    <w:p>
-      <w:pPr>
-        <w:pStyle w:val="Heading2"/>
-      </w:pPr>
-      <w:bookmarkStart w:id="144" w:name="_Toc14535309"/>
-      <w:bookmarkStart w:id="145" w:name="_Toc14601243"/>
-      <w:r>
-        <w:t>Multiline</w:t>
-      </w:r>
-      <w:bookmarkEnd w:id="144"/>
-      <w:bookmarkEnd w:id="145"/>
-    </w:p>
-    <w:p>
-      <w:r>
-        <w:t>The application shall be able to display the “Description” to multiple lines.</w:t>
-      </w:r>
-    </w:p>
-    <w:p>
-      <w:pPr>
-        <w:rPr>
-          <w:b/>
-        </w:rPr>
-      </w:pPr>
-      <w:r>
-        <w:rPr>
-          <w:b/>
-        </w:rPr>
-        <w:t>[Req078]</w:t>
-      </w:r>
-    </w:p>
-    <w:p>
-      <w:pPr>
-        <w:pStyle w:val="ListParagraph"/>
-        <w:ind w:left="0"/>
-        <w:rPr>
-          <w:color w:val="FF0000"/>
-        </w:rPr>
-      </w:pPr>
-    </w:p>
-    <w:p>
-      <w:pPr>
-        <w:pStyle w:val="Heading2"/>
-      </w:pPr>
-      <w:bookmarkStart w:id="146" w:name="_Toc14535310"/>
-      <w:bookmarkStart w:id="147" w:name="_Toc14601244"/>
-      <w:r>
-        <w:t>View Baseline changes</w:t>
-      </w:r>
-      <w:bookmarkEnd w:id="146"/>
-      <w:bookmarkEnd w:id="147"/>
-    </w:p>
-    <w:p>
-      <w:r>
-        <w:t>The application shall be able to display the requirements that are changed from the previous Baseline.</w:t>
-      </w:r>
-    </w:p>
-    <w:p>
-      <w:pPr>
-        <w:rPr>
-          <w:b/>
-        </w:rPr>
-      </w:pPr>
-      <w:r>
-        <w:rPr>
-          <w:b/>
-        </w:rPr>
-        <w:t>[Req079]</w:t>
-      </w:r>
-    </w:p>
-    <w:p>
-      <w:pPr>
-        <w:pStyle w:val="Heading2"/>
-      </w:pPr>
-      <w:bookmarkStart w:id="148" w:name="_Toc14601245"/>
-      <w:r>
-        <w:t>Text Style</w:t>
-      </w:r>
-      <w:bookmarkEnd w:id="148"/>
-    </w:p>
-    <w:p>
-      <w:r>
-        <w:t>Text shall be centered for all columns except the “Description” column.</w:t>
-      </w:r>
-    </w:p>
-    <w:p>
-      <w:pPr>
-        <w:rPr>
-          <w:b/>
-        </w:rPr>
-      </w:pPr>
-      <w:r>
-        <w:rPr>
-          <w:b/>
-        </w:rPr>
-        <w:t>[</w:t>
-      </w:r>
-      <w:r>
-        <w:rPr>
-          <w:b/>
-        </w:rPr>
-        <w:t>Req082</w:t>
-      </w:r>
-      <w:r>
-        <w:rPr>
-          <w:b/>
-        </w:rPr>
-        <w:t>]</w:t>
-      </w:r>
+        <w:rPr>
+          <w:b/>
+        </w:rPr>
+      </w:pPr>
+    </w:p>
+    <w:p>
+      <w:pPr>
+        <w:rPr>
+          <w:b/>
+        </w:rPr>
+      </w:pPr>
     </w:p>
     <w:p/>
     <w:p/>
@@ -11335,7 +11386,7 @@
               <v:shape id="_x0000_i1025" type="#_x0000_t75" style="width:453.75pt;height:646.5pt">
                 <v:imagedata r:id="rId1" o:title=""/>
               </v:shape>
-              <o:OLEObject Type="Embed" ProgID="Word.Document.12" ShapeID="_x0000_i1025" DrawAspect="Content" ObjectID="_1625636221" r:id="rId2">
+              <o:OLEObject Type="Embed" ProgID="Word.Document.12" ShapeID="_x0000_i1025" DrawAspect="Content" ObjectID="_1625636964" r:id="rId2">
                 <o:FieldCodes>\s</o:FieldCodes>
               </o:OLEObject>
             </w:object>
@@ -11471,7 +11522,7 @@
               <w:noProof/>
               <w:sz w:val="16"/>
             </w:rPr>
-            <w:t>6</w:t>
+            <w:t>21</w:t>
           </w:r>
           <w:r>
             <w:rPr>
@@ -11486,31 +11537,16 @@
             </w:rPr>
             <w:t xml:space="preserve"> of </w:t>
           </w:r>
-          <w:r>
-            <w:fldChar w:fldCharType="begin"/>
-          </w:r>
-          <w:r>
-            <w:instrText xml:space="preserve"> NUMPAGES   \* MERGEFORMAT </w:instrText>
-          </w:r>
-          <w:r>
-            <w:fldChar w:fldCharType="separate"/>
-          </w:r>
-          <w:r>
-            <w:rPr>
-              <w:b/>
-              <w:noProof/>
-              <w:sz w:val="16"/>
-            </w:rPr>
-            <w:t>21</w:t>
-          </w:r>
-          <w:r>
-            <w:rPr>
-              <w:b/>
-              <w:noProof/>
-              <w:sz w:val="16"/>
-            </w:rPr>
-            <w:fldChar w:fldCharType="end"/>
-          </w:r>
+          <w:fldSimple w:instr=" NUMPAGES   \* MERGEFORMAT ">
+            <w:r>
+              <w:rPr>
+                <w:b/>
+                <w:noProof/>
+                <w:sz w:val="16"/>
+              </w:rPr>
+              <w:t>21</w:t>
+            </w:r>
+          </w:fldSimple>
         </w:p>
       </w:tc>
     </w:tr>
@@ -11575,51 +11611,38 @@
               <w:sz w:val="16"/>
             </w:rPr>
           </w:pPr>
-          <w:r>
-            <w:fldChar w:fldCharType="begin"/>
-          </w:r>
-          <w:r>
-            <w:instrText xml:space="preserve"> DOCPROPERTY  "CC Dat"  \* MERGEFORMAT </w:instrText>
-          </w:r>
-          <w:r>
-            <w:fldChar w:fldCharType="separate"/>
-          </w:r>
-          <w:r>
-            <w:rPr>
-              <w:sz w:val="16"/>
-            </w:rPr>
-            <w:t>2019</w:t>
-          </w:r>
-          <w:r>
-            <w:rPr>
-              <w:sz w:val="16"/>
-            </w:rPr>
-            <w:t>-</w:t>
-          </w:r>
-          <w:r>
-            <w:rPr>
-              <w:sz w:val="16"/>
-            </w:rPr>
-            <w:t>04</w:t>
-          </w:r>
-          <w:r>
-            <w:rPr>
-              <w:sz w:val="16"/>
-            </w:rPr>
-            <w:t>-</w:t>
-          </w:r>
-          <w:r>
-            <w:rPr>
-              <w:sz w:val="16"/>
-            </w:rPr>
-            <w:t>13</w:t>
-          </w:r>
-          <w:r>
-            <w:rPr>
-              <w:sz w:val="16"/>
-            </w:rPr>
-            <w:fldChar w:fldCharType="end"/>
-          </w:r>
+          <w:fldSimple w:instr=" DOCPROPERTY  &quot;CC Dat&quot;  \* MERGEFORMAT ">
+            <w:r>
+              <w:rPr>
+                <w:sz w:val="16"/>
+              </w:rPr>
+              <w:t>2019</w:t>
+            </w:r>
+            <w:r>
+              <w:rPr>
+                <w:sz w:val="16"/>
+              </w:rPr>
+              <w:t>-</w:t>
+            </w:r>
+            <w:r>
+              <w:rPr>
+                <w:sz w:val="16"/>
+              </w:rPr>
+              <w:t>04</w:t>
+            </w:r>
+            <w:r>
+              <w:rPr>
+                <w:sz w:val="16"/>
+              </w:rPr>
+              <w:t>-</w:t>
+            </w:r>
+            <w:r>
+              <w:rPr>
+                <w:sz w:val="16"/>
+              </w:rPr>
+              <w:t>13</w:t>
+            </w:r>
+          </w:fldSimple>
         </w:p>
       </w:tc>
     </w:tr>
@@ -17492,7 +17515,7 @@
 </file>
 
 <file path=customXml/itemProps1.xml><?xml version="1.0" encoding="utf-8"?>
-<ds:datastoreItem xmlns:ds="http://schemas.openxmlformats.org/officeDocument/2006/customXml" ds:itemID="{426B0165-7046-4AAE-8D67-39A14C2089D8}">
+<ds:datastoreItem xmlns:ds="http://schemas.openxmlformats.org/officeDocument/2006/customXml" ds:itemID="{9518393D-C016-4A8E-9469-5C7BA076941B}">
   <ds:schemaRefs>
     <ds:schemaRef ds:uri="http://schemas.openxmlformats.org/officeDocument/2006/bibliography"/>
   </ds:schemaRefs>

</xml_diff>

<commit_message>
Added User Guide requirement and template
</commit_message>
<xml_diff>
--- a/ProjectDocuments/02_Executing/05_Project_Requirements.docx
+++ b/ProjectDocuments/02_Executing/05_Project_Requirements.docx
@@ -11986,6 +11986,106 @@
         <w:pStyle w:val="ListParagraph"/>
       </w:pPr>
     </w:p>
+    <w:p>
+      <w:pPr>
+        <w:pStyle w:val="Heading1"/>
+      </w:pPr>
+      <w:r>
+        <w:lastRenderedPageBreak/>
+        <w:t>Project User Guide</w:t>
+      </w:r>
+    </w:p>
+    <w:p>
+      <w:pPr>
+        <w:ind w:firstLine="720"/>
+        <w:rPr>
+          <w:b/>
+        </w:rPr>
+      </w:pPr>
+      <w:r>
+        <w:t>A short documentation shall be written. The documentation shall contain the high level requirements, steps for the user to use the application, the purpose of the application, description of the steps to achieve the Project goal.</w:t>
+      </w:r>
+      <w:r>
+        <w:rPr>
+          <w:b/>
+        </w:rPr>
+        <w:t xml:space="preserve"> </w:t>
+      </w:r>
+      <w:r>
+        <w:rPr>
+          <w:b/>
+        </w:rPr>
+        <w:t>[</w:t>
+      </w:r>
+      <w:r>
+        <w:rPr>
+          <w:b/>
+        </w:rPr>
+        <w:t>Req201</w:t>
+      </w:r>
+      <w:r>
+        <w:rPr>
+          <w:b/>
+        </w:rPr>
+        <w:t>]</w:t>
+      </w:r>
+    </w:p>
+    <w:p/>
+    <w:p>
+      <w:pPr>
+        <w:rPr>
+          <w:b/>
+        </w:rPr>
+      </w:pPr>
+      <w:r>
+        <w:t>The documentation shall follow the template</w:t>
+      </w:r>
+      <w:r>
+        <w:t xml:space="preserve"> “</w:t>
+      </w:r>
+      <w:r>
+        <w:t>03_User_Guide_template</w:t>
+      </w:r>
+      <w:r>
+        <w:t>”</w:t>
+      </w:r>
+      <w:r>
+        <w:t xml:space="preserve"> stored in the “</w:t>
+      </w:r>
+      <w:r>
+        <w:t>ProjectDocuments\05_Misc</w:t>
+      </w:r>
+      <w:r>
+        <w:t>” folder.</w:t>
+      </w:r>
+      <w:r>
+        <w:rPr>
+          <w:b/>
+        </w:rPr>
+        <w:t xml:space="preserve"> </w:t>
+      </w:r>
+    </w:p>
+    <w:p>
+      <w:r>
+        <w:rPr>
+          <w:b/>
+        </w:rPr>
+        <w:t>[</w:t>
+      </w:r>
+      <w:r>
+        <w:rPr>
+          <w:b/>
+        </w:rPr>
+        <w:t>Req202</w:t>
+      </w:r>
+      <w:r>
+        <w:rPr>
+          <w:b/>
+        </w:rPr>
+        <w:t>]</w:t>
+      </w:r>
+    </w:p>
+    <w:p/>
     <w:sectPr>
       <w:headerReference w:type="default" r:id="rId12"/>
       <w:footerReference w:type="default" r:id="rId13"/>
@@ -12134,7 +12234,7 @@
               <v:shape id="_x0000_i1025" type="#_x0000_t75" style="width:453.75pt;height:646.5pt" o:ole="">
                 <v:imagedata r:id="rId1" o:title=""/>
               </v:shape>
-              <o:OLEObject Type="Embed" ProgID="Word.Document.12" ShapeID="_x0000_i1025" DrawAspect="Content" ObjectID="_1625754923" r:id="rId2">
+              <o:OLEObject Type="Embed" ProgID="Word.Document.12" ShapeID="_x0000_i1025" DrawAspect="Content" ObjectID="_1626173290" r:id="rId2">
                 <o:FieldCodes>\s</o:FieldCodes>
               </o:OLEObject>
             </w:object>
@@ -12270,7 +12370,7 @@
               <w:noProof/>
               <w:sz w:val="16"/>
             </w:rPr>
-            <w:t>24</w:t>
+            <w:t>25</w:t>
           </w:r>
           <w:r>
             <w:rPr>
@@ -12292,7 +12392,7 @@
                 <w:noProof/>
                 <w:sz w:val="16"/>
               </w:rPr>
-              <w:t>24</w:t>
+              <w:t>25</w:t>
             </w:r>
           </w:fldSimple>
         </w:p>
@@ -18180,7 +18280,7 @@
 </file>
 
 <file path=customXml/itemProps1.xml><?xml version="1.0" encoding="utf-8"?>
-<ds:datastoreItem xmlns:ds="http://schemas.openxmlformats.org/officeDocument/2006/customXml" ds:itemID="{604FEFD0-442A-44E9-95CC-8FE5A2643891}">
+<ds:datastoreItem xmlns:ds="http://schemas.openxmlformats.org/officeDocument/2006/customXml" ds:itemID="{C9C9D356-0850-4BBD-B4E5-AD116B9203E5}">
   <ds:schemaRefs>
     <ds:schemaRef ds:uri="http://schemas.openxmlformats.org/officeDocument/2006/bibliography"/>
   </ds:schemaRefs>

</xml_diff>